<commit_message>
Update notes to PGN
</commit_message>
<xml_diff>
--- a/concept_chapter_3.docx
+++ b/concept_chapter_3.docx
@@ -967,13 +967,55 @@
         <w:rPr>
           <w:lang w:val="en-US"/>
         </w:rPr>
-        <w:t xml:space="preserve">Token definition </w:t>
-      </w:r>
-      <w:r>
-        <w:rPr>
-          <w:lang w:val="en-US"/>
-        </w:rPr>
-        <w:t>by PGN</w:t>
+        <w:t xml:space="preserve">Parts of the moves are annotated using comments in braces. </w:t>
+      </w:r>
+      <w:r>
+        <w:rPr>
+          <w:lang w:val="en-US"/>
+        </w:rPr>
+        <w:t>A comment can contain</w:t>
+      </w:r>
+      <w:r>
+        <w:rPr>
+          <w:lang w:val="en-US"/>
+        </w:rPr>
+        <w:t xml:space="preserve"> information about </w:t>
+      </w:r>
+      <w:r>
+        <w:rPr>
+          <w:lang w:val="en-US"/>
+        </w:rPr>
+        <w:t xml:space="preserve">the opening of the game, about a single move or about the current position. In the last two cases the comment is often prefaced by </w:t>
+      </w:r>
+      <w:r>
+        <w:rPr>
+          <w:lang w:val="en-US"/>
+        </w:rPr>
+        <w:t>one or several</w:t>
+      </w:r>
+      <w:r>
+        <w:rPr>
+          <w:lang w:val="en-US"/>
+        </w:rPr>
+        <w:t xml:space="preserve"> NAG</w:t>
+      </w:r>
+      <w:r>
+        <w:rPr>
+          <w:lang w:val="en-US"/>
+        </w:rPr>
+        <w:t xml:space="preserve"> (see below). Since there is no restriction on the exact position of a comment, comments may refer to the </w:t>
+      </w:r>
+      <w:r>
+        <w:rPr>
+          <w:lang w:val="en-US"/>
+        </w:rPr>
+        <w:t>move before or after itself. A comment can also connect two or more moves</w:t>
+      </w:r>
+      <w:r>
+        <w:rPr>
+          <w:lang w:val="en-US"/>
+        </w:rPr>
+        <w:t xml:space="preserve"> with each other. On the contrary, a comment can be interrupted by a move such that it is split into two parts, which may only make sense when seen together. All in all, there are four possibilities of comment-move combinations shown in the examples below (TODO).</w:t>
       </w:r>
     </w:p>
     <w:p>
@@ -995,13 +1037,19 @@
         <w:rPr>
           <w:lang w:val="en-US"/>
         </w:rPr>
-        <w:t>Parts of the moves are annotated using comments in braces. By convention there should not be nested braces, however, sometimes nested braces are used to comment different move variants separately</w:t>
-      </w:r>
-      <w:r>
-        <w:rPr>
-          <w:lang w:val="en-US"/>
-        </w:rPr>
-        <w:t>.</w:t>
+        <w:t>B</w:t>
+      </w:r>
+      <w:r>
+        <w:rPr>
+          <w:lang w:val="en-US"/>
+        </w:rPr>
+        <w:t>esides, b</w:t>
+      </w:r>
+      <w:r>
+        <w:rPr>
+          <w:lang w:val="en-US"/>
+        </w:rPr>
+        <w:t>y convention there should not be nested braces, however, sometimes nested braces are used to comment different move variants separately.</w:t>
       </w:r>
     </w:p>
     <w:p>
@@ -1043,6 +1091,20 @@
           <w:lang w:val="en-US"/>
         </w:rPr>
       </w:pPr>
+    </w:p>
+    <w:p>
+      <w:pPr>
+        <w:ind w:firstLine="100"/>
+        <w:rPr>
+          <w:lang w:val="en-US"/>
+        </w:rPr>
+      </w:pPr>
+      <w:r>
+        <w:rPr>
+          <w:lang w:val="en-US"/>
+        </w:rPr>
+        <w:t>Token definition by PGN</w:t>
+      </w:r>
     </w:p>
     <w:p>
       <w:pPr>
@@ -1061,6 +1123,20 @@
       </w:pPr>
       <w:bookmarkStart w:id="0" w:name="_GoBack"/>
       <w:bookmarkEnd w:id="0"/>
+      <w:r>
+        <w:rPr>
+          <w:lang w:val="en-US"/>
+        </w:rPr>
+        <w:t>As we have already seen in chapter TODO, there are different comments in a PGN file.</w:t>
+      </w:r>
+    </w:p>
+    <w:p>
+      <w:pPr>
+        <w:ind w:firstLine="100"/>
+        <w:rPr>
+          <w:lang w:val="en-US"/>
+        </w:rPr>
+      </w:pPr>
       <w:r>
         <w:rPr>
           <w:lang w:val="en-US"/>

</xml_diff>

<commit_message>
added texts ARFF + NAG
</commit_message>
<xml_diff>
--- a/concept_chapter_3.docx
+++ b/concept_chapter_3.docx
@@ -581,7 +581,147 @@
           <w:lang w:val="en-US"/>
         </w:rPr>
         <w:lastRenderedPageBreak/>
-        <w:t>PGN</w:t>
+        <w:t xml:space="preserve">Numeric Annotation Glyphs (NAGs) are used to annotate chess games </w:t>
+      </w:r>
+      <w:r>
+        <w:rPr>
+          <w:lang w:val="en-US"/>
+        </w:rPr>
+        <w:t xml:space="preserve">with assessments of moves or positions </w:t>
+      </w:r>
+      <w:r>
+        <w:rPr>
+          <w:lang w:val="en-US"/>
+        </w:rPr>
+        <w:t xml:space="preserve">in a standard way. They are standard </w:t>
+      </w:r>
+      <w:r>
+        <w:rPr>
+          <w:lang w:val="en-US"/>
+        </w:rPr>
+        <w:t xml:space="preserve">annotation symbols </w:t>
+      </w:r>
+      <w:r>
+        <w:rPr>
+          <w:lang w:val="en-US"/>
+        </w:rPr>
+        <w:t xml:space="preserve">in PGN files, but can </w:t>
+      </w:r>
+      <w:r>
+        <w:rPr>
+          <w:lang w:val="en-US"/>
+        </w:rPr>
+        <w:t>as well be used in other chess formats</w:t>
+      </w:r>
+      <w:r>
+        <w:rPr>
+          <w:lang w:val="en-US"/>
+        </w:rPr>
+        <w:t>. A NAG is composed of a “$” followed by one or more digits.</w:t>
+      </w:r>
+      <w:r>
+        <w:rPr>
+          <w:lang w:val="en-US"/>
+        </w:rPr>
+        <w:t xml:space="preserve"> There are 140 NAGs in total</w:t>
+      </w:r>
+      <w:r>
+        <w:rPr>
+          <w:lang w:val="en-US"/>
+        </w:rPr>
+        <w:t>:</w:t>
+      </w:r>
+    </w:p>
+    <w:p>
+      <w:pPr>
+        <w:numPr>
+          <w:ilvl w:val="0"/>
+          <w:numId w:val="4"/>
+        </w:numPr>
+        <w:rPr>
+          <w:lang w:val="en-US"/>
+        </w:rPr>
+      </w:pPr>
+      <w:r>
+        <w:rPr>
+          <w:lang w:val="en-US"/>
+        </w:rPr>
+        <w:t>NAG zero is used</w:t>
+      </w:r>
+      <w:r>
+        <w:rPr>
+          <w:lang w:val="en-US"/>
+        </w:rPr>
+        <w:t xml:space="preserve"> a</w:t>
+      </w:r>
+      <w:r>
+        <w:rPr>
+          <w:lang w:val="en-US"/>
+        </w:rPr>
+        <w:t>s a placeholder</w:t>
+      </w:r>
+    </w:p>
+    <w:p>
+      <w:pPr>
+        <w:numPr>
+          <w:ilvl w:val="0"/>
+          <w:numId w:val="4"/>
+        </w:numPr>
+        <w:rPr>
+          <w:lang w:val="en-US"/>
+        </w:rPr>
+      </w:pPr>
+      <w:r>
+        <w:rPr>
+          <w:lang w:val="en-US"/>
+        </w:rPr>
+        <w:t>NAGs with values from 1 to 9 annotate the move just played.</w:t>
+      </w:r>
+    </w:p>
+    <w:p>
+      <w:pPr>
+        <w:numPr>
+          <w:ilvl w:val="0"/>
+          <w:numId w:val="4"/>
+        </w:numPr>
+        <w:rPr>
+          <w:lang w:val="en-US"/>
+        </w:rPr>
+      </w:pPr>
+      <w:r>
+        <w:rPr>
+          <w:lang w:val="en-US"/>
+        </w:rPr>
+        <w:t xml:space="preserve">NAGs with values from 10 to 135 </w:t>
+      </w:r>
+      <w:r>
+        <w:rPr>
+          <w:lang w:val="en-US"/>
+        </w:rPr>
+        <w:t>annotate</w:t>
+      </w:r>
+      <w:r>
+        <w:rPr>
+          <w:lang w:val="en-US"/>
+        </w:rPr>
+        <w:t xml:space="preserve"> the current position.</w:t>
+      </w:r>
+    </w:p>
+    <w:p>
+      <w:pPr>
+        <w:numPr>
+          <w:ilvl w:val="0"/>
+          <w:numId w:val="4"/>
+        </w:numPr>
+        <w:rPr>
+          <w:lang w:val="en-US"/>
+        </w:rPr>
+      </w:pPr>
+      <w:r>
+        <w:rPr>
+          <w:lang w:val="en-US"/>
+        </w:rPr>
+        <w:t>NAGs with values from 136 to 139 describe time pressure.</w:t>
       </w:r>
     </w:p>
     <w:p>
@@ -591,6 +731,36 @@
           <w:lang w:val="en-US"/>
         </w:rPr>
       </w:pPr>
+      <w:r>
+        <w:rPr>
+          <w:lang w:val="en-US"/>
+        </w:rPr>
+        <w:t xml:space="preserve">The most </w:t>
+      </w:r>
+      <w:r>
+        <w:rPr>
+          <w:lang w:val="en-US"/>
+        </w:rPr>
+        <w:t>common</w:t>
+      </w:r>
+      <w:r>
+        <w:rPr>
+          <w:lang w:val="en-US"/>
+        </w:rPr>
+        <w:t xml:space="preserve"> NAGs are listed in table TODO </w:t>
+      </w:r>
+      <w:r>
+        <w:rPr>
+          <w:lang w:val="en-US"/>
+        </w:rPr>
+        <w:t>(see chapter 10 of TODO)</w:t>
+      </w:r>
+      <w:r>
+        <w:rPr>
+          <w:lang w:val="en-US"/>
+        </w:rPr>
+        <w:t>.</w:t>
+      </w:r>
     </w:p>
     <w:p>
       <w:pPr>
@@ -603,13 +773,259 @@
         <w:rPr>
           <w:lang w:val="en-US"/>
         </w:rPr>
-        <w:t xml:space="preserve">PGN is "Portable Game Notation", </w:t>
-      </w:r>
-      <w:r>
-        <w:rPr>
-          <w:lang w:val="en-US"/>
-        </w:rPr>
-        <w:t>a standard designed for the representation of chess game data using ASCII text files</w:t>
+        <w:t>As shown in table TODO, the most common NAGs have a corresponding symbol, which has been used traditionally. Those symbols are composed of the signs “!”, “?”, “+”, “</w:t>
+      </w:r>
+      <w:proofErr w:type="gramStart"/>
+      <w:r>
+        <w:rPr>
+          <w:lang w:val="en-US"/>
+        </w:rPr>
+        <w:t>-“</w:t>
+      </w:r>
+      <w:proofErr w:type="gramEnd"/>
+      <w:r>
+        <w:rPr>
+          <w:lang w:val="en-US"/>
+        </w:rPr>
+        <w:t>, “=” and special signs. It should be emphasized that the subjective symbols do not mix up with the objective move symbols for check and promotion because they are used in different combinations.</w:t>
+      </w:r>
+    </w:p>
+    <w:p>
+      <w:pPr>
+        <w:ind w:firstLine="100"/>
+        <w:rPr>
+          <w:lang w:val="en-US"/>
+        </w:rPr>
+      </w:pPr>
+    </w:p>
+    <w:p>
+      <w:pPr>
+        <w:ind w:firstLine="100"/>
+        <w:rPr>
+          <w:lang w:val="en-US"/>
+        </w:rPr>
+      </w:pPr>
+      <w:r>
+        <w:rPr>
+          <w:lang w:val="en-US"/>
+        </w:rPr>
+        <w:t>Token definition by PGN</w:t>
+      </w:r>
+    </w:p>
+    <w:p>
+      <w:pPr>
+        <w:ind w:firstLine="100"/>
+        <w:rPr>
+          <w:lang w:val="en-US"/>
+        </w:rPr>
+      </w:pPr>
+    </w:p>
+    <w:p>
+      <w:pPr>
+        <w:ind w:firstLine="100"/>
+        <w:rPr>
+          <w:lang w:val="en-US"/>
+        </w:rPr>
+      </w:pPr>
+      <w:r>
+        <w:rPr>
+          <w:lang w:val="en-US"/>
+        </w:rPr>
+        <w:t>As we have already seen in chapter TODO, there are different comments in a PGN file.</w:t>
+      </w:r>
+    </w:p>
+    <w:p>
+      <w:pPr>
+        <w:ind w:firstLine="100"/>
+        <w:rPr>
+          <w:lang w:val="en-US"/>
+        </w:rPr>
+      </w:pPr>
+      <w:r>
+        <w:rPr>
+          <w:lang w:val="en-US"/>
+        </w:rPr>
+        <w:t>Since a supervised learning approach is used, we need to know the correct class of a comment in the file. Therefore, the comments which are from importance are those connected to a traditional chess symbol or a NAG.</w:t>
+      </w:r>
+    </w:p>
+    <w:p>
+      <w:pPr>
+        <w:ind w:firstLine="100"/>
+        <w:rPr>
+          <w:lang w:val="en-US"/>
+        </w:rPr>
+      </w:pPr>
+    </w:p>
+    <w:p>
+      <w:pPr>
+        <w:ind w:firstLine="100"/>
+        <w:rPr>
+          <w:lang w:val="en-US"/>
+        </w:rPr>
+      </w:pPr>
+      <w:r>
+        <w:rPr>
+          <w:lang w:val="en-US"/>
+        </w:rPr>
+        <w:t>Weka</w:t>
+      </w:r>
+      <w:r>
+        <w:rPr>
+          <w:lang w:val="en-US"/>
+        </w:rPr>
+        <w:t xml:space="preserve">, short for </w:t>
+      </w:r>
+      <w:r>
+        <w:rPr>
+          <w:lang w:val="en-US"/>
+        </w:rPr>
+        <w:t>Waikato Environment for Knowledge Analysis</w:t>
+      </w:r>
+      <w:r>
+        <w:rPr>
+          <w:lang w:val="en-US"/>
+        </w:rPr>
+        <w:t>,</w:t>
+      </w:r>
+      <w:r>
+        <w:rPr>
+          <w:lang w:val="en-US"/>
+        </w:rPr>
+        <w:t xml:space="preserve"> is an open source software offering a collection of machine learning algorithms for data mining tasks</w:t>
+      </w:r>
+      <w:r>
+        <w:rPr>
+          <w:lang w:val="en-US"/>
+        </w:rPr>
+        <w:t>.</w:t>
+      </w:r>
+    </w:p>
+    <w:p>
+      <w:pPr>
+        <w:ind w:firstLine="100"/>
+        <w:rPr>
+          <w:lang w:val="en-US"/>
+        </w:rPr>
+      </w:pPr>
+      <w:r>
+        <w:rPr>
+          <w:lang w:val="en-US"/>
+        </w:rPr>
+        <w:t xml:space="preserve">Weka offers </w:t>
+      </w:r>
+      <w:r>
+        <w:rPr>
+          <w:lang w:val="en-US"/>
+        </w:rPr>
+        <w:t>sta</w:t>
+      </w:r>
+      <w:r>
+        <w:rPr>
+          <w:lang w:val="en-US"/>
+        </w:rPr>
+        <w:t>n</w:t>
+      </w:r>
+      <w:r>
+        <w:rPr>
+          <w:lang w:val="en-US"/>
+        </w:rPr>
+        <w:t xml:space="preserve">dard </w:t>
+      </w:r>
+      <w:r>
+        <w:rPr>
+          <w:lang w:val="en-US"/>
+        </w:rPr>
+        <w:t>ARFF</w:t>
+      </w:r>
+      <w:r>
+        <w:rPr>
+          <w:lang w:val="en-US"/>
+        </w:rPr>
+        <w:t xml:space="preserve"> files to experiment with</w:t>
+      </w:r>
+      <w:r>
+        <w:rPr>
+          <w:lang w:val="en-US"/>
+        </w:rPr>
+        <w:t xml:space="preserve"> and to get to know the functionality of the machine learning methods. </w:t>
+      </w:r>
+      <w:r>
+        <w:rPr>
+          <w:lang w:val="en-US"/>
+        </w:rPr>
+        <w:t>As well</w:t>
+      </w:r>
+      <w:r>
+        <w:rPr>
+          <w:lang w:val="en-US"/>
+        </w:rPr>
+        <w:t xml:space="preserve"> own </w:t>
+      </w:r>
+      <w:r>
+        <w:rPr>
+          <w:lang w:val="en-US"/>
+        </w:rPr>
+        <w:t xml:space="preserve">ARFF </w:t>
+      </w:r>
+      <w:r>
+        <w:rPr>
+          <w:lang w:val="en-US"/>
+        </w:rPr>
+        <w:t>files</w:t>
+      </w:r>
+      <w:r>
+        <w:rPr>
+          <w:lang w:val="en-US"/>
+        </w:rPr>
+        <w:t xml:space="preserve"> can be imported and used</w:t>
+      </w:r>
+      <w:r>
+        <w:rPr>
+          <w:lang w:val="en-US"/>
+        </w:rPr>
+        <w:t xml:space="preserve">. For this purpose, </w:t>
+      </w:r>
+      <w:r>
+        <w:rPr>
+          <w:lang w:val="en-US"/>
+        </w:rPr>
+        <w:t>an ASCII text</w:t>
+      </w:r>
+      <w:r>
+        <w:rPr>
+          <w:lang w:val="en-US"/>
+        </w:rPr>
+        <w:t xml:space="preserve"> file needs to be structured like as shown in figure TODO.</w:t>
+      </w:r>
+      <w:r>
+        <w:rPr>
+          <w:lang w:val="en-US"/>
+        </w:rPr>
+        <w:t xml:space="preserve"> The</w:t>
+      </w:r>
+      <w:r>
+        <w:rPr>
+          <w:lang w:val="en-US"/>
+        </w:rPr>
+        <w:t xml:space="preserve"> file consists of t</w:t>
+      </w:r>
+      <w:r>
+        <w:rPr>
+          <w:lang w:val="en-US"/>
+        </w:rPr>
+        <w:t>wo</w:t>
+      </w:r>
+      <w:r>
+        <w:rPr>
+          <w:lang w:val="en-US"/>
+        </w:rPr>
+        <w:t xml:space="preserve"> blocks</w:t>
+      </w:r>
+      <w:r>
+        <w:rPr>
+          <w:lang w:val="en-US"/>
+        </w:rPr>
+        <w:t>, the header information and the data information</w:t>
       </w:r>
       <w:r>
         <w:rPr>
@@ -621,7 +1037,27 @@
         <w:rPr>
           <w:lang w:val="en-US"/>
         </w:rPr>
-        <w:t>PGN is structured for easy reading and writing by human users and for easy parsing and generation by computer</w:t>
+        <w:t>Before the header information there might be comment lines with information about the author and version or further descriptions</w:t>
+      </w:r>
+      <w:r>
+        <w:rPr>
+          <w:lang w:val="en-US"/>
+        </w:rPr>
+        <w:t>.</w:t>
+      </w:r>
+    </w:p>
+    <w:p>
+      <w:pPr>
+        <w:ind w:firstLine="100"/>
+        <w:rPr>
+          <w:lang w:val="en-US"/>
+        </w:rPr>
+      </w:pPr>
+      <w:r>
+        <w:rPr>
+          <w:lang w:val="en-US"/>
+        </w:rPr>
+        <w:t>The first block</w:t>
       </w:r>
       <w:r>
         <w:rPr>
@@ -633,56 +1069,370 @@
         <w:rPr>
           <w:lang w:val="en-US"/>
         </w:rPr>
-        <w:t>programs</w:t>
-      </w:r>
-      <w:r>
-        <w:rPr>
-          <w:lang w:val="en-US"/>
-        </w:rPr>
-        <w:t xml:space="preserve"> (</w:t>
-      </w:r>
+        <w:t xml:space="preserve">of the header information </w:t>
+      </w:r>
+      <w:r>
+        <w:rPr>
+          <w:lang w:val="en-US"/>
+        </w:rPr>
+        <w:t xml:space="preserve">contains the keyword </w:t>
+      </w:r>
+      <w:r>
+        <w:rPr>
+          <w:lang w:val="en-US"/>
+        </w:rPr>
+        <w:t xml:space="preserve">“@RELATION” </w:t>
+      </w:r>
+      <w:r>
+        <w:rPr>
+          <w:lang w:val="en-US"/>
+        </w:rPr>
+        <w:t xml:space="preserve">and an arbitrarily name </w:t>
+      </w:r>
+      <w:r>
+        <w:rPr>
+          <w:lang w:val="en-US"/>
+        </w:rPr>
+        <w:t>for the relation</w:t>
+      </w:r>
+      <w:r>
+        <w:rPr>
+          <w:lang w:val="en-US"/>
+        </w:rPr>
+        <w:t xml:space="preserve"> in the first line. After that for each attribute the relation contains a triple of the </w:t>
+      </w:r>
+      <w:r>
+        <w:rPr>
+          <w:lang w:val="en-US"/>
+        </w:rPr>
+        <w:t>keyword “@ATTRIBUTE”</w:t>
+      </w:r>
+      <w:r>
+        <w:rPr>
+          <w:lang w:val="en-US"/>
+        </w:rPr>
+        <w:t xml:space="preserve">, </w:t>
+      </w:r>
+      <w:r>
+        <w:rPr>
+          <w:lang w:val="en-US"/>
+        </w:rPr>
+        <w:t>a unique</w:t>
+      </w:r>
+      <w:r>
+        <w:rPr>
+          <w:lang w:val="en-US"/>
+        </w:rPr>
+        <w:t xml:space="preserve"> name of the attribute and the data type of the attribute. </w:t>
+      </w:r>
+      <w:r>
+        <w:rPr>
+          <w:lang w:val="en-US"/>
+        </w:rPr>
+        <w:t>The data type can be numeric (integer, real), string, date or nominal. For the first three data types</w:t>
+      </w:r>
+      <w:r>
+        <w:rPr>
+          <w:lang w:val="en-US"/>
+        </w:rPr>
+        <w:t>,</w:t>
+      </w:r>
+      <w:r>
+        <w:rPr>
+          <w:lang w:val="en-US"/>
+        </w:rPr>
+        <w:t xml:space="preserve"> only the type needs to be indicated</w:t>
+      </w:r>
+      <w:r>
+        <w:rPr>
+          <w:lang w:val="en-US"/>
+        </w:rPr>
+        <w:t>,</w:t>
+      </w:r>
+      <w:r>
+        <w:rPr>
+          <w:lang w:val="en-US"/>
+        </w:rPr>
+        <w:t xml:space="preserve"> whereas nominal attributes require</w:t>
+      </w:r>
+      <w:r>
+        <w:rPr>
+          <w:lang w:val="en-US"/>
+        </w:rPr>
+        <w:t xml:space="preserve"> a list of all possible values </w:t>
+      </w:r>
+      <w:r>
+        <w:rPr>
+          <w:lang w:val="en-US"/>
+        </w:rPr>
+        <w:t>comma-separated</w:t>
+      </w:r>
+      <w:r>
+        <w:rPr>
+          <w:lang w:val="en-US"/>
+        </w:rPr>
+        <w:t xml:space="preserve"> in braces</w:t>
+      </w:r>
+      <w:r>
+        <w:rPr>
+          <w:lang w:val="en-US"/>
+        </w:rPr>
+        <w:t xml:space="preserve">. </w:t>
+      </w:r>
+      <w:r>
+        <w:rPr>
+          <w:lang w:val="en-US"/>
+        </w:rPr>
+        <w:t xml:space="preserve">The class of an instance is an attribute as well and need to be specified, conventionally as the last attribute. </w:t>
+      </w:r>
+      <w:r>
+        <w:rPr>
+          <w:lang w:val="en-US"/>
+        </w:rPr>
+        <w:t xml:space="preserve">In many cases the class attribute </w:t>
+      </w:r>
+      <w:r>
+        <w:rPr>
+          <w:lang w:val="en-US"/>
+        </w:rPr>
+        <w:t xml:space="preserve">has a fixed number of values </w:t>
+      </w:r>
+      <w:r>
+        <w:rPr>
+          <w:lang w:val="en-US"/>
+        </w:rPr>
+        <w:t>and is represented as</w:t>
+      </w:r>
+      <w:r>
+        <w:rPr>
+          <w:lang w:val="en-US"/>
+        </w:rPr>
+        <w:t xml:space="preserve"> nominal.</w:t>
+      </w:r>
+    </w:p>
+    <w:p>
+      <w:pPr>
+        <w:ind w:firstLine="100"/>
+        <w:rPr>
+          <w:lang w:val="en-US"/>
+        </w:rPr>
+      </w:pPr>
+      <w:r>
+        <w:rPr>
+          <w:lang w:val="en-US"/>
+        </w:rPr>
+        <w:t>The second block</w:t>
+      </w:r>
+      <w:r>
+        <w:rPr>
+          <w:lang w:val="en-US"/>
+        </w:rPr>
+        <w:t xml:space="preserve"> begins with the keyword “@DATA” in the first line. After that for each instance the values of the attributes are listed comma-separated, in the same order as they were declared before. </w:t>
+      </w:r>
+      <w:r>
+        <w:rPr>
+          <w:lang w:val="en-US"/>
+        </w:rPr>
+        <w:t>Missing values</w:t>
+      </w:r>
+      <w:r>
+        <w:rPr>
+          <w:lang w:val="en-US"/>
+        </w:rPr>
+        <w:t xml:space="preserve"> are indicated by a “?”. </w:t>
+      </w:r>
+      <w:r>
+        <w:rPr>
+          <w:lang w:val="en-US"/>
+        </w:rPr>
+        <w:t xml:space="preserve">Data sets </w:t>
+      </w:r>
+      <w:r>
+        <w:rPr>
+          <w:lang w:val="en-US"/>
+        </w:rPr>
+        <w:t xml:space="preserve">can </w:t>
+      </w:r>
+      <w:r>
+        <w:rPr>
+          <w:lang w:val="en-US"/>
+        </w:rPr>
+        <w:t>consist for the most part of zero values</w:t>
+      </w:r>
+      <w:r>
+        <w:rPr>
+          <w:lang w:val="en-US"/>
+        </w:rPr>
+        <w:t xml:space="preserve">, in particular </w:t>
+      </w:r>
+      <w:r>
+        <w:rPr>
+          <w:lang w:val="en-US"/>
+        </w:rPr>
+        <w:t xml:space="preserve">those with </w:t>
+      </w:r>
+      <w:r>
+        <w:rPr>
+          <w:lang w:val="en-US"/>
+        </w:rPr>
+        <w:t xml:space="preserve">attributes used in Information Retrieval. </w:t>
+      </w:r>
+      <w:r>
+        <w:rPr>
+          <w:lang w:val="en-US"/>
+        </w:rPr>
+        <w:t xml:space="preserve">In order to reduce the creation time </w:t>
+      </w:r>
+      <w:r>
+        <w:rPr>
+          <w:lang w:val="en-US"/>
+        </w:rPr>
+        <w:lastRenderedPageBreak/>
+        <w:t>and the size of the file, in s</w:t>
+      </w:r>
+      <w:r>
+        <w:rPr>
+          <w:lang w:val="en-US"/>
+        </w:rPr>
+        <w:t xml:space="preserve">parse </w:t>
+      </w:r>
+      <w:r>
+        <w:rPr>
+          <w:lang w:val="en-US"/>
+        </w:rPr>
+        <w:t xml:space="preserve">ARFF </w:t>
+      </w:r>
+      <w:r>
+        <w:rPr>
+          <w:lang w:val="en-US"/>
+        </w:rPr>
+        <w:t>files</w:t>
+      </w:r>
+      <w:r>
+        <w:rPr>
+          <w:lang w:val="en-US"/>
+        </w:rPr>
+        <w:t xml:space="preserve"> (figure TODO)</w:t>
+      </w:r>
+      <w:r>
+        <w:rPr>
+          <w:lang w:val="en-US"/>
+        </w:rPr>
+        <w:t xml:space="preserve"> </w:t>
+      </w:r>
+      <w:r>
+        <w:rPr>
+          <w:lang w:val="en-US"/>
+        </w:rPr>
+        <w:t xml:space="preserve">numeric </w:t>
+      </w:r>
+      <w:r>
+        <w:rPr>
+          <w:lang w:val="en-US"/>
+        </w:rPr>
+        <w:t>values</w:t>
+      </w:r>
+      <w:r>
+        <w:rPr>
+          <w:lang w:val="en-US"/>
+        </w:rPr>
+        <w:t xml:space="preserve"> are </w:t>
+      </w:r>
+      <w:r>
+        <w:rPr>
+          <w:lang w:val="en-US"/>
+        </w:rPr>
+        <w:t>zero</w:t>
+      </w:r>
+      <w:r>
+        <w:rPr>
+          <w:lang w:val="en-US"/>
+        </w:rPr>
+        <w:t xml:space="preserve"> by default and can be omitted. However, </w:t>
+      </w:r>
+      <w:r>
+        <w:rPr>
+          <w:lang w:val="en-US"/>
+        </w:rPr>
+        <w:t xml:space="preserve">now the instances can consist of a different number of values. For this reason, each instance is represented as a </w:t>
+      </w:r>
+      <w:r>
+        <w:rPr>
+          <w:lang w:val="en-US"/>
+        </w:rPr>
+        <w:t xml:space="preserve">comma-separated </w:t>
+      </w:r>
+      <w:r>
+        <w:rPr>
+          <w:lang w:val="en-US"/>
+        </w:rPr>
+        <w:t>list of pairs, surrounded by</w:t>
+      </w:r>
+      <w:r>
+        <w:rPr>
+          <w:lang w:val="en-US"/>
+        </w:rPr>
+        <w:t xml:space="preserve"> braces</w:t>
+      </w:r>
+      <w:r>
+        <w:rPr>
+          <w:lang w:val="en-US"/>
+        </w:rPr>
+        <w:t xml:space="preserve">. The first </w:t>
+      </w:r>
+      <w:r>
+        <w:rPr>
+          <w:lang w:val="en-US"/>
+        </w:rPr>
+        <w:t xml:space="preserve">number of a pair is the attribute id (starting from </w:t>
+      </w:r>
+      <w:r>
+        <w:rPr>
+          <w:lang w:val="en-US"/>
+        </w:rPr>
+        <w:t>zero</w:t>
+      </w:r>
+      <w:r>
+        <w:rPr>
+          <w:lang w:val="en-US"/>
+        </w:rPr>
+        <w:t>), the second one the value.</w:t>
+      </w:r>
+      <w:r>
+        <w:rPr>
+          <w:lang w:val="en-US"/>
+        </w:rPr>
+        <w:t xml:space="preserve"> Missing values are not equal to </w:t>
+      </w:r>
+      <w:r>
+        <w:rPr>
+          <w:lang w:val="en-US"/>
+        </w:rPr>
+        <w:t>zero</w:t>
+      </w:r>
+      <w:r>
+        <w:rPr>
+          <w:lang w:val="en-US"/>
+        </w:rPr>
+        <w:t xml:space="preserve"> and need to be indicated by a “?” further on (TODO).</w:t>
+      </w:r>
+    </w:p>
+    <w:p>
+      <w:pPr>
+        <w:ind w:firstLine="100"/>
+        <w:rPr>
+          <w:lang w:val="en-US"/>
+        </w:rPr>
+      </w:pPr>
       <w:hyperlink r:id="rId8" w:history="1">
         <w:r>
           <w:rPr>
             <w:rStyle w:val="Hyperlink"/>
             <w:lang w:val="en-US"/>
           </w:rPr>
-          <w:t>http://www.saremba.de/chessgml/standards/pgn/pg</w:t>
-        </w:r>
-        <w:r>
-          <w:rPr>
-            <w:rStyle w:val="Hyperlink"/>
-            <w:lang w:val="en-US"/>
-          </w:rPr>
-          <w:t>n</w:t>
-        </w:r>
-        <w:r>
-          <w:rPr>
-            <w:rStyle w:val="Hyperlink"/>
-            <w:lang w:val="en-US"/>
-          </w:rPr>
-          <w:t>-complete.htm</w:t>
+          <w:t>https://www.cs.waikato.ac.nz/ml/weka/arff.html</w:t>
         </w:r>
       </w:hyperlink>
-      <w:r>
-        <w:rPr>
-          <w:rStyle w:val="Hyperlink"/>
-          <w:lang w:val="en-US"/>
-        </w:rPr>
-        <w:t>, chapter 1</w:t>
-      </w:r>
-      <w:r>
-        <w:rPr>
-          <w:lang w:val="en-US"/>
-        </w:rPr>
-        <w:t>).</w:t>
-      </w:r>
-      <w:r>
-        <w:rPr>
-          <w:lang w:val="en-US"/>
-        </w:rPr>
-        <w:t xml:space="preserve"> A sample game in PGN notation is shown in figure TODO.</w:t>
-      </w:r>
     </w:p>
     <w:p>
       <w:pPr>
@@ -691,346 +1441,8 @@
           <w:lang w:val="en-US"/>
         </w:rPr>
       </w:pPr>
-      <w:r>
-        <w:rPr>
-          <w:lang w:val="en-US"/>
-        </w:rPr>
-        <w:t>A PGN game contains f</w:t>
-      </w:r>
-      <w:r>
-        <w:rPr>
-          <w:lang w:val="en-US"/>
-        </w:rPr>
-        <w:t xml:space="preserve">irst a list of tuples with </w:t>
-      </w:r>
-      <w:r>
-        <w:rPr>
-          <w:lang w:val="en-US"/>
-        </w:rPr>
-        <w:t>general information of the game</w:t>
-      </w:r>
-      <w:r>
-        <w:rPr>
-          <w:lang w:val="en-US"/>
-        </w:rPr>
-        <w:t xml:space="preserve"> (“tag pairs”)</w:t>
-      </w:r>
-      <w:r>
-        <w:rPr>
-          <w:lang w:val="en-US"/>
-        </w:rPr>
-        <w:t>. Seven of those tags are mandatory</w:t>
-      </w:r>
-      <w:r>
-        <w:rPr>
-          <w:lang w:val="en-US"/>
-        </w:rPr>
-        <w:t xml:space="preserve"> (</w:t>
-      </w:r>
-      <w:r>
-        <w:rPr>
-          <w:lang w:val="en-US"/>
-        </w:rPr>
-        <w:t>Seven Tag Roster</w:t>
-      </w:r>
-      <w:r>
-        <w:rPr>
-          <w:lang w:val="en-US"/>
-        </w:rPr>
-        <w:t>: Event, Site, Date, Round, White, Black, Result</w:t>
-      </w:r>
-      <w:r>
-        <w:rPr>
-          <w:lang w:val="en-US"/>
-        </w:rPr>
-        <w:t>), the other tags are optional</w:t>
-      </w:r>
-      <w:r>
-        <w:rPr>
-          <w:lang w:val="en-US"/>
-        </w:rPr>
-        <w:t>.</w:t>
-      </w:r>
-    </w:p>
-    <w:p>
-      <w:pPr>
-        <w:ind w:firstLine="100"/>
-        <w:rPr>
-          <w:lang w:val="en-US"/>
-        </w:rPr>
-      </w:pPr>
-      <w:r>
-        <w:rPr>
-          <w:lang w:val="en-US"/>
-        </w:rPr>
-        <w:t>Afterwards</w:t>
-      </w:r>
-      <w:r>
-        <w:rPr>
-          <w:lang w:val="en-US"/>
-        </w:rPr>
-        <w:t xml:space="preserve"> the “</w:t>
-      </w:r>
-      <w:proofErr w:type="spellStart"/>
-      <w:r>
-        <w:rPr>
-          <w:lang w:val="en-US"/>
-        </w:rPr>
-        <w:t>movetext</w:t>
-      </w:r>
-      <w:proofErr w:type="spellEnd"/>
-      <w:r>
-        <w:rPr>
-          <w:lang w:val="en-US"/>
-        </w:rPr>
-        <w:t>” section starts</w:t>
-      </w:r>
-      <w:r>
-        <w:rPr>
-          <w:lang w:val="en-US"/>
-        </w:rPr>
-        <w:t xml:space="preserve">. </w:t>
-      </w:r>
-      <w:r>
-        <w:rPr>
-          <w:lang w:val="en-US"/>
-        </w:rPr>
-        <w:t>The chess moves themselves are represented using SAN (Standard</w:t>
-      </w:r>
-      <w:r>
-        <w:rPr>
-          <w:lang w:val="en-US"/>
-        </w:rPr>
-        <w:t xml:space="preserve"> </w:t>
-      </w:r>
-      <w:r>
-        <w:rPr>
-          <w:lang w:val="en-US"/>
-        </w:rPr>
-        <w:t>Algebraic Notation)</w:t>
-      </w:r>
-      <w:r>
-        <w:rPr>
-          <w:lang w:val="en-US"/>
-        </w:rPr>
-        <w:t>. A</w:t>
-      </w:r>
-      <w:r>
-        <w:rPr>
-          <w:lang w:val="en-US"/>
-        </w:rPr>
-        <w:t xml:space="preserve"> </w:t>
-      </w:r>
-      <w:r>
-        <w:rPr>
-          <w:lang w:val="en-US"/>
-        </w:rPr>
-        <w:t xml:space="preserve">move </w:t>
-      </w:r>
-      <w:r>
-        <w:rPr>
-          <w:lang w:val="en-US"/>
-        </w:rPr>
-        <w:t xml:space="preserve">pair (moves of white and black) </w:t>
-      </w:r>
-      <w:r>
-        <w:rPr>
-          <w:lang w:val="en-US"/>
-        </w:rPr>
-        <w:t xml:space="preserve">starts with </w:t>
-      </w:r>
-      <w:r>
-        <w:rPr>
-          <w:lang w:val="en-US"/>
-        </w:rPr>
-        <w:t>the move pair number followed by a dot and a blank, then the move of white, another blank and the move of black</w:t>
-      </w:r>
-      <w:r>
-        <w:rPr>
-          <w:lang w:val="en-US"/>
-        </w:rPr>
-        <w:t xml:space="preserve">, e.g. </w:t>
-      </w:r>
-      <w:r>
-        <w:rPr>
-          <w:lang w:val="en-US"/>
-        </w:rPr>
-        <w:t>7. Bg5 a6</w:t>
-      </w:r>
-      <w:r>
-        <w:rPr>
-          <w:lang w:val="en-US"/>
-        </w:rPr>
-        <w:t xml:space="preserve">. Each move contains the </w:t>
-      </w:r>
-      <w:r>
-        <w:rPr>
-          <w:lang w:val="en-US"/>
-        </w:rPr>
-        <w:t xml:space="preserve">piece by a single </w:t>
-      </w:r>
-      <w:r>
-        <w:rPr>
-          <w:lang w:val="en-US"/>
-        </w:rPr>
-        <w:t>upper-case</w:t>
-      </w:r>
-      <w:r>
-        <w:rPr>
-          <w:lang w:val="en-US"/>
-        </w:rPr>
-        <w:t xml:space="preserve"> letter</w:t>
-      </w:r>
-      <w:r>
-        <w:rPr>
-          <w:lang w:val="en-US"/>
-        </w:rPr>
-        <w:t xml:space="preserve"> (</w:t>
-      </w:r>
-      <w:r>
-        <w:rPr>
-          <w:lang w:val="en-US"/>
-        </w:rPr>
-        <w:t>see table TODO</w:t>
-      </w:r>
-      <w:r>
-        <w:rPr>
-          <w:lang w:val="en-US"/>
-        </w:rPr>
-        <w:t>) followed by the square the piece is moved to</w:t>
-      </w:r>
-      <w:r>
-        <w:rPr>
-          <w:lang w:val="en-US"/>
-        </w:rPr>
-        <w:t xml:space="preserve"> (see figure TODO)</w:t>
-      </w:r>
-      <w:r>
-        <w:rPr>
-          <w:lang w:val="en-US"/>
-        </w:rPr>
-        <w:t xml:space="preserve">. Hence, the example describes the seventh move of both players in the game; white moves his </w:t>
-      </w:r>
-      <w:r>
-        <w:rPr>
-          <w:lang w:val="en-US"/>
-        </w:rPr>
-        <w:t>dark-squared bishop to the square g5 and black moves his a-file-pawn to a6. If a move pair is interrupted by a comment, the move of black is prefaced by the move pair number, an ellipsis and a blank</w:t>
-      </w:r>
-      <w:r>
-        <w:rPr>
-          <w:lang w:val="en-US"/>
-        </w:rPr>
-        <w:t xml:space="preserve">: </w:t>
-      </w:r>
-      <w:r>
-        <w:rPr>
-          <w:lang w:val="en-US"/>
-        </w:rPr>
-        <w:t>27. Nxf4 $2 {doesn't work because of} 27... exf2+</w:t>
-      </w:r>
-      <w:r>
-        <w:rPr>
-          <w:lang w:val="en-US"/>
-        </w:rPr>
-        <w:t xml:space="preserve"> </w:t>
-      </w:r>
-      <w:r>
-        <w:rPr>
-          <w:lang w:val="en-US"/>
-        </w:rPr>
-        <w:t>(see chapter 8 of TODO)</w:t>
-      </w:r>
-      <w:r>
-        <w:rPr>
-          <w:lang w:val="en-US"/>
-        </w:rPr>
-        <w:t>.</w:t>
-      </w:r>
-    </w:p>
-    <w:p>
-      <w:pPr>
-        <w:ind w:firstLine="100"/>
-        <w:rPr>
-          <w:lang w:val="en-US"/>
-        </w:rPr>
-      </w:pPr>
-    </w:p>
-    <w:p>
-      <w:pPr>
-        <w:ind w:firstLine="100"/>
-        <w:rPr>
-          <w:lang w:val="en-US"/>
-        </w:rPr>
-      </w:pPr>
-      <w:r>
-        <w:rPr>
-          <w:lang w:val="en-US"/>
-        </w:rPr>
-        <w:t xml:space="preserve">Parts of the moves are annotated using comments in braces. </w:t>
-      </w:r>
-      <w:r>
-        <w:rPr>
-          <w:lang w:val="en-US"/>
-        </w:rPr>
-        <w:t>A comment can contain</w:t>
-      </w:r>
-      <w:r>
-        <w:rPr>
-          <w:lang w:val="en-US"/>
-        </w:rPr>
-        <w:t xml:space="preserve"> information about </w:t>
-      </w:r>
-      <w:r>
-        <w:rPr>
-          <w:lang w:val="en-US"/>
-        </w:rPr>
-        <w:t xml:space="preserve">the opening of the game, about a single move or about the current position. In the last two cases the comment is often prefaced by </w:t>
-      </w:r>
-      <w:r>
-        <w:rPr>
-          <w:lang w:val="en-US"/>
-        </w:rPr>
-        <w:t>one or several</w:t>
-      </w:r>
-      <w:r>
-        <w:rPr>
-          <w:lang w:val="en-US"/>
-        </w:rPr>
-        <w:t xml:space="preserve"> NAG</w:t>
-      </w:r>
-      <w:r>
-        <w:rPr>
-          <w:lang w:val="en-US"/>
-        </w:rPr>
-        <w:t xml:space="preserve"> (see below)</w:t>
-      </w:r>
-      <w:r>
-        <w:rPr>
-          <w:lang w:val="en-US"/>
-        </w:rPr>
-        <w:t xml:space="preserve"> or the corresponding chess symbol</w:t>
-      </w:r>
       <w:bookmarkStart w:id="0" w:name="_GoBack"/>
       <w:bookmarkEnd w:id="0"/>
-      <w:r>
-        <w:rPr>
-          <w:lang w:val="en-US"/>
-        </w:rPr>
-        <w:t xml:space="preserve">. Since there is no restriction on the exact position of a comment, comments may refer to the </w:t>
-      </w:r>
-      <w:r>
-        <w:rPr>
-          <w:lang w:val="en-US"/>
-        </w:rPr>
-        <w:t>move before or after itself. A comment can also connect two or more moves</w:t>
-      </w:r>
-      <w:r>
-        <w:rPr>
-          <w:lang w:val="en-US"/>
-        </w:rPr>
-        <w:t xml:space="preserve"> with each other. On the contrary, a comment can be interrupted by a move such that it is split into two parts, which may only make sense when seen together. All in all, there are four possibilities of comment-move combinations shown in the examples below (TODO).</w:t>
-      </w:r>
     </w:p>
     <w:p>
       <w:pPr>
@@ -1039,6 +1451,12 @@
           <w:lang w:val="en-US"/>
         </w:rPr>
       </w:pPr>
+      <w:r>
+        <w:rPr>
+          <w:lang w:val="en-US"/>
+        </w:rPr>
+        <w:t>We can make an ordinal scale out of the NAGs from 1 to 6</w:t>
+      </w:r>
     </w:p>
     <w:p>
       <w:pPr>
@@ -1051,19 +1469,7 @@
         <w:rPr>
           <w:lang w:val="en-US"/>
         </w:rPr>
-        <w:t>B</w:t>
-      </w:r>
-      <w:r>
-        <w:rPr>
-          <w:lang w:val="en-US"/>
-        </w:rPr>
-        <w:t>esides, b</w:t>
-      </w:r>
-      <w:r>
-        <w:rPr>
-          <w:lang w:val="en-US"/>
-        </w:rPr>
-        <w:t>y convention there should not be nested braces, however, sometimes nested braces are used to comment different move variants separately.</w:t>
+        <w:t>Pairwise NAGs White/Black?</w:t>
       </w:r>
     </w:p>
     <w:p>
@@ -1073,30 +1479,6 @@
           <w:lang w:val="en-US"/>
         </w:rPr>
       </w:pPr>
-      <w:r>
-        <w:rPr>
-          <w:lang w:val="en-US"/>
-        </w:rPr>
-        <w:t xml:space="preserve">NAG </w:t>
-      </w:r>
-      <w:r>
-        <w:rPr>
-          <w:lang w:val="en-US"/>
-        </w:rPr>
-        <w:t xml:space="preserve">(see chapter </w:t>
-      </w:r>
-      <w:r>
-        <w:rPr>
-          <w:lang w:val="en-US"/>
-        </w:rPr>
-        <w:t>10</w:t>
-      </w:r>
-      <w:r>
-        <w:rPr>
-          <w:lang w:val="en-US"/>
-        </w:rPr>
-        <w:t xml:space="preserve"> of TODO)</w:t>
-      </w:r>
     </w:p>
     <w:p>
       <w:pPr>
@@ -1105,64 +1487,12 @@
           <w:lang w:val="en-US"/>
         </w:rPr>
       </w:pPr>
-    </w:p>
-    <w:p>
-      <w:pPr>
-        <w:ind w:firstLine="100"/>
-        <w:rPr>
-          <w:lang w:val="en-US"/>
-        </w:rPr>
-      </w:pPr>
-      <w:r>
-        <w:rPr>
-          <w:lang w:val="en-US"/>
-        </w:rPr>
-        <w:t>Token definition by PGN</w:t>
-      </w:r>
-    </w:p>
-    <w:p>
-      <w:pPr>
-        <w:ind w:firstLine="100"/>
-        <w:rPr>
-          <w:lang w:val="en-US"/>
-        </w:rPr>
-      </w:pPr>
-    </w:p>
-    <w:p>
-      <w:pPr>
-        <w:ind w:firstLine="100"/>
-        <w:rPr>
-          <w:lang w:val="en-US"/>
-        </w:rPr>
-      </w:pPr>
-      <w:r>
-        <w:rPr>
-          <w:lang w:val="en-US"/>
-        </w:rPr>
-        <w:t>As we have already seen in chapter TODO, there are different comments in a PGN file.</w:t>
-      </w:r>
-    </w:p>
-    <w:p>
-      <w:pPr>
-        <w:ind w:firstLine="100"/>
-        <w:rPr>
-          <w:lang w:val="en-US"/>
-        </w:rPr>
-      </w:pPr>
-      <w:r>
-        <w:rPr>
-          <w:lang w:val="en-US"/>
-        </w:rPr>
-        <w:t>Since a supervised learning approach is used, we need to know the correct class of a comment in the file. Therefore, the comments which are from importance are those connected to a traditional chess symbol or a NAG.</w:t>
-      </w:r>
-    </w:p>
-    <w:p>
-      <w:pPr>
-        <w:ind w:firstLine="100"/>
-        <w:rPr>
-          <w:lang w:val="en-US"/>
-        </w:rPr>
-      </w:pPr>
+      <w:r>
+        <w:rPr>
+          <w:lang w:val="en-US"/>
+        </w:rPr>
+        <w:t>Weights in ARFF files?</w:t>
+      </w:r>
     </w:p>
     <w:sectPr>
       <w:pgSz w:w="11906" w:h="16838"/>
@@ -1562,6 +1892,155 @@
       </w:rPr>
     </w:lvl>
   </w:abstractNum>
+  <w:abstractNum w:abstractNumId="3" w15:restartNumberingAfterBreak="0">
+    <w:nsid w:val="5BAE7026"/>
+    <w:multiLevelType w:val="multilevel"/>
+    <w:tmpl w:val="550E9162"/>
+    <w:lvl w:ilvl="0">
+      <w:start w:val="1"/>
+      <w:numFmt w:val="bullet"/>
+      <w:lvlText w:val=""/>
+      <w:lvlJc w:val="left"/>
+      <w:pPr>
+        <w:tabs>
+          <w:tab w:val="num" w:pos="720"/>
+        </w:tabs>
+        <w:ind w:left="720" w:hanging="360"/>
+      </w:pPr>
+      <w:rPr>
+        <w:rFonts w:ascii="Symbol" w:hAnsi="Symbol" w:hint="default"/>
+        <w:sz w:val="20"/>
+      </w:rPr>
+    </w:lvl>
+    <w:lvl w:ilvl="1" w:tentative="1">
+      <w:start w:val="1"/>
+      <w:numFmt w:val="bullet"/>
+      <w:lvlText w:val="o"/>
+      <w:lvlJc w:val="left"/>
+      <w:pPr>
+        <w:tabs>
+          <w:tab w:val="num" w:pos="1440"/>
+        </w:tabs>
+        <w:ind w:left="1440" w:hanging="360"/>
+      </w:pPr>
+      <w:rPr>
+        <w:rFonts w:ascii="Courier New" w:hAnsi="Courier New" w:hint="default"/>
+        <w:sz w:val="20"/>
+      </w:rPr>
+    </w:lvl>
+    <w:lvl w:ilvl="2" w:tentative="1">
+      <w:start w:val="1"/>
+      <w:numFmt w:val="bullet"/>
+      <w:lvlText w:val=""/>
+      <w:lvlJc w:val="left"/>
+      <w:pPr>
+        <w:tabs>
+          <w:tab w:val="num" w:pos="2160"/>
+        </w:tabs>
+        <w:ind w:left="2160" w:hanging="360"/>
+      </w:pPr>
+      <w:rPr>
+        <w:rFonts w:ascii="Wingdings" w:hAnsi="Wingdings" w:hint="default"/>
+        <w:sz w:val="20"/>
+      </w:rPr>
+    </w:lvl>
+    <w:lvl w:ilvl="3" w:tentative="1">
+      <w:start w:val="1"/>
+      <w:numFmt w:val="bullet"/>
+      <w:lvlText w:val=""/>
+      <w:lvlJc w:val="left"/>
+      <w:pPr>
+        <w:tabs>
+          <w:tab w:val="num" w:pos="2880"/>
+        </w:tabs>
+        <w:ind w:left="2880" w:hanging="360"/>
+      </w:pPr>
+      <w:rPr>
+        <w:rFonts w:ascii="Wingdings" w:hAnsi="Wingdings" w:hint="default"/>
+        <w:sz w:val="20"/>
+      </w:rPr>
+    </w:lvl>
+    <w:lvl w:ilvl="4" w:tentative="1">
+      <w:start w:val="1"/>
+      <w:numFmt w:val="bullet"/>
+      <w:lvlText w:val=""/>
+      <w:lvlJc w:val="left"/>
+      <w:pPr>
+        <w:tabs>
+          <w:tab w:val="num" w:pos="3600"/>
+        </w:tabs>
+        <w:ind w:left="3600" w:hanging="360"/>
+      </w:pPr>
+      <w:rPr>
+        <w:rFonts w:ascii="Wingdings" w:hAnsi="Wingdings" w:hint="default"/>
+        <w:sz w:val="20"/>
+      </w:rPr>
+    </w:lvl>
+    <w:lvl w:ilvl="5" w:tentative="1">
+      <w:start w:val="1"/>
+      <w:numFmt w:val="bullet"/>
+      <w:lvlText w:val=""/>
+      <w:lvlJc w:val="left"/>
+      <w:pPr>
+        <w:tabs>
+          <w:tab w:val="num" w:pos="4320"/>
+        </w:tabs>
+        <w:ind w:left="4320" w:hanging="360"/>
+      </w:pPr>
+      <w:rPr>
+        <w:rFonts w:ascii="Wingdings" w:hAnsi="Wingdings" w:hint="default"/>
+        <w:sz w:val="20"/>
+      </w:rPr>
+    </w:lvl>
+    <w:lvl w:ilvl="6" w:tentative="1">
+      <w:start w:val="1"/>
+      <w:numFmt w:val="bullet"/>
+      <w:lvlText w:val=""/>
+      <w:lvlJc w:val="left"/>
+      <w:pPr>
+        <w:tabs>
+          <w:tab w:val="num" w:pos="5040"/>
+        </w:tabs>
+        <w:ind w:left="5040" w:hanging="360"/>
+      </w:pPr>
+      <w:rPr>
+        <w:rFonts w:ascii="Wingdings" w:hAnsi="Wingdings" w:hint="default"/>
+        <w:sz w:val="20"/>
+      </w:rPr>
+    </w:lvl>
+    <w:lvl w:ilvl="7" w:tentative="1">
+      <w:start w:val="1"/>
+      <w:numFmt w:val="bullet"/>
+      <w:lvlText w:val=""/>
+      <w:lvlJc w:val="left"/>
+      <w:pPr>
+        <w:tabs>
+          <w:tab w:val="num" w:pos="5760"/>
+        </w:tabs>
+        <w:ind w:left="5760" w:hanging="360"/>
+      </w:pPr>
+      <w:rPr>
+        <w:rFonts w:ascii="Wingdings" w:hAnsi="Wingdings" w:hint="default"/>
+        <w:sz w:val="20"/>
+      </w:rPr>
+    </w:lvl>
+    <w:lvl w:ilvl="8" w:tentative="1">
+      <w:start w:val="1"/>
+      <w:numFmt w:val="bullet"/>
+      <w:lvlText w:val=""/>
+      <w:lvlJc w:val="left"/>
+      <w:pPr>
+        <w:tabs>
+          <w:tab w:val="num" w:pos="6480"/>
+        </w:tabs>
+        <w:ind w:left="6480" w:hanging="360"/>
+      </w:pPr>
+      <w:rPr>
+        <w:rFonts w:ascii="Wingdings" w:hAnsi="Wingdings" w:hint="default"/>
+        <w:sz w:val="20"/>
+      </w:rPr>
+    </w:lvl>
+  </w:abstractNum>
   <w:num w:numId="1">
     <w:abstractNumId w:val="0"/>
   </w:num>
@@ -1570,6 +2049,9 @@
   </w:num>
   <w:num w:numId="3">
     <w:abstractNumId w:val="2"/>
+  </w:num>
+  <w:num w:numId="4">
+    <w:abstractNumId w:val="3"/>
   </w:num>
 </w:numbering>
 </file>
@@ -1975,7 +2457,6 @@
   <w:style w:type="character" w:default="1" w:styleId="Absatz-Standardschriftart">
     <w:name w:val="Default Paragraph Font"/>
     <w:uiPriority w:val="1"/>
-    <w:semiHidden/>
     <w:unhideWhenUsed/>
   </w:style>
   <w:style w:type="table" w:default="1" w:styleId="NormaleTabelle">

</xml_diff>

<commit_message>
chapter 3.4 and 3.5 finished + references added
</commit_message>
<xml_diff>
--- a/concept_chapter_3.docx
+++ b/concept_chapter_3.docx
@@ -1461,13 +1461,7 @@
         <w:rPr>
           <w:lang w:val="en-US"/>
         </w:rPr>
-        <w:t xml:space="preserve">In the first step we have to define </w:t>
-      </w:r>
-      <w:r>
-        <w:rPr>
-          <w:lang w:val="en-US"/>
-        </w:rPr>
-        <w:t xml:space="preserve">the problem we want to solve. According to (TODO: Mitchell) a learning problem generally reads as follows: </w:t>
+        <w:t xml:space="preserve">In the first step we have to define the problem we want to solve. According to (TODO: Mitchell) a learning problem generally reads as follows: </w:t>
       </w:r>
       <w:r>
         <w:rPr>
@@ -1673,19 +1667,7 @@
         <w:rPr>
           <w:lang w:val="en-US"/>
         </w:rPr>
-        <w:t>As well as for the input we need to determine the type of output we want to receive. But not only the type, also the precision in the range of values is important for the difficulty of the task. In the case of product reviews already mentioned above the easiest output “good review vs. bad review” could be complicated by using the ten values of a five-star rating or by distinguishing between different ratings for the quality, the price-performance ratio, the delivery etc.</w:t>
-      </w:r>
-      <w:r>
-        <w:rPr>
-          <w:lang w:val="en-US"/>
-        </w:rPr>
-        <w:t xml:space="preserve"> </w:t>
-      </w:r>
-      <w:r>
-        <w:rPr>
-          <w:lang w:val="en-US"/>
-        </w:rPr>
-        <w:t>The aforementioned examples have in common that the number of possible output values is fixed which means a classification problem is concerned, not a regression problem.</w:t>
+        <w:t>As well as for the input we need to determine the type of output we want to receive. But not only the type, also the precision in the range of values is important for the difficulty of the task. In the case of product reviews already mentioned above the easiest output “good review vs. bad review” could be complicated by using the ten values of a five-star rating or by distinguishing between different ratings for the quality, the price-performance ratio, the delivery etc. The aforementioned examples have in common that the number of possible output values is fixed which means a classification problem is concerned, not a regression problem.</w:t>
       </w:r>
       <w:r>
         <w:rPr>
@@ -1928,13 +1910,7 @@
         <w:rPr>
           <w:lang w:val="en-US"/>
         </w:rPr>
-        <w:t>X is the document space; and a fixed set of classes</w:t>
-      </w:r>
-      <w:r>
-        <w:rPr>
-          <w:lang w:val="en-US"/>
-        </w:rPr>
-        <w:t>,</w:t>
+        <w:t>X is the document space; and a fixed set of classes,</w:t>
       </w:r>
       <w:r>
         <w:rPr>
@@ -2197,13 +2173,7 @@
         <w:rPr>
           <w:lang w:val="en-US"/>
         </w:rPr>
-        <w:t>a default value can</w:t>
-      </w:r>
-      <w:r>
-        <w:rPr>
-          <w:lang w:val="en-US"/>
-        </w:rPr>
-        <w:t xml:space="preserve"> </w:t>
+        <w:t xml:space="preserve">a default value can </w:t>
       </w:r>
       <w:r>
         <w:rPr>
@@ -2309,7 +2279,7 @@
         <w:rPr>
           <w:lang w:val="en-US"/>
         </w:rPr>
-        <w:t xml:space="preserve">. </w:t>
+        <w:t>.</w:t>
       </w:r>
     </w:p>
     <w:p>
@@ -2464,7 +2434,39 @@
         <w:rPr>
           <w:lang w:val="en-US"/>
         </w:rPr>
-        <w:t>language</w:t>
+        <w:t>After completing the second step we end up with an appropriate data set for the task defined in the first step. The data is in a homogeneous representation, but not necessarily in a structured form.</w:t>
+      </w:r>
+    </w:p>
+    <w:p>
+      <w:pPr>
+        <w:rPr>
+          <w:lang w:val="en-US"/>
+        </w:rPr>
+      </w:pPr>
+    </w:p>
+    <w:p>
+      <w:pPr>
+        <w:rPr>
+          <w:lang w:val="en-US"/>
+        </w:rPr>
+      </w:pPr>
+      <w:r>
+        <w:rPr>
+          <w:lang w:val="en-US"/>
+        </w:rPr>
+        <w:t>3) Organiz</w:t>
+      </w:r>
+      <w:r>
+        <w:rPr>
+          <w:lang w:val="en-US"/>
+        </w:rPr>
+        <w:t>ation of</w:t>
+      </w:r>
+      <w:r>
+        <w:rPr>
+          <w:lang w:val="en-US"/>
+        </w:rPr>
+        <w:t xml:space="preserve"> the text</w:t>
       </w:r>
     </w:p>
     <w:p>
@@ -2478,39 +2480,7 @@
         <w:rPr>
           <w:lang w:val="en-US"/>
         </w:rPr>
-        <w:t>After completing the second step we end up with an appropriate data set for the task defined in the first step. The data is in a homogeneous representation, but not necessarily in a structured form.</w:t>
-      </w:r>
-    </w:p>
-    <w:p>
-      <w:pPr>
-        <w:rPr>
-          <w:lang w:val="en-US"/>
-        </w:rPr>
-      </w:pPr>
-    </w:p>
-    <w:p>
-      <w:pPr>
-        <w:rPr>
-          <w:lang w:val="en-US"/>
-        </w:rPr>
-      </w:pPr>
-      <w:r>
-        <w:rPr>
-          <w:lang w:val="en-US"/>
-        </w:rPr>
-        <w:t>3) Organiz</w:t>
-      </w:r>
-      <w:r>
-        <w:rPr>
-          <w:lang w:val="en-US"/>
-        </w:rPr>
-        <w:t>ation of</w:t>
-      </w:r>
-      <w:r>
-        <w:rPr>
-          <w:lang w:val="en-US"/>
-        </w:rPr>
-        <w:t xml:space="preserve"> the text</w:t>
+        <w:t>According to estimates, around 80 % (SOURCE) of all information in the internet exist in the form of natural language. Usually, it is hard to evaluate the information contained in this data, because they are not structured in the same way. For example, in product reviews every customer can write his comment in a different kind, so that there is neither a certain order of the information nor a specification, which information the comment should provide. However, on the basis of an additional star rating it is possible to get a fast assessment of the customer’s attitude towards the product. So, if there is a need of further evaluation, it is helpful to have the data in a structured form instead of an unstructured form.</w:t>
       </w:r>
     </w:p>
     <w:p>
@@ -2524,7 +2494,135 @@
         <w:rPr>
           <w:lang w:val="en-US"/>
         </w:rPr>
-        <w:t>According to estimates, around 80 % (SOURCE) of all information in the internet exist in the form of natural language. Usually, it is hard to evaluate the information contained in this data, because they are not structured in the same way. For example, in product reviews every customer can write his comment in a different kind, so that there is neither a certain order of the information nor a specification, which information the comment should provide. However, on the basis of an additional star rating it is possible to get a fast assessment of the customer’s attitude towards the product. So, if there is a need of further evaluation, it is helpful to have the data in a structured form instead of an unstructured form.</w:t>
+        <w:t>O</w:t>
+      </w:r>
+      <w:r>
+        <w:rPr>
+          <w:lang w:val="en-US"/>
+        </w:rPr>
+        <w:t xml:space="preserve">ften it is not desirable or even impossible to get the unstructured data </w:t>
+      </w:r>
+      <w:r>
+        <w:rPr>
+          <w:lang w:val="en-US"/>
+        </w:rPr>
+        <w:t>directly</w:t>
+      </w:r>
+      <w:r>
+        <w:rPr>
+          <w:lang w:val="en-US"/>
+        </w:rPr>
+        <w:t xml:space="preserve"> in a structured form</w:t>
+      </w:r>
+      <w:r>
+        <w:rPr>
+          <w:lang w:val="en-US"/>
+        </w:rPr>
+        <w:t>, so we have to do the transformation on our own. This process of converting</w:t>
+      </w:r>
+      <w:r>
+        <w:rPr>
+          <w:lang w:val="en-US"/>
+        </w:rPr>
+        <w:t xml:space="preserve"> the data from an unstructured into a structured form</w:t>
+      </w:r>
+      <w:r>
+        <w:rPr>
+          <w:lang w:val="en-US"/>
+        </w:rPr>
+        <w:t xml:space="preserve"> is called information extraction.</w:t>
+      </w:r>
+      <w:r>
+        <w:rPr>
+          <w:lang w:val="en-US"/>
+        </w:rPr>
+        <w:t xml:space="preserve"> It is assumed that the input data </w:t>
+      </w:r>
+      <w:r>
+        <w:rPr>
+          <w:lang w:val="en-US"/>
+        </w:rPr>
+        <w:t xml:space="preserve">is a single string, i.e. a sequence of characters. The sequence can contain just a few characters (e.g. tweets, comments) or </w:t>
+      </w:r>
+      <w:r>
+        <w:rPr>
+          <w:lang w:val="en-US"/>
+        </w:rPr>
+        <w:t>thousands of characters (e.g. book contents)</w:t>
+      </w:r>
+      <w:r>
+        <w:rPr>
+          <w:lang w:val="en-US"/>
+        </w:rPr>
+        <w:t>. Even if in the most common cases this string is natural language, the procedure is similar for other input strings as well. I</w:t>
+      </w:r>
+      <w:r>
+        <w:rPr>
+          <w:lang w:val="en-US"/>
+        </w:rPr>
+        <w:t xml:space="preserve">n order not to falsify the data, </w:t>
+      </w:r>
+      <w:r>
+        <w:rPr>
+          <w:lang w:val="en-US"/>
+        </w:rPr>
+        <w:t xml:space="preserve">we have to take into account the character encoding. The goal of this step is to reorganize the input from a string to a collection of tokens, also known as </w:t>
+      </w:r>
+      <w:proofErr w:type="spellStart"/>
+      <w:r>
+        <w:rPr>
+          <w:lang w:val="en-US"/>
+        </w:rPr>
+        <w:t>lex</w:t>
+      </w:r>
+      <w:r>
+        <w:rPr>
+          <w:lang w:val="en-US"/>
+        </w:rPr>
+        <w:t>ing</w:t>
+      </w:r>
+      <w:proofErr w:type="spellEnd"/>
+      <w:r>
+        <w:rPr>
+          <w:lang w:val="en-US"/>
+        </w:rPr>
+        <w:t xml:space="preserve"> or tokenization</w:t>
+      </w:r>
+      <w:r>
+        <w:rPr>
+          <w:lang w:val="en-US"/>
+        </w:rPr>
+        <w:t>.</w:t>
+      </w:r>
+      <w:r>
+        <w:rPr>
+          <w:lang w:val="en-US"/>
+        </w:rPr>
+        <w:t xml:space="preserve"> </w:t>
+      </w:r>
+      <w:r>
+        <w:rPr>
+          <w:lang w:val="en-US"/>
+        </w:rPr>
+        <w:t xml:space="preserve">This process takes place in </w:t>
+      </w:r>
+      <w:r>
+        <w:rPr>
+          <w:lang w:val="en-US"/>
+        </w:rPr>
+        <w:t>three</w:t>
+      </w:r>
+      <w:r>
+        <w:rPr>
+          <w:lang w:val="en-US"/>
+        </w:rPr>
+        <w:t xml:space="preserve"> sub-steps</w:t>
+      </w:r>
+      <w:r>
+        <w:rPr>
+          <w:lang w:val="en-US"/>
+        </w:rPr>
+        <w:t>:</w:t>
       </w:r>
     </w:p>
     <w:p>
@@ -2538,111 +2636,187 @@
         <w:rPr>
           <w:lang w:val="en-US"/>
         </w:rPr>
-        <w:t>O</w:t>
-      </w:r>
-      <w:r>
-        <w:rPr>
-          <w:lang w:val="en-US"/>
-        </w:rPr>
-        <w:t xml:space="preserve">ften it is not desirable or even impossible to get the unstructured data </w:t>
-      </w:r>
-      <w:r>
-        <w:rPr>
-          <w:lang w:val="en-US"/>
-        </w:rPr>
-        <w:t>directly</w:t>
-      </w:r>
-      <w:r>
-        <w:rPr>
-          <w:lang w:val="en-US"/>
-        </w:rPr>
-        <w:t xml:space="preserve"> in a structured form</w:t>
-      </w:r>
-      <w:r>
-        <w:rPr>
-          <w:lang w:val="en-US"/>
-        </w:rPr>
-        <w:t>, so we have to do the transformation on our own. This process of converting</w:t>
-      </w:r>
-      <w:r>
-        <w:rPr>
-          <w:lang w:val="en-US"/>
-        </w:rPr>
-        <w:t xml:space="preserve"> the data from an unstructured into a structured form</w:t>
-      </w:r>
-      <w:r>
-        <w:rPr>
-          <w:lang w:val="en-US"/>
-        </w:rPr>
-        <w:t xml:space="preserve"> is called information extraction.</w:t>
-      </w:r>
-      <w:r>
-        <w:rPr>
-          <w:lang w:val="en-US"/>
-        </w:rPr>
-        <w:t xml:space="preserve"> It is assumed that the input data </w:t>
-      </w:r>
-      <w:r>
-        <w:rPr>
-          <w:lang w:val="en-US"/>
-        </w:rPr>
-        <w:t xml:space="preserve">is a single string, i.e. a sequence of characters. The sequence can contain just a few characters (e.g. tweets, comments) or </w:t>
-      </w:r>
-      <w:r>
-        <w:rPr>
-          <w:lang w:val="en-US"/>
-        </w:rPr>
-        <w:t>thousands of characters (e.g. book contents)</w:t>
-      </w:r>
-      <w:r>
-        <w:rPr>
-          <w:lang w:val="en-US"/>
-        </w:rPr>
-        <w:t>. Even if in the most common cases this string is natural language, the procedure is similar for other input strings as well. I</w:t>
-      </w:r>
-      <w:r>
-        <w:rPr>
-          <w:lang w:val="en-US"/>
-        </w:rPr>
-        <w:t xml:space="preserve">n order not to falsify the data, </w:t>
-      </w:r>
-      <w:r>
-        <w:rPr>
-          <w:lang w:val="en-US"/>
-        </w:rPr>
-        <w:t>we have to take into account the character encoding</w:t>
-      </w:r>
-      <w:r>
-        <w:rPr>
-          <w:lang w:val="en-US"/>
-        </w:rPr>
-        <w:t xml:space="preserve">. The goal of this step is to reorganize the input from a string to a collection of tokens, also known as </w:t>
+        <w:t>Token identification</w:t>
+      </w:r>
+    </w:p>
+    <w:p>
+      <w:pPr>
+        <w:ind w:left="560" w:hanging="360"/>
+        <w:rPr>
+          <w:lang w:val="en-US"/>
+        </w:rPr>
+      </w:pPr>
+      <w:r>
+        <w:rPr>
+          <w:lang w:val="en-US"/>
+        </w:rPr>
+        <w:t xml:space="preserve">A lexical token, shortly token, is </w:t>
+      </w:r>
+      <w:r>
+        <w:rPr>
+          <w:lang w:val="en-US"/>
+        </w:rPr>
+        <w:t>a string</w:t>
+      </w:r>
+      <w:r>
+        <w:rPr>
+          <w:lang w:val="en-US"/>
+        </w:rPr>
+        <w:t xml:space="preserve"> with an identified meaning. The input string is split into substrings </w:t>
+      </w:r>
+      <w:r>
+        <w:rPr>
+          <w:lang w:val="en-US"/>
+        </w:rPr>
+        <w:t>where each substring without meaning is discarded and all others are stored as tokens</w:t>
+      </w:r>
+      <w:r>
+        <w:rPr>
+          <w:lang w:val="en-US"/>
+        </w:rPr>
+        <w:t xml:space="preserve">. The definition of a token depends on the use case. In natural language </w:t>
+      </w:r>
+      <w:r>
+        <w:rPr>
+          <w:lang w:val="en-US"/>
+        </w:rPr>
+        <w:t xml:space="preserve">processing, the standard approach is to use blanks </w:t>
+      </w:r>
+      <w:r>
+        <w:rPr>
+          <w:lang w:val="en-US"/>
+        </w:rPr>
+        <w:t>or</w:t>
+      </w:r>
+      <w:r>
+        <w:rPr>
+          <w:lang w:val="en-US"/>
+        </w:rPr>
+        <w:t xml:space="preserve"> other whitespace characters</w:t>
+      </w:r>
+      <w:r>
+        <w:rPr>
+          <w:lang w:val="en-US"/>
+        </w:rPr>
+        <w:t xml:space="preserve"> </w:t>
+      </w:r>
+      <w:r>
+        <w:rPr>
+          <w:lang w:val="en-US"/>
+        </w:rPr>
+        <w:t xml:space="preserve">and </w:t>
+      </w:r>
+      <w:r>
+        <w:rPr>
+          <w:lang w:val="en-US"/>
+        </w:rPr>
+        <w:t>interpunctuation symbols</w:t>
+      </w:r>
+      <w:r>
+        <w:rPr>
+          <w:lang w:val="en-US"/>
+        </w:rPr>
+        <w:t xml:space="preserve"> as separators of tokens. As a result, there are words as tokens</w:t>
+      </w:r>
+      <w:r>
+        <w:rPr>
+          <w:lang w:val="en-US"/>
+        </w:rPr>
+        <w:t xml:space="preserve">. </w:t>
+      </w:r>
+      <w:r>
+        <w:rPr>
+          <w:lang w:val="en-US"/>
+        </w:rPr>
+        <w:t xml:space="preserve">This general solution can be customized by interpreting whitespace characters and interpunctuation symbols (or combinations of </w:t>
+      </w:r>
+      <w:r>
+        <w:rPr>
+          <w:lang w:val="en-US"/>
+        </w:rPr>
+        <w:t xml:space="preserve">them) </w:t>
+      </w:r>
+      <w:r>
+        <w:rPr>
+          <w:lang w:val="en-US"/>
+        </w:rPr>
+        <w:t>as tokens</w:t>
+      </w:r>
+      <w:r>
+        <w:rPr>
+          <w:lang w:val="en-US"/>
+        </w:rPr>
+        <w:t>. Words can also be further split at a hyphen or split into characters.</w:t>
+      </w:r>
+      <w:r>
+        <w:rPr>
+          <w:lang w:val="en-US"/>
+        </w:rPr>
+        <w:t xml:space="preserve"> The other way around, two or more words can be </w:t>
+      </w:r>
+      <w:r>
+        <w:rPr>
+          <w:lang w:val="en-US"/>
+        </w:rPr>
+        <w:t>combined to one token, e.g. for names of persons or places (“New York”) or for usual phrases (“and so on”).</w:t>
+      </w:r>
+      <w:r>
+        <w:rPr>
+          <w:lang w:val="en-US"/>
+        </w:rPr>
+        <w:t xml:space="preserve"> All of the parts of the string t</w:t>
+      </w:r>
+      <w:r>
+        <w:rPr>
+          <w:lang w:val="en-US"/>
+        </w:rPr>
+        <w:t>hat do not contain any information</w:t>
+      </w:r>
+      <w:r>
+        <w:rPr>
+          <w:lang w:val="en-US"/>
+        </w:rPr>
+        <w:t xml:space="preserve"> should be removed directly. Frequently used words as “and” or “that”, also called </w:t>
       </w:r>
       <w:proofErr w:type="spellStart"/>
       <w:r>
         <w:rPr>
           <w:lang w:val="en-US"/>
         </w:rPr>
-        <w:t>lex</w:t>
-      </w:r>
-      <w:r>
-        <w:rPr>
-          <w:lang w:val="en-US"/>
-        </w:rPr>
-        <w:t>ing</w:t>
+        <w:t>stopwords</w:t>
       </w:r>
       <w:proofErr w:type="spellEnd"/>
       <w:r>
         <w:rPr>
           <w:lang w:val="en-US"/>
         </w:rPr>
-        <w:t xml:space="preserve"> or tokenization</w:t>
-      </w:r>
-      <w:r>
-        <w:rPr>
-          <w:lang w:val="en-US"/>
-        </w:rPr>
-        <w:t>.</w:t>
+        <w:t xml:space="preserve">, </w:t>
+      </w:r>
+      <w:r>
+        <w:rPr>
+          <w:lang w:val="en-US"/>
+        </w:rPr>
+        <w:t>do not provide added value</w:t>
+      </w:r>
+      <w:r>
+        <w:rPr>
+          <w:lang w:val="en-US"/>
+        </w:rPr>
+        <w:t xml:space="preserve"> and can be removed from the token collection. There are lists of </w:t>
+      </w:r>
+      <w:proofErr w:type="spellStart"/>
+      <w:r>
+        <w:rPr>
+          <w:lang w:val="en-US"/>
+        </w:rPr>
+        <w:t>stopwords</w:t>
+      </w:r>
+      <w:proofErr w:type="spellEnd"/>
+      <w:r>
+        <w:rPr>
+          <w:lang w:val="en-US"/>
+        </w:rPr>
+        <w:t xml:space="preserve"> available for common textual resources, but they may be customized for specific data sets.</w:t>
       </w:r>
       <w:r>
         <w:rPr>
@@ -2654,71 +2828,7 @@
         <w:rPr>
           <w:lang w:val="en-US"/>
         </w:rPr>
-        <w:t xml:space="preserve">This process takes place in </w:t>
-      </w:r>
-      <w:r>
-        <w:rPr>
-          <w:lang w:val="en-US"/>
-        </w:rPr>
-        <w:t>four</w:t>
-      </w:r>
-      <w:r>
-        <w:rPr>
-          <w:lang w:val="en-US"/>
-        </w:rPr>
-        <w:t xml:space="preserve"> sub-steps</w:t>
-      </w:r>
-      <w:r>
-        <w:rPr>
-          <w:lang w:val="en-US"/>
-        </w:rPr>
-        <w:t>:</w:t>
-      </w:r>
-    </w:p>
-    <w:p>
-      <w:pPr>
-        <w:ind w:left="560" w:hanging="360"/>
-        <w:rPr>
-          <w:lang w:val="en-US"/>
-        </w:rPr>
-      </w:pPr>
-      <w:r>
-        <w:rPr>
-          <w:lang w:val="en-US"/>
-        </w:rPr>
-        <w:t>Token identification</w:t>
-      </w:r>
-    </w:p>
-    <w:p>
-      <w:pPr>
-        <w:ind w:left="560" w:hanging="360"/>
-        <w:rPr>
-          <w:lang w:val="en-US"/>
-        </w:rPr>
-      </w:pPr>
-      <w:r>
-        <w:rPr>
-          <w:lang w:val="en-US"/>
-        </w:rPr>
-        <w:t xml:space="preserve">A lexical token, shortly token, is </w:t>
-      </w:r>
-      <w:r>
-        <w:rPr>
-          <w:lang w:val="en-US"/>
-        </w:rPr>
-        <w:t>a string</w:t>
-      </w:r>
-      <w:r>
-        <w:rPr>
-          <w:lang w:val="en-US"/>
-        </w:rPr>
-        <w:t xml:space="preserve"> with an identified meaning. The input string is split into substrings </w:t>
-      </w:r>
-      <w:r>
-        <w:rPr>
-          <w:lang w:val="en-US"/>
-        </w:rPr>
-        <w:t>where each substring without meaning</w:t>
+        <w:t>Other challenges in natural language processing include handling spelling mistakes, acronyms and special characters such as smileys</w:t>
       </w:r>
       <w:r>
         <w:rPr>
@@ -2730,173 +2840,29 @@
         <w:rPr>
           <w:lang w:val="en-US"/>
         </w:rPr>
-        <w:t>is discarded and all others are stored as tokens</w:t>
-      </w:r>
-      <w:r>
-        <w:rPr>
-          <w:lang w:val="en-US"/>
-        </w:rPr>
-        <w:t xml:space="preserve">. The definition of a token depends on the use case. In natural language </w:t>
-      </w:r>
-      <w:r>
-        <w:rPr>
-          <w:lang w:val="en-US"/>
-        </w:rPr>
-        <w:t xml:space="preserve">processing, the standard approach is to use blanks </w:t>
-      </w:r>
-      <w:r>
-        <w:rPr>
-          <w:lang w:val="en-US"/>
-        </w:rPr>
-        <w:t>or</w:t>
-      </w:r>
-      <w:r>
-        <w:rPr>
-          <w:lang w:val="en-US"/>
-        </w:rPr>
-        <w:t xml:space="preserve"> other whitespace characters</w:t>
-      </w:r>
-      <w:r>
-        <w:rPr>
-          <w:lang w:val="en-US"/>
-        </w:rPr>
-        <w:t xml:space="preserve"> </w:t>
-      </w:r>
-      <w:r>
-        <w:rPr>
-          <w:lang w:val="en-US"/>
-        </w:rPr>
-        <w:t xml:space="preserve">and </w:t>
-      </w:r>
-      <w:r>
-        <w:rPr>
-          <w:lang w:val="en-US"/>
-        </w:rPr>
-        <w:t>interpunctuation symbols</w:t>
-      </w:r>
-      <w:r>
-        <w:rPr>
-          <w:lang w:val="en-US"/>
-        </w:rPr>
-        <w:t xml:space="preserve"> as separators of tokens. As a result, there are words as tokens</w:t>
-      </w:r>
-      <w:r>
-        <w:rPr>
-          <w:lang w:val="en-US"/>
-        </w:rPr>
-        <w:t xml:space="preserve">. </w:t>
-      </w:r>
-      <w:r>
-        <w:rPr>
-          <w:lang w:val="en-US"/>
-        </w:rPr>
-        <w:t xml:space="preserve">This general solution can be customized by interpreting </w:t>
-      </w:r>
-      <w:r>
-        <w:rPr>
-          <w:lang w:val="en-US"/>
-        </w:rPr>
-        <w:t xml:space="preserve">whitespace characters and interpunctuation symbols </w:t>
-      </w:r>
-      <w:r>
-        <w:rPr>
-          <w:lang w:val="en-US"/>
-        </w:rPr>
-        <w:t xml:space="preserve">(or combinations of </w:t>
-      </w:r>
-      <w:r>
-        <w:rPr>
-          <w:lang w:val="en-US"/>
-        </w:rPr>
-        <w:t xml:space="preserve">them) </w:t>
-      </w:r>
-      <w:r>
-        <w:rPr>
-          <w:lang w:val="en-US"/>
-        </w:rPr>
-        <w:t>as</w:t>
-      </w:r>
-      <w:r>
-        <w:rPr>
-          <w:lang w:val="en-US"/>
-        </w:rPr>
-        <w:t xml:space="preserve"> tokens</w:t>
-      </w:r>
-      <w:r>
-        <w:rPr>
-          <w:lang w:val="en-US"/>
-        </w:rPr>
-        <w:t>. Words can also be further split at a hyphen or split into characters.</w:t>
-      </w:r>
-      <w:r>
-        <w:rPr>
-          <w:lang w:val="en-US"/>
-        </w:rPr>
-        <w:t xml:space="preserve"> The other way around, two or more words can be </w:t>
-      </w:r>
-      <w:r>
-        <w:rPr>
-          <w:lang w:val="en-US"/>
-        </w:rPr>
-        <w:t>combined to one token, e.g. for names of persons or places (“New York”) or for usual phrases (“and so on”).</w:t>
-      </w:r>
-      <w:r>
-        <w:rPr>
-          <w:lang w:val="en-US"/>
-        </w:rPr>
-        <w:t xml:space="preserve"> All of the parts of the string t</w:t>
-      </w:r>
-      <w:r>
-        <w:rPr>
-          <w:lang w:val="en-US"/>
-        </w:rPr>
-        <w:t>hat do not contain any information</w:t>
-      </w:r>
-      <w:r>
-        <w:rPr>
-          <w:lang w:val="en-US"/>
-        </w:rPr>
-        <w:t xml:space="preserve"> should be removed directly. Frequently used words as “and” or “that”, also called </w:t>
+        <w:t>\</w:t>
       </w:r>
       <w:proofErr w:type="spellStart"/>
-      <w:r>
-        <w:rPr>
-          <w:lang w:val="en-US"/>
-        </w:rPr>
-        <w:t>stopwords</w:t>
+      <w:proofErr w:type="gramStart"/>
+      <w:r>
+        <w:rPr>
+          <w:lang w:val="en-US"/>
+        </w:rPr>
+        <w:t>autocite</w:t>
       </w:r>
       <w:proofErr w:type="spellEnd"/>
       <w:r>
         <w:rPr>
           <w:lang w:val="en-US"/>
         </w:rPr>
-        <w:t xml:space="preserve">, </w:t>
-      </w:r>
-      <w:r>
-        <w:rPr>
-          <w:lang w:val="en-US"/>
-        </w:rPr>
-        <w:t>do not provide added value</w:t>
-      </w:r>
-      <w:r>
-        <w:rPr>
-          <w:lang w:val="en-US"/>
-        </w:rPr>
-        <w:t xml:space="preserve"> and can be removed from the token collection. There are lists of </w:t>
-      </w:r>
-      <w:proofErr w:type="spellStart"/>
-      <w:r>
-        <w:rPr>
-          <w:lang w:val="en-US"/>
-        </w:rPr>
-        <w:t>stopwords</w:t>
-      </w:r>
-      <w:proofErr w:type="spellEnd"/>
-      <w:r>
-        <w:rPr>
-          <w:lang w:val="en-US"/>
-        </w:rPr>
-        <w:t xml:space="preserve"> available for common textual resources, but they may be customized for specific data sets.</w:t>
+        <w:t>{</w:t>
+      </w:r>
+      <w:proofErr w:type="gramEnd"/>
+      <w:r>
+        <w:rPr>
+          <w:lang w:val="en-US"/>
+        </w:rPr>
+        <w:t>Kharde2016}.</w:t>
       </w:r>
     </w:p>
     <w:p>
@@ -2933,62 +2899,3372 @@
         </w:rPr>
         <w:t xml:space="preserve">the strings of the token are different. In the simplest case we </w:t>
       </w:r>
+      <w:r>
+        <w:rPr>
+          <w:lang w:val="en-US"/>
+        </w:rPr>
+        <w:t xml:space="preserve">can make the interpretation of a token case-insensitive by </w:t>
+      </w:r>
+      <w:r>
+        <w:rPr>
+          <w:lang w:val="en-US"/>
+        </w:rPr>
+        <w:t xml:space="preserve">converting all occurrences into </w:t>
+      </w:r>
+      <w:r>
+        <w:rPr>
+          <w:lang w:val="en-US"/>
+        </w:rPr>
+        <w:t>lowercase</w:t>
+      </w:r>
+      <w:r>
+        <w:rPr>
+          <w:lang w:val="en-US"/>
+        </w:rPr>
+        <w:t xml:space="preserve">. </w:t>
+      </w:r>
+      <w:r>
+        <w:rPr>
+          <w:lang w:val="en-US"/>
+        </w:rPr>
+        <w:t>Before doing so it should be ensured that no information is lost as a result</w:t>
+      </w:r>
+      <w:r>
+        <w:rPr>
+          <w:lang w:val="en-US"/>
+        </w:rPr>
+        <w:t>. In sentiment analysis, a</w:t>
+      </w:r>
+      <w:r>
+        <w:rPr>
+          <w:lang w:val="en-US"/>
+        </w:rPr>
+        <w:t xml:space="preserve"> large proportion of </w:t>
+      </w:r>
+      <w:r>
+        <w:rPr>
+          <w:lang w:val="en-US"/>
+        </w:rPr>
+        <w:t>uppercase</w:t>
+      </w:r>
+      <w:r>
+        <w:rPr>
+          <w:lang w:val="en-US"/>
+        </w:rPr>
+        <w:t xml:space="preserve"> letters could indicate </w:t>
+      </w:r>
+      <w:r>
+        <w:rPr>
+          <w:lang w:val="en-US"/>
+        </w:rPr>
+        <w:t>rage.</w:t>
+      </w:r>
+      <w:r>
+        <w:rPr>
+          <w:lang w:val="en-US"/>
+        </w:rPr>
+        <w:t xml:space="preserve"> </w:t>
+      </w:r>
+      <w:r>
+        <w:rPr>
+          <w:lang w:val="en-US"/>
+        </w:rPr>
+        <w:t xml:space="preserve">Other types of normalization are </w:t>
+      </w:r>
+      <w:r>
+        <w:rPr>
+          <w:lang w:val="en-US"/>
+        </w:rPr>
+        <w:t>lemmatization</w:t>
+      </w:r>
+      <w:r>
+        <w:rPr>
+          <w:lang w:val="en-US"/>
+        </w:rPr>
+        <w:t xml:space="preserve"> and stemming</w:t>
+      </w:r>
+      <w:r>
+        <w:rPr>
+          <w:lang w:val="en-US"/>
+        </w:rPr>
+        <w:t>. Words in natural language can be modified by inflection</w:t>
+      </w:r>
+      <w:r>
+        <w:rPr>
+          <w:lang w:val="en-US"/>
+        </w:rPr>
+        <w:t xml:space="preserve">, most of all by conjugation (modification of verbs caused by person, tense etc.) and declination (other part of speech caused by case, gender, number etc.). </w:t>
+      </w:r>
+      <w:r>
+        <w:rPr>
+          <w:lang w:val="en-US"/>
+        </w:rPr>
+        <w:t xml:space="preserve">Lemmatization brings all parts of speech back into its basic form, e.g. the singular nominative case for nouns or the infinitive for verbs. Stemming reduces all words independent of its part of speech to the word stem, which need not be a </w:t>
+      </w:r>
+      <w:r>
+        <w:rPr>
+          <w:lang w:val="en-US"/>
+        </w:rPr>
+        <w:t xml:space="preserve">proper word. </w:t>
+      </w:r>
+      <w:r>
+        <w:rPr>
+          <w:lang w:val="en-US"/>
+        </w:rPr>
+        <w:t xml:space="preserve">Though, as a consequence information about the original token get lost </w:t>
+      </w:r>
+      <w:r>
+        <w:rPr>
+          <w:lang w:val="en-US"/>
+        </w:rPr>
+        <w:t>which can lead to incompatibilities</w:t>
+      </w:r>
+      <w:r>
+        <w:rPr>
+          <w:lang w:val="en-US"/>
+        </w:rPr>
+        <w:t xml:space="preserve"> with the further analysis in the next steps</w:t>
+      </w:r>
+      <w:r>
+        <w:rPr>
+          <w:lang w:val="en-US"/>
+        </w:rPr>
+        <w:t>.</w:t>
+      </w:r>
+      <w:r>
+        <w:rPr>
+          <w:lang w:val="en-US"/>
+        </w:rPr>
+        <w:t xml:space="preserve"> </w:t>
+      </w:r>
+      <w:r>
+        <w:rPr>
+          <w:lang w:val="en-US"/>
+        </w:rPr>
+        <w:t>Obviously, t</w:t>
+      </w:r>
+      <w:r>
+        <w:rPr>
+          <w:lang w:val="en-US"/>
+        </w:rPr>
+        <w:t xml:space="preserve">he order </w:t>
+      </w:r>
+      <w:r>
+        <w:rPr>
+          <w:lang w:val="en-US"/>
+        </w:rPr>
+        <w:t xml:space="preserve">of normalization and token </w:t>
+      </w:r>
+      <w:r>
+        <w:rPr>
+          <w:lang w:val="en-US"/>
+        </w:rPr>
+        <w:t xml:space="preserve">merging or deletion from the first step </w:t>
+      </w:r>
+      <w:r>
+        <w:rPr>
+          <w:lang w:val="en-US"/>
+        </w:rPr>
+        <w:t xml:space="preserve">may influence the result </w:t>
+      </w:r>
+      <w:r>
+        <w:rPr>
+          <w:lang w:val="en-US"/>
+        </w:rPr>
+        <w:t xml:space="preserve">as well </w:t>
+      </w:r>
+      <w:r>
+        <w:rPr>
+          <w:lang w:val="en-US"/>
+        </w:rPr>
+        <w:t xml:space="preserve">and </w:t>
+      </w:r>
+      <w:r>
+        <w:rPr>
+          <w:lang w:val="en-US"/>
+        </w:rPr>
+        <w:t>should therefore be made consciously</w:t>
+      </w:r>
+      <w:r>
+        <w:rPr>
+          <w:lang w:val="en-US"/>
+        </w:rPr>
+        <w:t>.</w:t>
+      </w:r>
+      <w:r>
+        <w:rPr>
+          <w:lang w:val="en-US"/>
+        </w:rPr>
+        <w:t xml:space="preserve"> Besides</w:t>
+      </w:r>
+      <w:r>
+        <w:rPr>
+          <w:lang w:val="en-US"/>
+        </w:rPr>
+        <w:t>, not only the input, but also the output can be normalized. The merging of two or more output values to one joint class can also be considered as a normalization step.</w:t>
+      </w:r>
+    </w:p>
+    <w:p>
+      <w:pPr>
+        <w:ind w:left="560" w:hanging="360"/>
+        <w:rPr>
+          <w:lang w:val="en-US"/>
+        </w:rPr>
+      </w:pPr>
+      <w:r>
+        <w:rPr>
+          <w:lang w:val="en-US"/>
+        </w:rPr>
+        <w:t>Categorization</w:t>
+      </w:r>
+    </w:p>
+    <w:p>
+      <w:pPr>
+        <w:ind w:left="560" w:hanging="360"/>
+        <w:rPr>
+          <w:lang w:val="en-US"/>
+        </w:rPr>
+      </w:pPr>
+      <w:r>
+        <w:rPr>
+          <w:lang w:val="en-US"/>
+        </w:rPr>
+        <w:t xml:space="preserve">This step deals with the syntactic and the semantic analysis of the tokens. </w:t>
+      </w:r>
+      <w:r>
+        <w:rPr>
+          <w:lang w:val="en-US"/>
+        </w:rPr>
+        <w:t xml:space="preserve">Syntactic analysis, also known as parsing, is the process of assigning each token a category describing its function in the context. In classical parsing of code files, categories can be </w:t>
+      </w:r>
+      <w:r>
+        <w:rPr>
+          <w:lang w:val="en-US"/>
+        </w:rPr>
+        <w:t>identifier</w:t>
+      </w:r>
+      <w:r>
+        <w:rPr>
+          <w:lang w:val="en-US"/>
+        </w:rPr>
+        <w:t xml:space="preserve">s, </w:t>
+      </w:r>
+      <w:r>
+        <w:rPr>
+          <w:lang w:val="en-US"/>
+        </w:rPr>
+        <w:t xml:space="preserve">keywords, literals etc., in parsing of natural language resources, categories can be </w:t>
+      </w:r>
+      <w:r>
+        <w:rPr>
+          <w:lang w:val="en-US"/>
+        </w:rPr>
+        <w:t xml:space="preserve">nouns, verbs, adjectives etc. Last-mentioned is known as part-of-speech-tagging (POS-tagging). </w:t>
+      </w:r>
+      <w:r>
+        <w:rPr>
+          <w:lang w:val="en-US"/>
+        </w:rPr>
+        <w:t xml:space="preserve">Building on the </w:t>
+      </w:r>
+      <w:r>
+        <w:rPr>
+          <w:lang w:val="en-US"/>
+        </w:rPr>
+        <w:t>syntactic</w:t>
+      </w:r>
+      <w:r>
+        <w:rPr>
+          <w:lang w:val="en-US"/>
+        </w:rPr>
+        <w:t xml:space="preserve"> analysis</w:t>
+      </w:r>
+      <w:r>
+        <w:rPr>
+          <w:lang w:val="en-US"/>
+        </w:rPr>
+        <w:t xml:space="preserve"> </w:t>
+      </w:r>
+      <w:r>
+        <w:rPr>
+          <w:lang w:val="en-US"/>
+        </w:rPr>
+        <w:t xml:space="preserve">we can also assign a meaning to </w:t>
+      </w:r>
+      <w:r>
+        <w:rPr>
+          <w:lang w:val="en-US"/>
+        </w:rPr>
+        <w:t xml:space="preserve">the token </w:t>
+      </w:r>
+      <w:r>
+        <w:rPr>
+          <w:lang w:val="en-US"/>
+        </w:rPr>
+        <w:t>in addition to the category</w:t>
+      </w:r>
+      <w:r>
+        <w:rPr>
+          <w:lang w:val="en-US"/>
+        </w:rPr>
+        <w:t>.</w:t>
+      </w:r>
+      <w:r>
+        <w:rPr>
+          <w:lang w:val="en-US"/>
+        </w:rPr>
+        <w:t xml:space="preserve"> </w:t>
+      </w:r>
+      <w:r>
+        <w:rPr>
+          <w:lang w:val="en-US"/>
+        </w:rPr>
+        <w:t>This process is called semantic analysis and can cover difficulties of synonyms and polysemes (ambiguous words).</w:t>
+      </w:r>
+      <w:r>
+        <w:rPr>
+          <w:lang w:val="en-US"/>
+        </w:rPr>
+        <w:t xml:space="preserve"> These semantical relations and more for English vocabulary are provided by the lexical database WordNet (TODO: </w:t>
+      </w:r>
+      <w:hyperlink r:id="rId8" w:history="1">
+        <w:r>
+          <w:rPr>
+            <w:rStyle w:val="Hyperlink"/>
+            <w:lang w:val="en-US"/>
+          </w:rPr>
+          <w:t>https://wordnet.princeton.edu/</w:t>
+        </w:r>
+      </w:hyperlink>
+      <w:r>
+        <w:rPr>
+          <w:lang w:val="en-US"/>
+        </w:rPr>
+        <w:t>)</w:t>
+      </w:r>
+      <w:r>
+        <w:rPr>
+          <w:lang w:val="en-US"/>
+        </w:rPr>
+        <w:t>.</w:t>
+      </w:r>
+    </w:p>
+    <w:p>
+      <w:pPr>
+        <w:ind w:left="560" w:hanging="360"/>
+        <w:rPr>
+          <w:lang w:val="en-US"/>
+        </w:rPr>
+      </w:pPr>
+      <w:r>
+        <w:rPr>
+          <w:lang w:val="en-US"/>
+        </w:rPr>
+        <w:t xml:space="preserve">After finishing </w:t>
+      </w:r>
+      <w:r>
+        <w:rPr>
+          <w:lang w:val="en-US"/>
+        </w:rPr>
+        <w:t xml:space="preserve">the chosen approaches of </w:t>
+      </w:r>
+      <w:r>
+        <w:rPr>
+          <w:lang w:val="en-US"/>
+        </w:rPr>
+        <w:t>those three steps</w:t>
+      </w:r>
+      <w:r>
+        <w:rPr>
+          <w:lang w:val="en-US"/>
+        </w:rPr>
+        <w:t xml:space="preserve">, we obtain the unstructured text data in </w:t>
+      </w:r>
+      <w:r>
+        <w:rPr>
+          <w:lang w:val="en-US"/>
+        </w:rPr>
+        <w:t>a structured collection of tokens,</w:t>
+      </w:r>
+      <w:r>
+        <w:rPr>
+          <w:lang w:val="en-US"/>
+        </w:rPr>
+        <w:t xml:space="preserve"> possibly extended </w:t>
+      </w:r>
+      <w:r>
+        <w:rPr>
+          <w:lang w:val="en-US"/>
+        </w:rPr>
+        <w:t xml:space="preserve">or replaced </w:t>
+      </w:r>
+      <w:r>
+        <w:rPr>
+          <w:lang w:val="en-US"/>
+        </w:rPr>
+        <w:t>by their category or meaning</w:t>
+      </w:r>
+      <w:r>
+        <w:rPr>
+          <w:lang w:val="en-US"/>
+        </w:rPr>
+        <w:t xml:space="preserve">. </w:t>
+      </w:r>
+      <w:r>
+        <w:rPr>
+          <w:lang w:val="en-US"/>
+        </w:rPr>
+        <w:t>By splitting the string into tokens</w:t>
+      </w:r>
+      <w:r>
+        <w:rPr>
+          <w:lang w:val="en-US"/>
+        </w:rPr>
+        <w:t xml:space="preserve"> in the beginning</w:t>
+      </w:r>
+      <w:r>
+        <w:rPr>
+          <w:lang w:val="en-US"/>
+        </w:rPr>
+        <w:t xml:space="preserve">, the tokens in the collection will be sorted in the same order as they occur in the input. The collection is in list form and the order is maintained. </w:t>
+      </w:r>
+      <w:r>
+        <w:rPr>
+          <w:lang w:val="en-US"/>
+        </w:rPr>
+        <w:t>If the order and the count of tokens is irrelevant for further evaluation, a set can be used instead of a list. However, in most cases just the order is irrelevant but not the count of tokens</w:t>
+      </w:r>
+      <w:r>
+        <w:rPr>
+          <w:lang w:val="en-US"/>
+        </w:rPr>
+        <w:t>,</w:t>
+      </w:r>
+      <w:r>
+        <w:rPr>
+          <w:lang w:val="en-US"/>
+        </w:rPr>
+        <w:t xml:space="preserve"> </w:t>
+      </w:r>
+      <w:r>
+        <w:rPr>
+          <w:lang w:val="en-US"/>
+        </w:rPr>
+        <w:t>such that a multiset is the suitable form of collection. This multiset is known as “bag of words”.</w:t>
+      </w:r>
+    </w:p>
+    <w:p>
+      <w:pPr>
+        <w:rPr>
+          <w:lang w:val="en-US"/>
+        </w:rPr>
+      </w:pPr>
+    </w:p>
+    <w:p>
+      <w:pPr>
+        <w:rPr>
+          <w:lang w:val="en-US"/>
+        </w:rPr>
+      </w:pPr>
+      <w:r>
+        <w:rPr>
+          <w:lang w:val="en-US"/>
+        </w:rPr>
+        <w:t xml:space="preserve">4) </w:t>
+      </w:r>
+      <w:r>
+        <w:rPr>
+          <w:lang w:val="en-US"/>
+        </w:rPr>
+        <w:t>F</w:t>
+      </w:r>
+      <w:r>
+        <w:rPr>
+          <w:lang w:val="en-US"/>
+        </w:rPr>
+        <w:t>eature</w:t>
+      </w:r>
+      <w:r>
+        <w:rPr>
+          <w:lang w:val="en-US"/>
+        </w:rPr>
+        <w:t xml:space="preserve"> extraction</w:t>
+      </w:r>
+    </w:p>
+    <w:p>
+      <w:pPr>
+        <w:rPr>
+          <w:lang w:val="en-US"/>
+        </w:rPr>
+      </w:pPr>
+      <w:r>
+        <w:rPr>
+          <w:lang w:val="en-US"/>
+        </w:rPr>
+        <w:t xml:space="preserve">Based </w:t>
+      </w:r>
+      <w:r>
+        <w:rPr>
+          <w:lang w:val="en-US"/>
+        </w:rPr>
+        <w:t xml:space="preserve">on the created output from step three, now the characteristics of the </w:t>
+      </w:r>
+      <w:r>
+        <w:rPr>
+          <w:lang w:val="en-US"/>
+        </w:rPr>
+        <w:t>input data are to</w:t>
+      </w:r>
+      <w:r>
+        <w:rPr>
+          <w:lang w:val="en-US"/>
+        </w:rPr>
+        <w:t xml:space="preserve"> be fi</w:t>
+      </w:r>
+      <w:r>
+        <w:rPr>
+          <w:lang w:val="en-US"/>
+        </w:rPr>
+        <w:t>gure</w:t>
+      </w:r>
+      <w:r>
+        <w:rPr>
+          <w:lang w:val="en-US"/>
+        </w:rPr>
+        <w:t xml:space="preserve">d out by </w:t>
+      </w:r>
+      <w:r>
+        <w:rPr>
+          <w:lang w:val="en-US"/>
+        </w:rPr>
+        <w:t>feature extraction. The idea is to c</w:t>
+      </w:r>
+      <w:r>
+        <w:rPr>
+          <w:lang w:val="en-US"/>
+        </w:rPr>
+        <w:t>alculate various scores</w:t>
+      </w:r>
+      <w:r>
+        <w:rPr>
+          <w:lang w:val="en-US"/>
+        </w:rPr>
+        <w:t xml:space="preserve">, </w:t>
+      </w:r>
+      <w:r>
+        <w:rPr>
+          <w:lang w:val="en-US"/>
+        </w:rPr>
+        <w:t xml:space="preserve">such that we can compare the </w:t>
+      </w:r>
+      <w:r>
+        <w:rPr>
+          <w:lang w:val="en-US"/>
+        </w:rPr>
+        <w:t xml:space="preserve">input data instances with each other, </w:t>
+      </w:r>
+      <w:r>
+        <w:rPr>
+          <w:lang w:val="en-US"/>
+        </w:rPr>
+        <w:t xml:space="preserve">especially concerning the </w:t>
+      </w:r>
+      <w:r>
+        <w:rPr>
+          <w:lang w:val="en-US"/>
+        </w:rPr>
+        <w:t>sentiment and polarity</w:t>
+      </w:r>
+      <w:r>
+        <w:rPr>
+          <w:lang w:val="en-US"/>
+        </w:rPr>
+        <w:t xml:space="preserve">. At the end of this step we want to obtain a representation that can be passed </w:t>
+      </w:r>
+      <w:r>
+        <w:rPr>
+          <w:lang w:val="en-US"/>
+        </w:rPr>
+        <w:t xml:space="preserve">as a training set </w:t>
+      </w:r>
+      <w:r>
+        <w:rPr>
+          <w:lang w:val="en-US"/>
+        </w:rPr>
+        <w:t xml:space="preserve">to </w:t>
+      </w:r>
+      <w:r>
+        <w:rPr>
+          <w:lang w:val="en-US"/>
+        </w:rPr>
+        <w:t>learning algorithms.</w:t>
+      </w:r>
+    </w:p>
+    <w:p>
+      <w:pPr>
+        <w:rPr>
+          <w:lang w:val="en-US"/>
+        </w:rPr>
+      </w:pPr>
+      <w:r>
+        <w:rPr>
+          <w:lang w:val="en-US"/>
+        </w:rPr>
+        <w:t>The default</w:t>
+      </w:r>
+      <w:r>
+        <w:rPr>
+          <w:lang w:val="en-US"/>
+        </w:rPr>
+        <w:t xml:space="preserve"> </w:t>
+      </w:r>
+      <w:r>
+        <w:rPr>
+          <w:lang w:val="en-US"/>
+        </w:rPr>
+        <w:t xml:space="preserve">feature extraction </w:t>
+      </w:r>
+      <w:r>
+        <w:rPr>
+          <w:lang w:val="en-US"/>
+        </w:rPr>
+        <w:t xml:space="preserve">approach </w:t>
+      </w:r>
+      <w:r>
+        <w:rPr>
+          <w:lang w:val="en-US"/>
+        </w:rPr>
+        <w:t xml:space="preserve">is typically used in web search engines during the indexing step in information retrieval. The input is a </w:t>
+      </w:r>
+      <w:r>
+        <w:rPr>
+          <w:lang w:val="en-US"/>
+        </w:rPr>
+        <w:t xml:space="preserve">list of documents in </w:t>
+      </w:r>
+      <w:r>
+        <w:rPr>
+          <w:lang w:val="en-US"/>
+        </w:rPr>
+        <w:t>bag of words</w:t>
+      </w:r>
+      <w:r>
+        <w:rPr>
+          <w:lang w:val="en-US"/>
+        </w:rPr>
+        <w:t>-representation</w:t>
+      </w:r>
+      <w:r>
+        <w:rPr>
+          <w:lang w:val="en-US"/>
+        </w:rPr>
+        <w:t xml:space="preserve"> or </w:t>
+      </w:r>
+      <w:r>
+        <w:rPr>
+          <w:lang w:val="en-US"/>
+        </w:rPr>
+        <w:lastRenderedPageBreak/>
+        <w:t>something similar</w:t>
+      </w:r>
+      <w:r>
+        <w:rPr>
+          <w:lang w:val="en-US"/>
+        </w:rPr>
+        <w:t>. This results in a document-term-matrix</w:t>
+      </w:r>
+      <w:r>
+        <w:rPr>
+          <w:lang w:val="en-US"/>
+        </w:rPr>
+        <w:t xml:space="preserve">, where each row describes a document and each column the count of a specific term. This concept can be generalized and transferred to </w:t>
+      </w:r>
+      <w:r>
+        <w:rPr>
+          <w:lang w:val="en-US"/>
+        </w:rPr>
+        <w:t xml:space="preserve">our question. The column remains the description of the document </w:t>
+      </w:r>
+      <w:r>
+        <w:rPr>
+          <w:lang w:val="en-US"/>
+        </w:rPr>
+        <w:t xml:space="preserve">as a vector </w:t>
+      </w:r>
+      <w:r>
+        <w:rPr>
+          <w:lang w:val="en-US"/>
+        </w:rPr>
+        <w:t xml:space="preserve">whereas each column is the value of a specific feature. </w:t>
+      </w:r>
+      <w:r>
+        <w:rPr>
+          <w:lang w:val="en-US"/>
+        </w:rPr>
+        <w:t xml:space="preserve">The model is called Vector Space Model (VSM) </w:t>
+      </w:r>
+      <w:r>
+        <w:rPr>
+          <w:lang w:val="en-US"/>
+        </w:rPr>
+        <w:t>as it represents each document as a vector of features</w:t>
+      </w:r>
+      <w:r>
+        <w:rPr>
+          <w:lang w:val="en-US"/>
+        </w:rPr>
+        <w:t xml:space="preserve"> which simplifies the comparison of two documents by cosine similarity</w:t>
+      </w:r>
+      <w:r>
+        <w:rPr>
+          <w:lang w:val="en-US"/>
+        </w:rPr>
+        <w:t xml:space="preserve">. </w:t>
+      </w:r>
+      <w:r>
+        <w:rPr>
+          <w:lang w:val="en-US"/>
+        </w:rPr>
+        <w:t>Possible features with direct relation to the token are:</w:t>
+      </w:r>
+    </w:p>
+    <w:p>
+      <w:pPr>
+        <w:rPr>
+          <w:lang w:val="en-US"/>
+        </w:rPr>
+      </w:pPr>
+      <w:r>
+        <w:rPr>
+          <w:lang w:val="en-US"/>
+        </w:rPr>
+        <w:t>binary indication</w:t>
+      </w:r>
+    </w:p>
+    <w:p>
+      <w:pPr>
+        <w:rPr>
+          <w:lang w:val="en-US"/>
+        </w:rPr>
+      </w:pPr>
+      <w:r>
+        <w:rPr>
+          <w:lang w:val="en-US"/>
+        </w:rPr>
+        <w:t>This feature holds the value 0, if the token does not occur, and the value 1 otherwise</w:t>
+      </w:r>
+      <w:r>
+        <w:rPr>
+          <w:lang w:val="en-US"/>
+        </w:rPr>
+        <w:t xml:space="preserve">. This value follows immediately if </w:t>
+      </w:r>
+      <w:r>
+        <w:rPr>
+          <w:lang w:val="en-US"/>
+        </w:rPr>
+        <w:t xml:space="preserve">the </w:t>
+      </w:r>
+      <w:r>
+        <w:rPr>
+          <w:lang w:val="en-US"/>
+        </w:rPr>
+        <w:t xml:space="preserve">collection is </w:t>
+      </w:r>
+      <w:r>
+        <w:rPr>
+          <w:lang w:val="en-US"/>
+        </w:rPr>
+        <w:t>represent</w:t>
+      </w:r>
+      <w:r>
+        <w:rPr>
+          <w:lang w:val="en-US"/>
+        </w:rPr>
+        <w:t xml:space="preserve">ed </w:t>
+      </w:r>
+      <w:r>
+        <w:rPr>
+          <w:lang w:val="en-US"/>
+        </w:rPr>
+        <w:t>as a simple set</w:t>
+      </w:r>
+      <w:r>
+        <w:rPr>
+          <w:lang w:val="en-US"/>
+        </w:rPr>
+        <w:t>.</w:t>
+      </w:r>
+    </w:p>
+    <w:p>
+      <w:pPr>
+        <w:rPr>
+          <w:lang w:val="en-US"/>
+        </w:rPr>
+      </w:pPr>
+      <w:r>
+        <w:rPr>
+          <w:lang w:val="en-US"/>
+        </w:rPr>
+        <w:t>term frequency (TF)</w:t>
+      </w:r>
+    </w:p>
+    <w:p>
+      <w:pPr>
+        <w:rPr>
+          <w:lang w:val="en-US"/>
+        </w:rPr>
+      </w:pPr>
+      <w:r>
+        <w:rPr>
+          <w:lang w:val="en-US"/>
+        </w:rPr>
+        <w:t xml:space="preserve">This feature holds the count of the token as described in the information retrieval example. This value follows immediately if </w:t>
+      </w:r>
+      <w:r>
+        <w:rPr>
+          <w:lang w:val="en-US"/>
+        </w:rPr>
+        <w:t xml:space="preserve">the </w:t>
+      </w:r>
+      <w:r>
+        <w:rPr>
+          <w:lang w:val="en-US"/>
+        </w:rPr>
+        <w:t xml:space="preserve">collection is </w:t>
+      </w:r>
+      <w:r>
+        <w:rPr>
+          <w:lang w:val="en-US"/>
+        </w:rPr>
+        <w:t>represent</w:t>
+      </w:r>
+      <w:r>
+        <w:rPr>
+          <w:lang w:val="en-US"/>
+        </w:rPr>
+        <w:t xml:space="preserve">ed </w:t>
+      </w:r>
+      <w:r>
+        <w:rPr>
+          <w:lang w:val="en-US"/>
+        </w:rPr>
+        <w:t xml:space="preserve">as a </w:t>
+      </w:r>
+      <w:r>
+        <w:rPr>
+          <w:lang w:val="en-US"/>
+        </w:rPr>
+        <w:t>multi</w:t>
+      </w:r>
+      <w:r>
+        <w:rPr>
+          <w:lang w:val="en-US"/>
+        </w:rPr>
+        <w:t>set</w:t>
+      </w:r>
+      <w:r>
+        <w:rPr>
+          <w:lang w:val="en-US"/>
+        </w:rPr>
+        <w:t>.</w:t>
+      </w:r>
+      <w:r>
+        <w:rPr>
+          <w:lang w:val="en-US"/>
+        </w:rPr>
+        <w:t xml:space="preserve"> The value can be normalized by dividing it by the total number of tokens in the document.</w:t>
+      </w:r>
+      <w:r>
+        <w:rPr>
+          <w:lang w:val="en-US"/>
+        </w:rPr>
+        <w:t xml:space="preserve"> </w:t>
+      </w:r>
+      <w:r>
+        <w:rPr>
+          <w:lang w:val="en-US"/>
+        </w:rPr>
+        <w:t xml:space="preserve">Another option is to relativize very high </w:t>
+      </w:r>
+      <w:r>
+        <w:rPr>
+          <w:lang w:val="en-US"/>
+        </w:rPr>
+        <w:t xml:space="preserve">term frequency </w:t>
+      </w:r>
+      <w:r>
+        <w:rPr>
+          <w:lang w:val="en-US"/>
+        </w:rPr>
+        <w:t>values by using the logarithm</w:t>
+      </w:r>
+      <w:r>
+        <w:rPr>
+          <w:lang w:val="en-US"/>
+        </w:rPr>
+        <w:t xml:space="preserve"> function</w:t>
+      </w:r>
+      <w:r>
+        <w:rPr>
+          <w:lang w:val="en-US"/>
+        </w:rPr>
+        <w:t>.</w:t>
+      </w:r>
+    </w:p>
+    <w:p>
+      <w:pPr>
+        <w:rPr>
+          <w:lang w:val="en-US"/>
+        </w:rPr>
+      </w:pPr>
+      <w:r>
+        <w:rPr>
+          <w:lang w:val="en-US"/>
+        </w:rPr>
+        <w:t xml:space="preserve">term frequency </w:t>
+      </w:r>
+      <w:r>
+        <w:rPr>
+          <w:lang w:val="en-US"/>
+        </w:rPr>
+        <w:t>– inverse document frequency (TF-IDF)</w:t>
+      </w:r>
+    </w:p>
+    <w:p>
+      <w:pPr>
+        <w:rPr>
+          <w:lang w:val="en-US"/>
+        </w:rPr>
+      </w:pPr>
+      <w:r>
+        <w:rPr>
+          <w:lang w:val="en-US"/>
+        </w:rPr>
+        <w:t xml:space="preserve">In contrast to the term frequency, TF-IDF decreases the weight by taking into account the number of documents in which a token appears. </w:t>
+      </w:r>
+      <w:r>
+        <w:rPr>
+          <w:lang w:val="en-US"/>
+        </w:rPr>
+        <w:t>The idea is to reward rarely occurring tokens with a high feature value</w:t>
+      </w:r>
+      <w:r>
+        <w:rPr>
+          <w:lang w:val="en-US"/>
+        </w:rPr>
+        <w:t xml:space="preserve">. </w:t>
+      </w:r>
+      <w:r>
+        <w:rPr>
+          <w:lang w:val="en-US"/>
+        </w:rPr>
+        <w:t>If the token appears in all documents, the value will be 0. If the token</w:t>
+      </w:r>
+      <w:r>
+        <w:rPr>
+          <w:lang w:val="en-US"/>
+        </w:rPr>
+        <w:t xml:space="preserve"> appears in just one document</w:t>
+      </w:r>
+      <w:r>
+        <w:rPr>
+          <w:lang w:val="en-US"/>
+        </w:rPr>
+        <w:t>, the value is maximal.</w:t>
+      </w:r>
+    </w:p>
+    <w:p>
+      <w:pPr>
+        <w:rPr>
+          <w:lang w:val="en-US"/>
+        </w:rPr>
+      </w:pPr>
+      <w:r>
+        <w:rPr>
+          <w:lang w:val="en-US"/>
+        </w:rPr>
+        <w:t xml:space="preserve">Features need not be dependent of only one token. There are </w:t>
+      </w:r>
+      <w:r>
+        <w:rPr>
+          <w:lang w:val="en-US"/>
+        </w:rPr>
+        <w:t xml:space="preserve">more </w:t>
+      </w:r>
+      <w:r>
+        <w:rPr>
+          <w:lang w:val="en-US"/>
+        </w:rPr>
+        <w:t>advanc</w:t>
+      </w:r>
+      <w:r>
+        <w:rPr>
+          <w:lang w:val="en-US"/>
+        </w:rPr>
+        <w:t>ed features</w:t>
+      </w:r>
+      <w:r>
+        <w:rPr>
+          <w:lang w:val="en-US"/>
+        </w:rPr>
+        <w:t xml:space="preserve"> that use accumulation of several tokens like</w:t>
+      </w:r>
+      <w:r>
+        <w:rPr>
+          <w:lang w:val="en-US"/>
+        </w:rPr>
+        <w:t xml:space="preserve"> the </w:t>
+      </w:r>
+      <w:r>
+        <w:rPr>
+          <w:lang w:val="en-US"/>
+        </w:rPr>
+        <w:t xml:space="preserve">average </w:t>
+      </w:r>
+      <w:r>
+        <w:rPr>
+          <w:lang w:val="en-US"/>
+        </w:rPr>
+        <w:t xml:space="preserve">token </w:t>
+      </w:r>
+      <w:r>
+        <w:rPr>
+          <w:lang w:val="en-US"/>
+        </w:rPr>
+        <w:t>length</w:t>
+      </w:r>
+      <w:r>
+        <w:rPr>
+          <w:lang w:val="en-US"/>
+        </w:rPr>
+        <w:t>.</w:t>
+      </w:r>
+      <w:r>
+        <w:rPr>
+          <w:lang w:val="en-US"/>
+        </w:rPr>
+        <w:t xml:space="preserve"> The above-mentioned values can also all be calculated if the tokens are grouped by category</w:t>
+      </w:r>
+      <w:r>
+        <w:rPr>
+          <w:lang w:val="en-US"/>
+        </w:rPr>
+        <w:t xml:space="preserve"> </w:t>
+      </w:r>
+      <w:r>
+        <w:rPr>
+          <w:lang w:val="en-US"/>
+        </w:rPr>
+        <w:t>\</w:t>
+      </w:r>
+      <w:proofErr w:type="spellStart"/>
+      <w:proofErr w:type="gramStart"/>
+      <w:r>
+        <w:rPr>
+          <w:lang w:val="en-US"/>
+        </w:rPr>
+        <w:t>autocite</w:t>
+      </w:r>
+      <w:proofErr w:type="spellEnd"/>
+      <w:r>
+        <w:rPr>
+          <w:lang w:val="en-US"/>
+        </w:rPr>
+        <w:t>{</w:t>
+      </w:r>
+      <w:proofErr w:type="gramEnd"/>
+      <w:r>
+        <w:rPr>
+          <w:lang w:val="en-US"/>
+        </w:rPr>
+        <w:t>Wang2010</w:t>
+      </w:r>
+      <w:r>
+        <w:rPr>
+          <w:lang w:val="en-US"/>
+        </w:rPr>
+        <w:t>}</w:t>
+      </w:r>
+      <w:r>
+        <w:rPr>
+          <w:lang w:val="en-US"/>
+        </w:rPr>
+        <w:t>. For problems concerning long input texts in natural language</w:t>
+      </w:r>
+      <w:r>
+        <w:rPr>
+          <w:lang w:val="en-US"/>
+        </w:rPr>
+        <w:t>s like author detection another appropriate feature is</w:t>
+      </w:r>
+      <w:r>
+        <w:rPr>
+          <w:lang w:val="en-US"/>
+        </w:rPr>
+        <w:t xml:space="preserve"> the lexical diversity</w:t>
+      </w:r>
+      <w:r>
+        <w:rPr>
+          <w:lang w:val="en-US"/>
+        </w:rPr>
+        <w:t>. It calculates the ratio between the count of distinct words (vocabulary) and the total word count.</w:t>
+      </w:r>
+    </w:p>
+    <w:p>
+      <w:pPr>
+        <w:rPr>
+          <w:lang w:val="en-US"/>
+        </w:rPr>
+      </w:pPr>
+      <w:r>
+        <w:rPr>
+          <w:lang w:val="en-US"/>
+        </w:rPr>
+        <w:t>If the collection is passed in list representation, we can additionally create features by using combinations of sequential tokens. These sequences are called n-</w:t>
+      </w:r>
+      <w:r>
+        <w:rPr>
+          <w:lang w:val="en-US"/>
+        </w:rPr>
+        <w:t xml:space="preserve">grams in general; 2-grams (bigrams) and 3-grams (trigrams) </w:t>
+      </w:r>
+      <w:r>
+        <w:rPr>
+          <w:lang w:val="en-US"/>
+        </w:rPr>
+        <w:t>are particularly frequently used</w:t>
+      </w:r>
+      <w:r>
+        <w:rPr>
+          <w:lang w:val="en-US"/>
+        </w:rPr>
+        <w:t xml:space="preserve">. </w:t>
+      </w:r>
+      <w:r>
+        <w:rPr>
+          <w:lang w:val="en-US"/>
+        </w:rPr>
+        <w:t>With n-grams, the context also flows into the analysis, which is an advantage, for example, when recognizing negations</w:t>
+      </w:r>
+      <w:r>
+        <w:rPr>
+          <w:lang w:val="en-US"/>
+        </w:rPr>
+        <w:t xml:space="preserve"> (“not”, “good” vs. “not good”)</w:t>
+      </w:r>
+      <w:r>
+        <w:rPr>
+          <w:lang w:val="en-US"/>
+        </w:rPr>
+        <w:t>.</w:t>
+      </w:r>
+    </w:p>
+    <w:p>
+      <w:pPr>
+        <w:rPr>
+          <w:lang w:val="en-US"/>
+        </w:rPr>
+      </w:pPr>
+      <w:r>
+        <w:rPr>
+          <w:lang w:val="en-US"/>
+        </w:rPr>
+        <w:t>Feature selection:</w:t>
+      </w:r>
+    </w:p>
+    <w:p>
+      <w:pPr>
+        <w:rPr>
+          <w:lang w:val="en-US"/>
+        </w:rPr>
+      </w:pPr>
+      <w:r>
+        <w:rPr>
+          <w:lang w:val="en-US"/>
+        </w:rPr>
+        <w:t xml:space="preserve">It makes sense to find in the first step as much features as possible while the </w:t>
+      </w:r>
+      <w:r>
+        <w:rPr>
+          <w:lang w:val="en-US"/>
+        </w:rPr>
+        <w:t>computing and storage capacities</w:t>
+      </w:r>
+      <w:r>
+        <w:rPr>
+          <w:lang w:val="en-US"/>
+        </w:rPr>
+        <w:t xml:space="preserve"> are not exceeded. </w:t>
+      </w:r>
+      <w:r>
+        <w:rPr>
+          <w:lang w:val="en-US"/>
+        </w:rPr>
+        <w:t>Thus, we get a large amount of potentially informative features</w:t>
+      </w:r>
+      <w:r>
+        <w:rPr>
+          <w:lang w:val="en-US"/>
+        </w:rPr>
+        <w:t>.</w:t>
+      </w:r>
+      <w:r>
+        <w:rPr>
+          <w:lang w:val="en-US"/>
+        </w:rPr>
+        <w:t xml:space="preserve"> </w:t>
+      </w:r>
+      <w:r>
+        <w:rPr>
+          <w:lang w:val="en-US"/>
+        </w:rPr>
+        <w:t>However, before passing the feature data to the learning algorithm, the dimension should be reduced to</w:t>
+      </w:r>
+      <w:r>
+        <w:rPr>
+          <w:lang w:val="en-US"/>
+        </w:rPr>
+        <w:t xml:space="preserve"> avoid redundancy an to</w:t>
+      </w:r>
+      <w:r>
+        <w:rPr>
+          <w:lang w:val="en-US"/>
+        </w:rPr>
+        <w:t xml:space="preserve"> accelerate the learning process. </w:t>
+      </w:r>
+      <w:r>
+        <w:rPr>
+          <w:lang w:val="en-US"/>
+        </w:rPr>
+        <w:t xml:space="preserve">This is of particular importance for classifiers that, unlike </w:t>
+      </w:r>
+      <w:proofErr w:type="spellStart"/>
+      <w:r>
+        <w:rPr>
+          <w:lang w:val="en-US"/>
+        </w:rPr>
+        <w:t>N</w:t>
+      </w:r>
+      <w:r>
+        <w:rPr>
+          <w:lang w:val="en-US"/>
+        </w:rPr>
+        <w:t>aive</w:t>
+      </w:r>
+      <w:r>
+        <w:rPr>
+          <w:lang w:val="en-US"/>
+        </w:rPr>
+        <w:t>B</w:t>
+      </w:r>
+      <w:r>
+        <w:rPr>
+          <w:lang w:val="en-US"/>
+        </w:rPr>
+        <w:t>ayes</w:t>
+      </w:r>
+      <w:proofErr w:type="spellEnd"/>
+      <w:r>
+        <w:rPr>
+          <w:lang w:val="en-US"/>
+        </w:rPr>
+        <w:t>, are expensive to train</w:t>
+      </w:r>
+      <w:r>
+        <w:rPr>
+          <w:lang w:val="en-US"/>
+        </w:rPr>
+        <w:t xml:space="preserve">. </w:t>
+      </w:r>
+      <w:r>
+        <w:rPr>
+          <w:lang w:val="en-US"/>
+        </w:rPr>
+        <w:t>Second, feature selection often increases classification accuracy by eliminating noise features. A noise feature is one that, when added to the document representation, increases the classification error on new data</w:t>
+      </w:r>
+      <w:r>
+        <w:rPr>
+          <w:lang w:val="en-US"/>
+        </w:rPr>
+        <w:t xml:space="preserve">. </w:t>
+      </w:r>
+      <w:r>
+        <w:rPr>
+          <w:lang w:val="en-US"/>
+        </w:rPr>
+        <w:t>Such an incorrect generalization from an accidental property of the training set is called overfitting</w:t>
+      </w:r>
+      <w:r>
+        <w:rPr>
+          <w:lang w:val="en-US"/>
+        </w:rPr>
+        <w:t xml:space="preserve"> (TODO</w:t>
+      </w:r>
+      <w:r>
+        <w:rPr>
+          <w:lang w:val="en-US"/>
+        </w:rPr>
+        <w:t xml:space="preserve"> </w:t>
+      </w:r>
+      <w:r>
+        <w:rPr>
+          <w:lang w:val="en-US"/>
+        </w:rPr>
+        <w:sym w:font="Wingdings" w:char="F0E0"/>
+      </w:r>
+      <w:r>
+        <w:rPr>
+          <w:lang w:val="en-US"/>
+        </w:rPr>
+        <w:t xml:space="preserve"> Buch1, chapter 13.5</w:t>
+      </w:r>
+      <w:r>
+        <w:rPr>
+          <w:lang w:val="en-US"/>
+        </w:rPr>
+        <w:t>).</w:t>
+      </w:r>
+    </w:p>
+    <w:p>
+      <w:pPr>
+        <w:rPr>
+          <w:lang w:val="en-US"/>
+        </w:rPr>
+      </w:pPr>
+      <w:r>
+        <w:rPr>
+          <w:lang w:val="en-US"/>
+        </w:rPr>
+        <w:t xml:space="preserve">Selecting a subset of features requires a measurement value to compare the utilities of the features. </w:t>
+      </w:r>
+      <w:r>
+        <w:rPr>
+          <w:lang w:val="en-US"/>
+        </w:rPr>
+        <w:t xml:space="preserve">Typical methods are </w:t>
+      </w:r>
+      <w:r>
+        <w:rPr>
+          <w:lang w:val="en-US"/>
+        </w:rPr>
+        <w:t xml:space="preserve">Gini index, information gain, </w:t>
+      </w:r>
+      <w:r>
+        <w:rPr>
+          <w:lang w:val="en-US"/>
+        </w:rPr>
+        <w:t xml:space="preserve">mutual information, </w:t>
+      </w:r>
+      <w:r>
+        <w:rPr>
+          <w:lang w:val="en-US"/>
+        </w:rPr>
+        <w:t>\chi^2</w:t>
+      </w:r>
+      <w:r>
+        <w:rPr>
+          <w:lang w:val="en-US"/>
+        </w:rPr>
+        <w:t xml:space="preserve"> o</w:t>
+      </w:r>
+      <w:r>
+        <w:rPr>
+          <w:lang w:val="en-US"/>
+        </w:rPr>
+        <w:t>r frequency-based feature selection</w:t>
+      </w:r>
+      <w:r>
+        <w:rPr>
+          <w:lang w:val="en-US"/>
+        </w:rPr>
+        <w:t xml:space="preserve"> (TODO </w:t>
+      </w:r>
+      <w:r>
+        <w:rPr>
+          <w:lang w:val="en-US"/>
+        </w:rPr>
+        <w:sym w:font="Wingdings" w:char="F0E0"/>
+      </w:r>
+      <w:r>
+        <w:rPr>
+          <w:lang w:val="en-US"/>
+        </w:rPr>
+        <w:t xml:space="preserve"> </w:t>
+      </w:r>
+      <w:proofErr w:type="spellStart"/>
+      <w:r>
+        <w:rPr>
+          <w:lang w:val="en-US"/>
+        </w:rPr>
+        <w:t>BuchMTD</w:t>
+      </w:r>
+      <w:proofErr w:type="spellEnd"/>
+      <w:r>
+        <w:rPr>
+          <w:lang w:val="en-US"/>
+        </w:rPr>
+        <w:t>, chapter 6, 2.1)</w:t>
+      </w:r>
+      <w:r>
+        <w:rPr>
+          <w:lang w:val="en-US"/>
+        </w:rPr>
+        <w:t xml:space="preserve">. All of those methods are greedy, which can </w:t>
+      </w:r>
+      <w:r>
+        <w:rPr>
+          <w:lang w:val="en-US"/>
+        </w:rPr>
+        <w:lastRenderedPageBreak/>
+        <w:t xml:space="preserve">lead to redundant features. There are non-greedy methods that avoid redundancy, but they are rarely used in practice </w:t>
+      </w:r>
+      <w:r>
+        <w:rPr>
+          <w:lang w:val="en-US"/>
+        </w:rPr>
+        <w:t>due to increased computing effort</w:t>
+      </w:r>
+      <w:r>
+        <w:rPr>
+          <w:lang w:val="en-US"/>
+        </w:rPr>
+        <w:t xml:space="preserve"> </w:t>
+      </w:r>
+      <w:r>
+        <w:rPr>
+          <w:lang w:val="en-US"/>
+        </w:rPr>
+        <w:t xml:space="preserve">(TODO </w:t>
+      </w:r>
+      <w:r>
+        <w:rPr>
+          <w:lang w:val="en-US"/>
+        </w:rPr>
+        <w:sym w:font="Wingdings" w:char="F0E0"/>
+      </w:r>
+      <w:r>
+        <w:rPr>
+          <w:lang w:val="en-US"/>
+        </w:rPr>
+        <w:t xml:space="preserve"> Buch1, chapter 13.5).</w:t>
+      </w:r>
+      <w:r>
+        <w:rPr>
+          <w:lang w:val="en-US"/>
+        </w:rPr>
+        <w:t xml:space="preserve"> Finally, r</w:t>
+      </w:r>
+      <w:r>
+        <w:rPr>
+          <w:lang w:val="en-US"/>
+        </w:rPr>
+        <w:t>egardless of the choice of measurement features</w:t>
+      </w:r>
+      <w:r>
+        <w:rPr>
+          <w:lang w:val="en-US"/>
+        </w:rPr>
+        <w:t xml:space="preserve"> the features can be selected if they exceed a threshold value</w:t>
+      </w:r>
+      <w:r>
+        <w:rPr>
+          <w:lang w:val="en-US"/>
+        </w:rPr>
+        <w:t xml:space="preserve"> or all features are ranked and the best n features are selected.</w:t>
+      </w:r>
+    </w:p>
+    <w:p>
+      <w:pPr>
+        <w:rPr>
+          <w:lang w:val="en-US"/>
+        </w:rPr>
+      </w:pPr>
+      <w:r>
+        <w:rPr>
+          <w:lang w:val="en-US"/>
+        </w:rPr>
+        <w:t>[picture of formulas]</w:t>
+      </w:r>
+    </w:p>
+    <w:p>
+      <w:pPr>
+        <w:rPr>
+          <w:lang w:val="en-US"/>
+        </w:rPr>
+      </w:pPr>
+    </w:p>
+    <w:p>
+      <w:pPr>
+        <w:rPr>
+          <w:lang w:val="en-US"/>
+        </w:rPr>
+      </w:pPr>
+      <w:r>
+        <w:rPr>
+          <w:lang w:val="en-US"/>
+        </w:rPr>
+        <w:t>A different approach</w:t>
+      </w:r>
+      <w:r>
+        <w:rPr>
+          <w:lang w:val="en-US"/>
+        </w:rPr>
+        <w:t xml:space="preserve"> for representing text data are word embeddings</w:t>
+      </w:r>
+      <w:r>
+        <w:rPr>
+          <w:lang w:val="en-US"/>
+        </w:rPr>
+        <w:t>.</w:t>
+      </w:r>
+      <w:r>
+        <w:rPr>
+          <w:lang w:val="en-US"/>
+        </w:rPr>
+        <w:t xml:space="preserve"> </w:t>
+      </w:r>
+      <w:r>
+        <w:rPr>
+          <w:lang w:val="en-US"/>
+        </w:rPr>
+        <w:t xml:space="preserve">The previous approaches are based on </w:t>
+      </w:r>
+      <w:r>
+        <w:rPr>
+          <w:lang w:val="en-US"/>
+        </w:rPr>
+        <w:t xml:space="preserve">the </w:t>
+      </w:r>
+      <w:r>
+        <w:rPr>
+          <w:lang w:val="en-US"/>
+        </w:rPr>
+        <w:t xml:space="preserve">one-hot representation: </w:t>
+      </w:r>
+      <w:r>
+        <w:rPr>
+          <w:lang w:val="en-US"/>
+        </w:rPr>
+        <w:t>t</w:t>
+      </w:r>
+      <w:r>
+        <w:rPr>
+          <w:lang w:val="en-US"/>
+        </w:rPr>
+        <w:t>he feature vector has the same length as the size of the vocabulary</w:t>
+      </w:r>
+      <w:r>
+        <w:rPr>
+          <w:lang w:val="en-US"/>
+        </w:rPr>
+        <w:t xml:space="preserve">. </w:t>
+      </w:r>
+      <w:r>
+        <w:rPr>
+          <w:lang w:val="en-US"/>
+        </w:rPr>
+        <w:t>B</w:t>
+      </w:r>
+      <w:r>
+        <w:rPr>
+          <w:lang w:val="en-US"/>
+        </w:rPr>
+        <w:t>esides the already mentioned problems due to less meaningful features</w:t>
+      </w:r>
+      <w:r>
+        <w:rPr>
+          <w:lang w:val="en-US"/>
+        </w:rPr>
+        <w:t xml:space="preserve"> </w:t>
+      </w:r>
+      <w:r>
+        <w:rPr>
+          <w:lang w:val="en-US"/>
+        </w:rPr>
+        <w:t>and overfitting, in a one-hot representation</w:t>
+      </w:r>
+      <w:r>
+        <w:rPr>
+          <w:lang w:val="en-US"/>
+        </w:rPr>
+        <w:t xml:space="preserve"> the model cannot handle words that do not appear in the labeled training data</w:t>
+      </w:r>
+      <w:r>
+        <w:rPr>
+          <w:lang w:val="en-US"/>
+        </w:rPr>
+        <w:t xml:space="preserve"> </w:t>
+      </w:r>
+      <w:r>
+        <w:rPr>
+          <w:lang w:val="en-US"/>
+        </w:rPr>
+        <w:t>\</w:t>
+      </w:r>
+      <w:proofErr w:type="spellStart"/>
+      <w:proofErr w:type="gramStart"/>
+      <w:r>
+        <w:rPr>
+          <w:lang w:val="en-US"/>
+        </w:rPr>
+        <w:t>autocite</w:t>
+      </w:r>
+      <w:proofErr w:type="spellEnd"/>
+      <w:r>
+        <w:rPr>
+          <w:lang w:val="en-US"/>
+        </w:rPr>
+        <w:t>{</w:t>
+      </w:r>
+      <w:proofErr w:type="gramEnd"/>
+      <w:r>
+        <w:rPr>
+          <w:lang w:val="en-US"/>
+        </w:rPr>
+        <w:t>Turian</w:t>
+      </w:r>
+      <w:r>
+        <w:rPr>
+          <w:lang w:val="en-US"/>
+        </w:rPr>
+        <w:t>2010</w:t>
+      </w:r>
+      <w:r>
+        <w:rPr>
+          <w:lang w:val="en-US"/>
+        </w:rPr>
+        <w:t>}</w:t>
+      </w:r>
+      <w:r>
+        <w:rPr>
+          <w:lang w:val="en-US"/>
+        </w:rPr>
+        <w:t xml:space="preserve">. </w:t>
+      </w:r>
+      <w:r>
+        <w:rPr>
+          <w:lang w:val="en-US"/>
+        </w:rPr>
+        <w:t>In contrast to this, word embeddings offer a</w:t>
+      </w:r>
+      <w:r>
+        <w:rPr>
+          <w:lang w:val="en-US"/>
+        </w:rPr>
+        <w:t xml:space="preserve"> distributed representation </w:t>
+      </w:r>
+      <w:r>
+        <w:rPr>
+          <w:lang w:val="en-US"/>
+        </w:rPr>
+        <w:t xml:space="preserve">which </w:t>
+      </w:r>
+      <w:r>
+        <w:rPr>
+          <w:lang w:val="en-US"/>
+        </w:rPr>
+        <w:t>is dense, lowdimensional, and real-valued.</w:t>
+      </w:r>
+      <w:r>
+        <w:rPr>
+          <w:lang w:val="en-US"/>
+        </w:rPr>
+        <w:t xml:space="preserve"> They are learned on a big general corpus and can therefore associate each word with a corresponding vector</w:t>
+      </w:r>
+      <w:r>
+        <w:rPr>
+          <w:lang w:val="en-US"/>
+        </w:rPr>
+        <w:t xml:space="preserve">. The combination of those vectors </w:t>
+      </w:r>
+      <w:r>
+        <w:rPr>
+          <w:lang w:val="en-US"/>
+        </w:rPr>
+        <w:t>yields the document vector</w:t>
+      </w:r>
+      <w:r>
+        <w:rPr>
+          <w:lang w:val="en-US"/>
+        </w:rPr>
+        <w:t xml:space="preserve">. </w:t>
+      </w:r>
+      <w:r>
+        <w:rPr>
+          <w:lang w:val="en-US"/>
+        </w:rPr>
+        <w:t xml:space="preserve">The features and advantages of word embeddings have already been discussed in chapter </w:t>
+      </w:r>
+      <w:r>
+        <w:rPr>
+          <w:lang w:val="en-US"/>
+        </w:rPr>
+        <w:t>TODO</w:t>
+      </w:r>
+      <w:r>
+        <w:rPr>
+          <w:lang w:val="en-US"/>
+        </w:rPr>
+        <w:t>.</w:t>
+      </w:r>
+    </w:p>
+    <w:p>
+      <w:pPr>
+        <w:rPr>
+          <w:lang w:val="en-US"/>
+        </w:rPr>
+      </w:pPr>
+    </w:p>
+    <w:p>
+      <w:pPr>
+        <w:rPr>
+          <w:lang w:val="en-US"/>
+        </w:rPr>
+      </w:pPr>
+      <w:r>
+        <w:rPr>
+          <w:lang w:val="en-US"/>
+        </w:rPr>
+        <w:t xml:space="preserve">5) </w:t>
+      </w:r>
+      <w:r>
+        <w:rPr>
+          <w:lang w:val="en-US"/>
+        </w:rPr>
+        <w:t>Analysis</w:t>
+      </w:r>
+    </w:p>
+    <w:p>
+      <w:pPr>
+        <w:rPr>
+          <w:lang w:val="en-US"/>
+        </w:rPr>
+      </w:pPr>
+      <w:r>
+        <w:rPr>
+          <w:lang w:val="en-US"/>
+        </w:rPr>
+        <w:t>In the previous chapter, the data was prepared so that we can now apply analysis procedures to the</w:t>
+      </w:r>
+      <w:r>
+        <w:rPr>
+          <w:lang w:val="en-US"/>
+        </w:rPr>
+        <w:t xml:space="preserve"> data in vector representation. The goal of this step is to find characteristics, dependencies and rules </w:t>
+      </w:r>
+      <w:r>
+        <w:rPr>
+          <w:lang w:val="en-US"/>
+        </w:rPr>
+        <w:t xml:space="preserve">to be able to make predictions for new </w:t>
+      </w:r>
+      <w:r>
+        <w:rPr>
+          <w:lang w:val="en-US"/>
+        </w:rPr>
+        <w:t>input data.</w:t>
+      </w:r>
+      <w:r>
+        <w:rPr>
+          <w:lang w:val="en-US"/>
+        </w:rPr>
+        <w:t xml:space="preserve"> </w:t>
+      </w:r>
+      <w:r>
+        <w:rPr>
+          <w:lang w:val="en-US"/>
+        </w:rPr>
+        <w:t xml:space="preserve">In figure TODO there are some possible </w:t>
+      </w:r>
+      <w:r>
+        <w:rPr>
+          <w:lang w:val="en-US"/>
+        </w:rPr>
+        <w:t xml:space="preserve">approaches </w:t>
+      </w:r>
+      <w:r>
+        <w:rPr>
+          <w:lang w:val="en-US"/>
+        </w:rPr>
+        <w:t>listed that can be applied to sentiment analysis problems.</w:t>
+      </w:r>
+      <w:r>
+        <w:rPr>
+          <w:lang w:val="en-US"/>
+        </w:rPr>
+        <w:t xml:space="preserve"> They can be divided into the two </w:t>
+      </w:r>
+      <w:r>
+        <w:rPr>
+          <w:lang w:val="en-US"/>
+        </w:rPr>
+        <w:t xml:space="preserve">techniques </w:t>
+      </w:r>
+      <w:r>
+        <w:rPr>
+          <w:lang w:val="en-US"/>
+        </w:rPr>
+        <w:t>of machine learning approaches and lexicon-based a</w:t>
+      </w:r>
+      <w:proofErr w:type="spellStart"/>
+      <w:r>
+        <w:rPr>
+          <w:lang w:val="en-US"/>
+        </w:rPr>
+        <w:t>pproache</w:t>
+      </w:r>
+      <w:proofErr w:type="spellEnd"/>
+      <w:r>
+        <w:rPr>
+          <w:lang w:val="en-US"/>
+        </w:rPr>
+        <w:t xml:space="preserve">s </w:t>
+      </w:r>
+      <w:r>
+        <w:rPr>
+          <w:lang w:val="en-US"/>
+        </w:rPr>
+        <w:t>\</w:t>
+      </w:r>
+      <w:proofErr w:type="spellStart"/>
+      <w:proofErr w:type="gramStart"/>
+      <w:r>
+        <w:rPr>
+          <w:lang w:val="en-US"/>
+        </w:rPr>
+        <w:t>autocite</w:t>
+      </w:r>
+      <w:proofErr w:type="spellEnd"/>
+      <w:r>
+        <w:rPr>
+          <w:lang w:val="en-US"/>
+        </w:rPr>
+        <w:t>{</w:t>
+      </w:r>
+      <w:proofErr w:type="gramEnd"/>
+      <w:r>
+        <w:rPr>
+          <w:lang w:val="en-US"/>
+        </w:rPr>
+        <w:t>Kharde2016}.</w:t>
+      </w:r>
+    </w:p>
+    <w:p>
+      <w:pPr>
+        <w:rPr>
+          <w:lang w:val="en-US"/>
+        </w:rPr>
+      </w:pPr>
+      <w:r>
+        <w:rPr>
+          <w:noProof/>
+        </w:rPr>
+        <w:drawing>
+          <wp:inline distT="0" distB="0" distL="0" distR="0">
+            <wp:extent cx="5760720" cy="3400425"/>
+            <wp:effectExtent l="0" t="0" r="0" b="9525"/>
+            <wp:docPr id="4" name="Grafik 4" descr="Bildergebnis fÃ¼r sentiment analysis decision tree"/>
+            <wp:cNvGraphicFramePr>
+              <a:graphicFrameLocks xmlns:a="http://schemas.openxmlformats.org/drawingml/2006/main" noChangeAspect="1"/>
+            </wp:cNvGraphicFramePr>
+            <a:graphic xmlns:a="http://schemas.openxmlformats.org/drawingml/2006/main">
+              <a:graphicData uri="http://schemas.openxmlformats.org/drawingml/2006/picture">
+                <pic:pic xmlns:pic="http://schemas.openxmlformats.org/drawingml/2006/picture">
+                  <pic:nvPicPr>
+                    <pic:cNvPr id="0" name="Picture 1" descr="Bildergebnis fÃ¼r sentiment analysis decision tree"/>
+                    <pic:cNvPicPr>
+                      <a:picLocks noChangeAspect="1" noChangeArrowheads="1"/>
+                    </pic:cNvPicPr>
+                  </pic:nvPicPr>
+                  <pic:blipFill>
+                    <a:blip r:embed="rId9">
+                      <a:extLst>
+                        <a:ext uri="{28A0092B-C50C-407E-A947-70E740481C1C}">
+                          <a14:useLocalDpi xmlns:a14="http://schemas.microsoft.com/office/drawing/2010/main" val="0"/>
+                        </a:ext>
+                      </a:extLst>
+                    </a:blip>
+                    <a:srcRect/>
+                    <a:stretch>
+                      <a:fillRect/>
+                    </a:stretch>
+                  </pic:blipFill>
+                  <pic:spPr bwMode="auto">
+                    <a:xfrm>
+                      <a:off x="0" y="0"/>
+                      <a:ext cx="5760720" cy="3400425"/>
+                    </a:xfrm>
+                    <a:prstGeom prst="rect">
+                      <a:avLst/>
+                    </a:prstGeom>
+                    <a:noFill/>
+                    <a:ln>
+                      <a:noFill/>
+                    </a:ln>
+                  </pic:spPr>
+                </pic:pic>
+              </a:graphicData>
+            </a:graphic>
+          </wp:inline>
+        </w:drawing>
+      </w:r>
+    </w:p>
+    <w:p>
+      <w:pPr>
+        <w:rPr>
+          <w:lang w:val="en-US"/>
+        </w:rPr>
+      </w:pPr>
+      <w:hyperlink r:id="rId10" w:history="1">
+        <w:r>
+          <w:rPr>
+            <w:rStyle w:val="Hyperlink"/>
+            <w:lang w:val="en-US"/>
+          </w:rPr>
+          <w:t>https://www.researchgate.net/figure/Sentiment-Analysis-Source-4-Fig-1_fig1_324360275</w:t>
+        </w:r>
+      </w:hyperlink>
+    </w:p>
+    <w:p>
+      <w:pPr>
+        <w:rPr>
+          <w:lang w:val="en-US"/>
+        </w:rPr>
+      </w:pPr>
+    </w:p>
+    <w:p>
+      <w:pPr>
+        <w:rPr>
+          <w:lang w:val="en-US"/>
+        </w:rPr>
+      </w:pPr>
+      <w:r>
+        <w:rPr>
+          <w:lang w:val="en-US"/>
+        </w:rPr>
+        <w:lastRenderedPageBreak/>
+        <w:t>Machine learning approaches</w:t>
+      </w:r>
+      <w:r>
+        <w:rPr>
+          <w:lang w:val="en-US"/>
+        </w:rPr>
+        <w:t xml:space="preserve"> use mathematical models built by an artificial intelligence</w:t>
+      </w:r>
+      <w:r>
+        <w:rPr>
+          <w:lang w:val="en-US"/>
+        </w:rPr>
+        <w:t xml:space="preserve"> </w:t>
+      </w:r>
+      <w:r>
+        <w:rPr>
+          <w:lang w:val="en-US"/>
+        </w:rPr>
+        <w:t xml:space="preserve">to solve the task given to them. They </w:t>
+      </w:r>
+      <w:r>
+        <w:rPr>
+          <w:lang w:val="en-US"/>
+        </w:rPr>
+        <w:t xml:space="preserve">are split into </w:t>
+      </w:r>
+      <w:r>
+        <w:rPr>
+          <w:lang w:val="en-US"/>
+        </w:rPr>
+        <w:t>un</w:t>
+      </w:r>
+      <w:r>
+        <w:rPr>
+          <w:lang w:val="en-US"/>
+        </w:rPr>
+        <w:t>supervised and supervised learning</w:t>
+      </w:r>
+      <w:r>
+        <w:rPr>
+          <w:lang w:val="en-US"/>
+        </w:rPr>
+        <w:t>.</w:t>
+      </w:r>
+      <w:r>
+        <w:rPr>
+          <w:lang w:val="en-US"/>
+        </w:rPr>
+        <w:t xml:space="preserve"> In unsupervised learning no label of a class is provided</w:t>
+      </w:r>
+      <w:r>
+        <w:rPr>
+          <w:lang w:val="en-US"/>
+        </w:rPr>
+        <w:t xml:space="preserve">, so </w:t>
+      </w:r>
+      <w:r>
+        <w:rPr>
+          <w:lang w:val="en-US"/>
+        </w:rPr>
+        <w:t xml:space="preserve">there is no possibility to compare the calculated solution with the correct one. In this case a common learning approach is clustering. </w:t>
+      </w:r>
+      <w:r>
+        <w:rPr>
+          <w:lang w:val="en-US"/>
+        </w:rPr>
+        <w:t>The input data is segmented into a (fixed) number of groups, where instances within a group should have similarities and thus form a category.</w:t>
+      </w:r>
+      <w:r>
+        <w:rPr>
+          <w:lang w:val="en-US"/>
+        </w:rPr>
+        <w:t xml:space="preserve"> </w:t>
+      </w:r>
+      <w:r>
+        <w:rPr>
+          <w:lang w:val="en-US"/>
+        </w:rPr>
+        <w:t>In contrast, there are procedures that are to determine an output value for a given input.</w:t>
+      </w:r>
+      <w:r>
+        <w:rPr>
+          <w:lang w:val="en-US"/>
+        </w:rPr>
+        <w:t xml:space="preserve"> </w:t>
+      </w:r>
+      <w:r>
+        <w:rPr>
+          <w:lang w:val="en-US"/>
+        </w:rPr>
+        <w:t>These are in the area of supervised learning.</w:t>
+      </w:r>
+      <w:r>
+        <w:rPr>
+          <w:lang w:val="en-US"/>
+        </w:rPr>
+        <w:t xml:space="preserve"> </w:t>
+      </w:r>
+      <w:r>
+        <w:rPr>
+          <w:lang w:val="en-US"/>
+        </w:rPr>
+        <w:t xml:space="preserve">While regression methods </w:t>
+      </w:r>
+      <w:r>
+        <w:rPr>
+          <w:lang w:val="en-US"/>
+        </w:rPr>
+        <w:t>can handle</w:t>
+      </w:r>
+      <w:r>
+        <w:rPr>
+          <w:lang w:val="en-US"/>
+        </w:rPr>
+        <w:t xml:space="preserve"> the assignment of continuous values, classification methods can </w:t>
+      </w:r>
+      <w:r>
+        <w:rPr>
+          <w:lang w:val="en-US"/>
+        </w:rPr>
+        <w:t xml:space="preserve">only </w:t>
+      </w:r>
+      <w:r>
+        <w:rPr>
+          <w:lang w:val="en-US"/>
+        </w:rPr>
+        <w:t xml:space="preserve">be applied </w:t>
+      </w:r>
+      <w:r>
+        <w:rPr>
+          <w:lang w:val="en-US"/>
+        </w:rPr>
+        <w:t>if there is</w:t>
+      </w:r>
+      <w:r>
+        <w:rPr>
+          <w:lang w:val="en-US"/>
+        </w:rPr>
+        <w:t xml:space="preserve"> a limited and fixed number of possible output values</w:t>
+      </w:r>
+      <w:r>
+        <w:rPr>
+          <w:lang w:val="en-US"/>
+        </w:rPr>
+        <w:t>, known as classes</w:t>
+      </w:r>
+      <w:r>
+        <w:rPr>
+          <w:lang w:val="en-US"/>
+        </w:rPr>
+        <w:t xml:space="preserve">. In the following some such classification </w:t>
+      </w:r>
+      <w:r>
+        <w:rPr>
+          <w:lang w:val="en-US"/>
+        </w:rPr>
+        <w:t>learning approaches</w:t>
+      </w:r>
+      <w:r>
+        <w:rPr>
+          <w:lang w:val="en-US"/>
+        </w:rPr>
+        <w:t xml:space="preserve"> are introduced, which can be used in the area of text mining.</w:t>
+      </w:r>
+    </w:p>
+    <w:p>
+      <w:pPr>
+        <w:rPr>
+          <w:lang w:val="en-US"/>
+        </w:rPr>
+      </w:pPr>
+      <w:r>
+        <w:rPr>
+          <w:lang w:val="en-US"/>
+        </w:rPr>
+        <w:t xml:space="preserve">Irrespective of the choice of classification algorithm, it is recommended to split the evaluation of the procedure into a training set and a test set. Based on the training set, a model can be created that learns the characteristics of a class. Partly the training set is further subdivided, whereby a model is created on the first </w:t>
+      </w:r>
+      <w:r>
+        <w:rPr>
+          <w:lang w:val="en-US"/>
+        </w:rPr>
+        <w:t xml:space="preserve">part of the training </w:t>
+      </w:r>
+      <w:r>
+        <w:rPr>
+          <w:lang w:val="en-US"/>
+        </w:rPr>
+        <w:t>set and fine-tuning</w:t>
+      </w:r>
+      <w:r>
+        <w:rPr>
+          <w:lang w:val="en-US"/>
+        </w:rPr>
+        <w:t xml:space="preserve"> is performed by the second part of the set (validation set)</w:t>
+      </w:r>
+      <w:r>
+        <w:rPr>
+          <w:lang w:val="en-US"/>
+        </w:rPr>
+        <w:t xml:space="preserve">. During the evaluation the correct classes of the test instances are removed. Without prior viewing, now new classes </w:t>
+      </w:r>
+      <w:r>
+        <w:rPr>
+          <w:lang w:val="en-US"/>
+        </w:rPr>
+        <w:t xml:space="preserve">are </w:t>
+      </w:r>
+      <w:r>
+        <w:rPr>
+          <w:lang w:val="en-US"/>
+        </w:rPr>
+        <w:t xml:space="preserve">assigned </w:t>
+      </w:r>
+      <w:r>
+        <w:rPr>
+          <w:lang w:val="en-US"/>
+        </w:rPr>
+        <w:t xml:space="preserve">to </w:t>
+      </w:r>
+      <w:r>
+        <w:rPr>
+          <w:lang w:val="en-US"/>
+        </w:rPr>
+        <w:t xml:space="preserve">these instances </w:t>
+      </w:r>
+      <w:r>
+        <w:rPr>
+          <w:lang w:val="en-US"/>
+        </w:rPr>
+        <w:t>by the learned model, which are then compared with the correct classes.</w:t>
+      </w:r>
+      <w:r>
+        <w:rPr>
+          <w:lang w:val="en-US"/>
+        </w:rPr>
+        <w:t xml:space="preserve"> </w:t>
+      </w:r>
+      <w:r>
+        <w:rPr>
+          <w:lang w:val="en-US"/>
+        </w:rPr>
+        <w:t>If, as in the case described, only one class is assigned to each instance, it is the hard version of classif</w:t>
+      </w:r>
+      <w:r>
+        <w:rPr>
+          <w:lang w:val="en-US"/>
+        </w:rPr>
+        <w:t>y</w:t>
+      </w:r>
+      <w:r>
+        <w:rPr>
+          <w:lang w:val="en-US"/>
+        </w:rPr>
+        <w:t>i</w:t>
+      </w:r>
+      <w:r>
+        <w:rPr>
+          <w:lang w:val="en-US"/>
+        </w:rPr>
+        <w:t>ng</w:t>
+      </w:r>
+      <w:r>
+        <w:rPr>
+          <w:lang w:val="en-US"/>
+        </w:rPr>
+        <w:t>.</w:t>
+      </w:r>
+      <w:r>
+        <w:rPr>
+          <w:lang w:val="en-US"/>
+        </w:rPr>
+        <w:t xml:space="preserve"> </w:t>
+      </w:r>
+      <w:r>
+        <w:rPr>
+          <w:lang w:val="en-US"/>
+        </w:rPr>
+        <w:t xml:space="preserve">On the contrary, the soft version assigns to an instance a probabilistic value for each class </w:t>
+      </w:r>
+      <w:r>
+        <w:rPr>
+          <w:lang w:val="en-US"/>
+        </w:rPr>
+        <w:sym w:font="Wingdings" w:char="F0E0"/>
+      </w:r>
+      <w:r>
+        <w:rPr>
+          <w:lang w:val="en-US"/>
+        </w:rPr>
+        <w:t xml:space="preserve"> TODO </w:t>
+      </w:r>
+      <w:proofErr w:type="spellStart"/>
+      <w:r>
+        <w:rPr>
+          <w:lang w:val="en-US"/>
+        </w:rPr>
+        <w:t>chaguaggarwal</w:t>
+      </w:r>
+      <w:proofErr w:type="spellEnd"/>
+    </w:p>
+    <w:p>
+      <w:pPr>
+        <w:rPr>
+          <w:lang w:val="en-US"/>
+        </w:rPr>
+      </w:pPr>
+      <w:r>
+        <w:rPr>
+          <w:lang w:val="en-US"/>
+        </w:rPr>
+        <w:t>Decision Trees</w:t>
+      </w:r>
+    </w:p>
+    <w:p>
+      <w:pPr>
+        <w:rPr>
+          <w:lang w:val="en-US"/>
+        </w:rPr>
+      </w:pPr>
+      <w:r>
+        <w:rPr>
+          <w:lang w:val="en-US"/>
+        </w:rPr>
+        <w:t xml:space="preserve">Decision trees are designed with the use of a hierarchical division of the underlying data space with the use of different </w:t>
+      </w:r>
+      <w:r>
+        <w:rPr>
+          <w:lang w:val="en-US"/>
+        </w:rPr>
+        <w:t>(</w:t>
+      </w:r>
+      <w:r>
+        <w:rPr>
+          <w:lang w:val="en-US"/>
+        </w:rPr>
+        <w:t>text</w:t>
+      </w:r>
+      <w:r>
+        <w:rPr>
+          <w:lang w:val="en-US"/>
+        </w:rPr>
+        <w:t>)</w:t>
+      </w:r>
+      <w:r>
+        <w:rPr>
+          <w:lang w:val="en-US"/>
+        </w:rPr>
+        <w:t xml:space="preserve"> features. </w:t>
+      </w:r>
+      <w:r>
+        <w:rPr>
+          <w:lang w:val="en-US"/>
+        </w:rPr>
+        <w:t xml:space="preserve">From top to bottom, the partitions become more and more homogeneous by selection of </w:t>
+      </w:r>
+      <w:r>
+        <w:rPr>
+          <w:lang w:val="en-US"/>
+        </w:rPr>
+        <w:t>one or several</w:t>
+      </w:r>
+      <w:r>
+        <w:rPr>
+          <w:lang w:val="en-US"/>
+        </w:rPr>
+        <w:t xml:space="preserve"> appropriate feature</w:t>
+      </w:r>
+      <w:r>
+        <w:rPr>
+          <w:lang w:val="en-US"/>
+        </w:rPr>
+        <w:t>s</w:t>
+      </w:r>
+      <w:r>
+        <w:rPr>
+          <w:lang w:val="en-US"/>
+        </w:rPr>
+        <w:t xml:space="preserve"> for the decision which can be determined by measurement like information gain or Gini coefficient. This procedure can be continued until all leaves are partitions containing only one class. </w:t>
+      </w:r>
+      <w:r>
+        <w:rPr>
+          <w:lang w:val="en-US"/>
+        </w:rPr>
+        <w:t>To avoid overfitting</w:t>
+      </w:r>
+      <w:r>
+        <w:rPr>
+          <w:lang w:val="en-US"/>
+        </w:rPr>
+        <w:t xml:space="preserve"> and reduce complexity</w:t>
+      </w:r>
+      <w:r>
+        <w:rPr>
+          <w:lang w:val="en-US"/>
+        </w:rPr>
+        <w:t xml:space="preserve">, </w:t>
+      </w:r>
+      <w:r>
+        <w:rPr>
+          <w:lang w:val="en-US"/>
+        </w:rPr>
+        <w:t xml:space="preserve">scarcely informative </w:t>
+      </w:r>
+      <w:r>
+        <w:rPr>
+          <w:lang w:val="en-US"/>
+        </w:rPr>
+        <w:t>sections of the tree can be cut by pruning.</w:t>
+      </w:r>
+      <w:r>
+        <w:rPr>
+          <w:lang w:val="en-US"/>
+        </w:rPr>
+        <w:t xml:space="preserve"> </w:t>
+      </w:r>
+      <w:r>
+        <w:rPr>
+          <w:lang w:val="en-US"/>
+        </w:rPr>
+        <w:t>Finally, a</w:t>
+      </w:r>
+      <w:r>
+        <w:rPr>
+          <w:lang w:val="en-US"/>
+        </w:rPr>
+        <w:t xml:space="preserve"> test instance</w:t>
+      </w:r>
+      <w:r>
+        <w:rPr>
+          <w:lang w:val="en-US"/>
+        </w:rPr>
+        <w:t xml:space="preserve"> is associated to the class of the partition the decision path starting from the root leads to.</w:t>
+      </w:r>
+    </w:p>
+    <w:p>
+      <w:pPr>
+        <w:rPr>
+          <w:lang w:val="en-US"/>
+        </w:rPr>
+      </w:pPr>
+      <w:r>
+        <w:rPr>
+          <w:lang w:val="en-US"/>
+        </w:rPr>
+        <w:t>Pattern- or Rule-based Classifiers</w:t>
+      </w:r>
+    </w:p>
+    <w:p>
+      <w:pPr>
+        <w:rPr>
+          <w:lang w:val="en-US"/>
+        </w:rPr>
+      </w:pPr>
+      <w:r>
+        <w:rPr>
+          <w:lang w:val="en-US"/>
+        </w:rPr>
+        <w:t>Rule-based classifiers are similar to decision trees; m</w:t>
+      </w:r>
+      <w:r>
+        <w:rPr>
+          <w:lang w:val="en-US"/>
+        </w:rPr>
+        <w:t>ore precisely, decision trees can be represented as a set of rules.</w:t>
+      </w:r>
+      <w:r>
+        <w:rPr>
+          <w:lang w:val="en-US"/>
+        </w:rPr>
+        <w:t xml:space="preserve"> For each rule </w:t>
+      </w:r>
+      <w:r>
+        <w:rPr>
+          <w:lang w:val="en-US"/>
+        </w:rPr>
+        <w:t xml:space="preserve">the </w:t>
+      </w:r>
+      <w:r>
+        <w:rPr>
+          <w:lang w:val="en-US"/>
+        </w:rPr>
+        <w:t>left-hand</w:t>
+      </w:r>
+      <w:r>
+        <w:rPr>
+          <w:lang w:val="en-US"/>
+        </w:rPr>
+        <w:t xml:space="preserve"> side is a condition on the underlying feature set</w:t>
+      </w:r>
+      <w:r>
+        <w:rPr>
+          <w:lang w:val="en-US"/>
+        </w:rPr>
+        <w:t xml:space="preserve"> (usually </w:t>
+      </w:r>
+      <w:r>
+        <w:rPr>
+          <w:lang w:val="en-US"/>
+        </w:rPr>
+        <w:t>expressed in Disjunctive Normal Form (DNF)</w:t>
+      </w:r>
+      <w:r>
+        <w:rPr>
+          <w:lang w:val="en-US"/>
+        </w:rPr>
+        <w:t>)</w:t>
+      </w:r>
+      <w:r>
+        <w:rPr>
+          <w:lang w:val="en-US"/>
+        </w:rPr>
+        <w:t xml:space="preserve">, and the </w:t>
+      </w:r>
+      <w:r>
+        <w:rPr>
+          <w:lang w:val="en-US"/>
+        </w:rPr>
+        <w:t>right-hand</w:t>
+      </w:r>
+      <w:r>
+        <w:rPr>
+          <w:lang w:val="en-US"/>
+        </w:rPr>
+        <w:t xml:space="preserve"> side is the class label</w:t>
+      </w:r>
+      <w:r>
+        <w:rPr>
+          <w:lang w:val="en-US"/>
+        </w:rPr>
+        <w:t>.</w:t>
+      </w:r>
+      <w:r>
+        <w:rPr>
+          <w:lang w:val="en-US"/>
+        </w:rPr>
+        <w:t xml:space="preserve"> A </w:t>
+      </w:r>
+      <w:r>
+        <w:rPr>
+          <w:lang w:val="en-US"/>
+        </w:rPr>
+        <w:t>rule should have a high support (absolute number of instances affected by the condition)</w:t>
+      </w:r>
+      <w:r>
+        <w:rPr>
+          <w:lang w:val="en-US"/>
+        </w:rPr>
+        <w:t xml:space="preserve"> </w:t>
+      </w:r>
+      <w:r>
+        <w:rPr>
+          <w:lang w:val="en-US"/>
+        </w:rPr>
+        <w:t xml:space="preserve">as well as a high confidence (probability for class if condition is given). </w:t>
+      </w:r>
+      <w:r>
+        <w:rPr>
+          <w:lang w:val="en-US"/>
+        </w:rPr>
+        <w:t xml:space="preserve">In text mining, the rule is typically expressed as a conjunction of terms that have to appear in the instance. </w:t>
+      </w:r>
+      <w:r>
+        <w:rPr>
+          <w:lang w:val="en-US"/>
+        </w:rPr>
+        <w:t>The absence of terms is rarely used, because such rules are not likely to be very informative for sparse text data</w:t>
+      </w:r>
+      <w:r>
+        <w:rPr>
+          <w:lang w:val="en-US"/>
+        </w:rPr>
+        <w:t xml:space="preserve">. </w:t>
+      </w:r>
+      <w:r>
+        <w:rPr>
+          <w:lang w:val="en-US"/>
+        </w:rPr>
+        <w:t xml:space="preserve">For any test instance the class of the first rule where the condition is fulfilled will be assigned. That is why the last rule should </w:t>
+      </w:r>
+      <w:r>
+        <w:rPr>
+          <w:lang w:val="en-US"/>
+        </w:rPr>
+        <w:t>cover all remaining instances and provide a default class.</w:t>
+      </w:r>
+    </w:p>
+    <w:p>
+      <w:pPr>
+        <w:rPr>
+          <w:lang w:val="en-US"/>
+        </w:rPr>
+      </w:pPr>
+      <w:r>
+        <w:rPr>
+          <w:lang w:val="en-US"/>
+        </w:rPr>
+        <w:t>Probabilistic Classifiers</w:t>
+      </w:r>
+    </w:p>
+    <w:p>
+      <w:pPr>
+        <w:rPr>
+          <w:lang w:val="en-US"/>
+        </w:rPr>
+      </w:pPr>
+      <w:r>
+        <w:rPr>
+          <w:lang w:val="en-US"/>
+        </w:rPr>
+        <w:t xml:space="preserve">Probabilistic </w:t>
+      </w:r>
+      <w:r>
+        <w:rPr>
+          <w:lang w:val="en-US"/>
+        </w:rPr>
+        <w:t>c</w:t>
+      </w:r>
+      <w:r>
+        <w:rPr>
+          <w:lang w:val="en-US"/>
+        </w:rPr>
+        <w:t xml:space="preserve">lassifiers like Bayesian </w:t>
+      </w:r>
+      <w:r>
+        <w:rPr>
+          <w:lang w:val="en-US"/>
+        </w:rPr>
+        <w:t>c</w:t>
+      </w:r>
+      <w:r>
+        <w:rPr>
+          <w:lang w:val="en-US"/>
+        </w:rPr>
+        <w:t xml:space="preserve">lassifiers calculate for each class a probability, whereby the class with the highest value is chosen for the test instance. </w:t>
+      </w:r>
+      <w:r>
+        <w:rPr>
+          <w:lang w:val="en-US"/>
+        </w:rPr>
+        <w:t xml:space="preserve">Naïve Bayes classifiers use therefore the product of all conditional probabilities, e.g. term occurrences in different classes of texts. </w:t>
+      </w:r>
+      <w:r>
+        <w:rPr>
+          <w:lang w:val="en-US"/>
+        </w:rPr>
+        <w:t>In comparison to other classifiers, Naïve Bayes classifiers are highly scalable because of its linear complexity.</w:t>
+      </w:r>
+      <w:r>
+        <w:rPr>
+          <w:lang w:val="en-US"/>
+        </w:rPr>
+        <w:t xml:space="preserve"> </w:t>
+      </w:r>
+      <w:r>
+        <w:rPr>
+          <w:lang w:val="en-US"/>
+        </w:rPr>
+        <w:t xml:space="preserve">Suitable probabilistic classifiers for text mining are the </w:t>
+      </w:r>
+      <w:r>
+        <w:rPr>
+          <w:lang w:val="en-US"/>
+        </w:rPr>
+        <w:t xml:space="preserve">Bernoulli variate </w:t>
+      </w:r>
+      <w:r>
+        <w:rPr>
+          <w:lang w:val="en-US"/>
+        </w:rPr>
+        <w:t>model and multinomial distributions.</w:t>
+      </w:r>
+    </w:p>
+    <w:p>
+      <w:pPr>
+        <w:rPr>
+          <w:lang w:val="en-US"/>
+        </w:rPr>
+      </w:pPr>
+      <w:r>
+        <w:rPr>
+          <w:lang w:val="en-US"/>
+        </w:rPr>
+        <w:lastRenderedPageBreak/>
+        <w:t>SVM Classifiers</w:t>
+      </w:r>
+    </w:p>
+    <w:p>
+      <w:pPr>
+        <w:rPr>
+          <w:lang w:val="en-US"/>
+        </w:rPr>
+      </w:pPr>
+      <w:r>
+        <w:rPr>
+          <w:lang w:val="en-US"/>
+        </w:rPr>
+        <w:t>S</w:t>
+      </w:r>
+      <w:r>
+        <w:rPr>
+          <w:lang w:val="en-US"/>
+        </w:rPr>
+        <w:t>upport-vector machines (S</w:t>
+      </w:r>
+      <w:r>
+        <w:rPr>
+          <w:lang w:val="en-US"/>
+        </w:rPr>
+        <w:t>VM</w:t>
+      </w:r>
+      <w:r>
+        <w:rPr>
+          <w:lang w:val="en-US"/>
+        </w:rPr>
+        <w:t>)</w:t>
+      </w:r>
+      <w:r>
+        <w:rPr>
+          <w:lang w:val="en-US"/>
+        </w:rPr>
+        <w:t xml:space="preserve"> are a subgroup of linear classifiers. A linear classifier calculates for a binary classification problem a </w:t>
+      </w:r>
+      <w:r>
+        <w:rPr>
+          <w:lang w:val="en-US"/>
+        </w:rPr>
+        <w:t>linear predictor $p=</w:t>
+      </w:r>
+      <w:r>
+        <w:rPr>
+          <w:lang w:val="en-US"/>
+        </w:rPr>
+        <w:t>\bar{</w:t>
+      </w:r>
+      <w:r>
+        <w:rPr>
+          <w:lang w:val="en-US"/>
+        </w:rPr>
+        <w:t>A</w:t>
+      </w:r>
+      <w:r>
+        <w:rPr>
+          <w:lang w:val="en-US"/>
+        </w:rPr>
+        <w:t>}</w:t>
+      </w:r>
+      <w:r>
+        <w:rPr>
+          <w:lang w:val="en-US"/>
+        </w:rPr>
+        <w:t>\</w:t>
+      </w:r>
+      <w:proofErr w:type="spellStart"/>
+      <w:r>
+        <w:rPr>
+          <w:lang w:val="en-US"/>
+        </w:rPr>
+        <w:t>cdot</w:t>
+      </w:r>
+      <w:proofErr w:type="spellEnd"/>
+      <w:r>
+        <w:rPr>
+          <w:lang w:val="en-US"/>
+        </w:rPr>
+        <w:t>\bar{</w:t>
+      </w:r>
+      <w:r>
+        <w:rPr>
+          <w:lang w:val="en-US"/>
+        </w:rPr>
+        <w:t>X</w:t>
+      </w:r>
+      <w:r>
+        <w:rPr>
+          <w:lang w:val="en-US"/>
+        </w:rPr>
+        <w:t>}</w:t>
+      </w:r>
+      <w:r>
+        <w:rPr>
+          <w:lang w:val="en-US"/>
+        </w:rPr>
+        <w:t>+b</w:t>
+      </w:r>
+      <w:r>
+        <w:rPr>
+          <w:lang w:val="en-US"/>
+        </w:rPr>
+        <w:t>$</w:t>
+      </w:r>
+      <w:r>
+        <w:rPr>
+          <w:lang w:val="en-US"/>
+        </w:rPr>
+        <w:t xml:space="preserve">, where </w:t>
+      </w:r>
+      <w:r>
+        <w:rPr>
+          <w:lang w:val="en-US"/>
+        </w:rPr>
+        <w:t>$</w:t>
+      </w:r>
+      <w:r>
+        <w:rPr>
+          <w:lang w:val="en-US"/>
+        </w:rPr>
+        <w:t>\bar{</w:t>
+      </w:r>
+      <w:r>
+        <w:rPr>
+          <w:lang w:val="en-US"/>
+        </w:rPr>
+        <w:t>X</w:t>
+      </w:r>
+      <w:r>
+        <w:rPr>
+          <w:lang w:val="en-US"/>
+        </w:rPr>
+        <w:t>}</w:t>
+      </w:r>
+      <w:r>
+        <w:rPr>
+          <w:lang w:val="en-US"/>
+        </w:rPr>
+        <w:t>=(x</w:t>
+      </w:r>
+      <w:r>
+        <w:rPr>
+          <w:lang w:val="en-US"/>
+        </w:rPr>
+        <w:t>_{</w:t>
+      </w:r>
+      <w:r>
+        <w:rPr>
+          <w:lang w:val="en-US"/>
+        </w:rPr>
+        <w:t>1</w:t>
+      </w:r>
+      <w:r>
+        <w:rPr>
+          <w:lang w:val="en-US"/>
+        </w:rPr>
+        <w:t>}</w:t>
+      </w:r>
+      <w:r>
+        <w:rPr>
+          <w:lang w:val="en-US"/>
+        </w:rPr>
+        <w:t>...x</w:t>
+      </w:r>
+      <w:r>
+        <w:rPr>
+          <w:lang w:val="en-US"/>
+        </w:rPr>
+        <w:t>_{</w:t>
+      </w:r>
+      <w:r>
+        <w:rPr>
+          <w:lang w:val="en-US"/>
+        </w:rPr>
+        <w:t>n</w:t>
+      </w:r>
+      <w:r>
+        <w:rPr>
+          <w:lang w:val="en-US"/>
+        </w:rPr>
+        <w:t>}</w:t>
+      </w:r>
+      <w:r>
+        <w:rPr>
+          <w:lang w:val="en-US"/>
+        </w:rPr>
+        <w:t>)</w:t>
+      </w:r>
+      <w:r>
+        <w:rPr>
+          <w:lang w:val="en-US"/>
+        </w:rPr>
+        <w:t>$</w:t>
+      </w:r>
+      <w:r>
+        <w:rPr>
+          <w:lang w:val="en-US"/>
+        </w:rPr>
+        <w:t xml:space="preserve"> is the </w:t>
+      </w:r>
+      <w:r>
+        <w:rPr>
+          <w:lang w:val="en-US"/>
+        </w:rPr>
+        <w:t>feature</w:t>
+      </w:r>
+      <w:r>
+        <w:rPr>
+          <w:lang w:val="en-US"/>
+        </w:rPr>
+        <w:t xml:space="preserve"> vector,</w:t>
+      </w:r>
+      <w:r>
+        <w:rPr>
+          <w:lang w:val="en-US"/>
+        </w:rPr>
+        <w:t xml:space="preserve"> </w:t>
+      </w:r>
+      <w:r>
+        <w:rPr>
+          <w:lang w:val="en-US"/>
+        </w:rPr>
+        <w:t>$\bar{</w:t>
+      </w:r>
+      <w:r>
+        <w:rPr>
+          <w:lang w:val="en-US"/>
+        </w:rPr>
+        <w:t>A</w:t>
+      </w:r>
+      <w:r>
+        <w:rPr>
+          <w:lang w:val="en-US"/>
+        </w:rPr>
+        <w:t>}</w:t>
+      </w:r>
+      <w:r>
+        <w:rPr>
+          <w:lang w:val="en-US"/>
+        </w:rPr>
+        <w:t>=(</w:t>
+      </w:r>
+      <w:r>
+        <w:rPr>
+          <w:lang w:val="en-US"/>
+        </w:rPr>
+        <w:t>a</w:t>
+      </w:r>
+      <w:r>
+        <w:rPr>
+          <w:lang w:val="en-US"/>
+        </w:rPr>
+        <w:t>_{</w:t>
+      </w:r>
+      <w:r>
+        <w:rPr>
+          <w:lang w:val="en-US"/>
+        </w:rPr>
+        <w:t>1</w:t>
+      </w:r>
+      <w:r>
+        <w:rPr>
+          <w:lang w:val="en-US"/>
+        </w:rPr>
+        <w:t>}</w:t>
+      </w:r>
+      <w:r>
+        <w:rPr>
+          <w:lang w:val="en-US"/>
+        </w:rPr>
+        <w:t>...</w:t>
+      </w:r>
+      <w:r>
+        <w:rPr>
+          <w:lang w:val="en-US"/>
+        </w:rPr>
+        <w:t>a</w:t>
+      </w:r>
+      <w:r>
+        <w:rPr>
+          <w:lang w:val="en-US"/>
+        </w:rPr>
+        <w:t>_{</w:t>
+      </w:r>
+      <w:r>
+        <w:rPr>
+          <w:lang w:val="en-US"/>
+        </w:rPr>
+        <w:t>n</w:t>
+      </w:r>
+      <w:r>
+        <w:rPr>
+          <w:lang w:val="en-US"/>
+        </w:rPr>
+        <w:t>}</w:t>
+      </w:r>
+      <w:r>
+        <w:rPr>
+          <w:lang w:val="en-US"/>
+        </w:rPr>
+        <w:t>)</w:t>
+      </w:r>
+      <w:r>
+        <w:rPr>
+          <w:lang w:val="en-US"/>
+        </w:rPr>
+        <w:t>$</w:t>
+      </w:r>
+      <w:r>
+        <w:rPr>
+          <w:lang w:val="en-US"/>
+        </w:rPr>
+        <w:t xml:space="preserve"> is a vector of linear coefficients with the same dimensionality as the feature space</w:t>
+      </w:r>
+      <w:r>
+        <w:rPr>
+          <w:lang w:val="en-US"/>
+        </w:rPr>
+        <w:t xml:space="preserve">. </w:t>
+      </w:r>
+      <w:r>
+        <w:rPr>
+          <w:lang w:val="en-US"/>
+        </w:rPr>
+        <w:t xml:space="preserve">A natural interpretation of the </w:t>
+      </w:r>
+      <w:r>
+        <w:rPr>
+          <w:lang w:val="en-US"/>
+        </w:rPr>
+        <w:t xml:space="preserve">linear </w:t>
+      </w:r>
+      <w:r>
+        <w:rPr>
+          <w:lang w:val="en-US"/>
+        </w:rPr>
+        <w:t>predictor in the discrete scenari</w:t>
+      </w:r>
+      <w:r>
+        <w:rPr>
+          <w:lang w:val="en-US"/>
+        </w:rPr>
+        <w:t>o</w:t>
+      </w:r>
+      <w:r>
+        <w:rPr>
+          <w:lang w:val="en-US"/>
+        </w:rPr>
+        <w:t xml:space="preserve"> would be as a separating hyperplane between the different classes</w:t>
+      </w:r>
+      <w:r>
+        <w:rPr>
+          <w:lang w:val="en-US"/>
+        </w:rPr>
+        <w:t>.</w:t>
+      </w:r>
+      <w:r>
+        <w:rPr>
+          <w:lang w:val="en-US"/>
+        </w:rPr>
+        <w:t xml:space="preserve"> The hyperplane with the maximum distance value to any instance, i.e. the one with the maximum margin of separation, is chosen. The SVM approach </w:t>
+      </w:r>
+      <w:r>
+        <w:rPr>
+          <w:lang w:val="en-US"/>
+        </w:rPr>
+        <w:t>is quite robust to high</w:t>
+      </w:r>
+      <w:r>
+        <w:rPr>
+          <w:lang w:val="en-US"/>
+        </w:rPr>
+        <w:t xml:space="preserve"> dimensionality</w:t>
+      </w:r>
+      <w:r>
+        <w:rPr>
+          <w:lang w:val="en-US"/>
+        </w:rPr>
+        <w:t xml:space="preserve"> and</w:t>
+      </w:r>
+      <w:r>
+        <w:rPr>
+          <w:lang w:val="en-US"/>
+        </w:rPr>
+        <w:t xml:space="preserve"> ideally suited for </w:t>
+      </w:r>
+      <w:r>
+        <w:rPr>
+          <w:lang w:val="en-US"/>
+        </w:rPr>
+        <w:t>text data</w:t>
+      </w:r>
+      <w:r>
+        <w:rPr>
+          <w:lang w:val="en-US"/>
+        </w:rPr>
+        <w:t xml:space="preserve"> because of the sparse high-dimensional nature of text</w:t>
+      </w:r>
+      <w:r>
+        <w:rPr>
+          <w:lang w:val="en-US"/>
+        </w:rPr>
+        <w:t xml:space="preserve"> </w:t>
+      </w:r>
+      <w:r>
+        <w:rPr>
+          <w:lang w:val="en-US"/>
+        </w:rPr>
+        <w:t>\</w:t>
+      </w:r>
+      <w:proofErr w:type="spellStart"/>
+      <w:proofErr w:type="gramStart"/>
+      <w:r>
+        <w:rPr>
+          <w:lang w:val="en-US"/>
+        </w:rPr>
+        <w:t>autocite</w:t>
+      </w:r>
+      <w:proofErr w:type="spellEnd"/>
+      <w:r>
+        <w:rPr>
+          <w:lang w:val="en-US"/>
+        </w:rPr>
+        <w:t>{</w:t>
+      </w:r>
+      <w:proofErr w:type="gramEnd"/>
+      <w:r>
+        <w:rPr>
+          <w:lang w:val="en-US"/>
+        </w:rPr>
+        <w:t>Joachims1997</w:t>
+      </w:r>
+      <w:r>
+        <w:rPr>
+          <w:lang w:val="en-US"/>
+        </w:rPr>
+        <w:t>}</w:t>
+      </w:r>
+      <w:r>
+        <w:rPr>
+          <w:lang w:val="en-US"/>
+        </w:rPr>
+        <w:t>.</w:t>
+      </w:r>
+    </w:p>
+    <w:p>
+      <w:pPr>
+        <w:rPr>
+          <w:lang w:val="en-US"/>
+        </w:rPr>
+      </w:pPr>
+      <w:r>
+        <w:rPr>
+          <w:lang w:val="en-US"/>
+        </w:rPr>
+        <w:t>Neural Network Classifiers</w:t>
+      </w:r>
+    </w:p>
+    <w:p>
+      <w:pPr>
+        <w:rPr>
+          <w:lang w:val="en-US"/>
+        </w:rPr>
+      </w:pPr>
+      <w:r>
+        <w:rPr>
+          <w:lang w:val="en-US"/>
+        </w:rPr>
+        <w:t>S</w:t>
+      </w:r>
+      <w:r>
+        <w:rPr>
+          <w:lang w:val="en-US"/>
+        </w:rPr>
+        <w:t>imple neural networks are also a form of linear classifiers, since the function computed by a set of neurons is essentially linear. The simplest form of neural network, known as the perceptron (or single layer network) are essentially designed for linear separation, and work well for text. However, by using multiple layers of neurons, it is also possible to generalize the approach for non-linear separation.</w:t>
+      </w:r>
+      <w:r>
+        <w:rPr>
+          <w:lang w:val="en-US"/>
+        </w:rPr>
+        <w:t xml:space="preserve"> </w:t>
+      </w:r>
+      <w:r>
+        <w:rPr>
+          <w:lang w:val="en-US"/>
+        </w:rPr>
+        <w:t>In such a network, the outputs of the neurons in the earlier layers feed into the neurons in the later layers. The training process of such networks is more complex, as the errors need to be back-propagated over different layers.</w:t>
+      </w:r>
       <w:bookmarkStart w:id="0" w:name="_GoBack"/>
       <w:bookmarkEnd w:id="0"/>
     </w:p>
     <w:p>
       <w:pPr>
-        <w:ind w:left="560" w:hanging="360"/>
-        <w:rPr>
-          <w:lang w:val="en-US"/>
-        </w:rPr>
-      </w:pPr>
-      <w:r>
-        <w:rPr>
-          <w:lang w:val="en-US"/>
-        </w:rPr>
-        <w:t>lowercase</w:t>
-      </w:r>
-    </w:p>
-    <w:p>
-      <w:pPr>
-        <w:ind w:left="560" w:hanging="360"/>
-        <w:rPr>
-          <w:lang w:val="en-US"/>
-        </w:rPr>
-      </w:pPr>
-      <w:r>
-        <w:rPr>
-          <w:lang w:val="en-US"/>
-        </w:rPr>
-        <w:t>stemming</w:t>
-      </w:r>
-      <w:r>
-        <w:rPr>
-          <w:lang w:val="en-US"/>
-        </w:rPr>
-        <w:t xml:space="preserve"> lemmatization</w:t>
-      </w:r>
-    </w:p>
-    <w:p>
-      <w:pPr>
-        <w:ind w:left="560" w:hanging="360"/>
-        <w:rPr>
-          <w:lang w:val="en-US"/>
-        </w:rPr>
-      </w:pPr>
-      <w:r>
-        <w:rPr>
-          <w:lang w:val="en-US"/>
-        </w:rPr>
-        <w:t xml:space="preserve">The order may influence the result and </w:t>
-      </w:r>
-      <w:r>
-        <w:rPr>
-          <w:lang w:val="en-US"/>
-        </w:rPr>
-        <w:t>should therefore be made consciously</w:t>
-      </w:r>
+        <w:rPr>
+          <w:lang w:val="en-US"/>
+        </w:rPr>
+      </w:pPr>
+      <w:r>
+        <w:rPr>
+          <w:lang w:val="en-US"/>
+        </w:rPr>
+        <w:t xml:space="preserve">Proximity-based </w:t>
+      </w:r>
+      <w:r>
+        <w:rPr>
+          <w:lang w:val="en-US"/>
+        </w:rPr>
+        <w:t>Classifiers</w:t>
+      </w:r>
+    </w:p>
+    <w:p>
+      <w:pPr>
+        <w:rPr>
+          <w:lang w:val="en-US"/>
+        </w:rPr>
+      </w:pPr>
+      <w:r>
+        <w:rPr>
+          <w:lang w:val="en-US"/>
+        </w:rPr>
+        <w:t>Those classifiers use proximity measures for classification. All training instances are placed in a (high-dimensional) space, proximities of two documents can be calculated by Euclidian, Manhattan or other distance measurements. Then</w:t>
+      </w:r>
+      <w:r>
+        <w:rPr>
+          <w:lang w:val="en-US"/>
+        </w:rPr>
+        <w:t>,</w:t>
+      </w:r>
+      <w:r>
+        <w:rPr>
+          <w:lang w:val="en-US"/>
+        </w:rPr>
+        <w:t xml:space="preserve"> the most common </w:t>
+      </w:r>
+      <w:r>
+        <w:rPr>
+          <w:lang w:val="en-US"/>
+        </w:rPr>
+        <w:t>k-nearest-neighbor</w:t>
+      </w:r>
+      <w:r>
+        <w:rPr>
+          <w:lang w:val="en-US"/>
+        </w:rPr>
+        <w:t xml:space="preserve"> </w:t>
+      </w:r>
+      <w:r>
+        <w:rPr>
+          <w:lang w:val="en-US"/>
+        </w:rPr>
+        <w:t>c</w:t>
+      </w:r>
+      <w:r>
+        <w:rPr>
+          <w:lang w:val="en-US"/>
+        </w:rPr>
+        <w:t>lassifier</w:t>
+      </w:r>
+      <w:r>
+        <w:rPr>
+          <w:lang w:val="en-US"/>
+        </w:rPr>
+        <w:t xml:space="preserve"> identifies for a given test instance the k </w:t>
+      </w:r>
+      <w:r>
+        <w:rPr>
+          <w:lang w:val="en-US"/>
+        </w:rPr>
+        <w:t>training instances with the smallest distance values. T</w:t>
+      </w:r>
+      <w:r>
+        <w:rPr>
+          <w:lang w:val="en-US"/>
+        </w:rPr>
+        <w:t xml:space="preserve">he most common </w:t>
+      </w:r>
+      <w:r>
+        <w:rPr>
+          <w:lang w:val="en-US"/>
+        </w:rPr>
+        <w:t>(or highest-weighted)</w:t>
+      </w:r>
+      <w:r>
+        <w:rPr>
+          <w:lang w:val="en-US"/>
+        </w:rPr>
+        <w:t xml:space="preserve"> </w:t>
+      </w:r>
+      <w:r>
+        <w:rPr>
+          <w:lang w:val="en-US"/>
+        </w:rPr>
+        <w:t>class</w:t>
+      </w:r>
+      <w:r>
+        <w:rPr>
+          <w:lang w:val="en-US"/>
+        </w:rPr>
+        <w:t xml:space="preserve"> </w:t>
+      </w:r>
+      <w:r>
+        <w:rPr>
+          <w:lang w:val="en-US"/>
+        </w:rPr>
+        <w:t>among them</w:t>
+      </w:r>
+      <w:r>
+        <w:rPr>
+          <w:lang w:val="en-US"/>
+        </w:rPr>
+        <w:t xml:space="preserve"> becomes the class of the test instance.</w:t>
+      </w:r>
+    </w:p>
+    <w:p>
+      <w:pPr>
+        <w:rPr>
+          <w:lang w:val="en-US"/>
+        </w:rPr>
+      </w:pPr>
+      <w:r>
+        <w:rPr>
+          <w:lang w:val="en-US"/>
+        </w:rPr>
+        <w:t xml:space="preserve">In the simplest version all of the </w:t>
+      </w:r>
+      <w:r>
+        <w:rPr>
+          <w:lang w:val="en-US"/>
+        </w:rPr>
+        <w:t>s</w:t>
+      </w:r>
+      <w:r>
+        <w:rPr>
+          <w:lang w:val="en-US"/>
+        </w:rPr>
+        <w:t>ix</w:t>
+      </w:r>
+      <w:r>
+        <w:rPr>
+          <w:lang w:val="en-US"/>
+        </w:rPr>
+        <w:t xml:space="preserve"> classifier types are applied to binary classification problems. If there are three ore more classes, the classifier possibly has to be extended to handle this multiclass problem, e.g. for SVM Classifiers. Another possibility is to </w:t>
+      </w:r>
+      <w:r>
+        <w:rPr>
+          <w:lang w:val="en-US"/>
+        </w:rPr>
+        <w:t>split the multiclass problem into several binary problems as seen in chapter TODO. The classification is made by several classifiers that are trained to differentiate</w:t>
+      </w:r>
+      <w:r>
+        <w:rPr>
+          <w:lang w:val="en-US"/>
+        </w:rPr>
+        <w:t xml:space="preserve"> either</w:t>
+      </w:r>
+      <w:r>
+        <w:rPr>
+          <w:lang w:val="en-US"/>
+        </w:rPr>
+        <w:t xml:space="preserve"> between one class and the rest (one-against-</w:t>
+      </w:r>
+      <w:r>
+        <w:rPr>
+          <w:lang w:val="en-US"/>
+        </w:rPr>
+        <w:t>all</w:t>
+      </w:r>
+      <w:r>
+        <w:rPr>
+          <w:lang w:val="en-US"/>
+        </w:rPr>
+        <w:t>) or</w:t>
+      </w:r>
+      <w:r>
+        <w:rPr>
+          <w:lang w:val="en-US"/>
+        </w:rPr>
+        <w:t xml:space="preserve"> pairwise</w:t>
+      </w:r>
+      <w:r>
+        <w:rPr>
+          <w:lang w:val="en-US"/>
+        </w:rPr>
+        <w:t xml:space="preserve"> </w:t>
+      </w:r>
+      <w:r>
+        <w:rPr>
+          <w:lang w:val="en-US"/>
+        </w:rPr>
+        <w:t>between each two classes (one-against-one).</w:t>
+      </w:r>
+      <w:r>
+        <w:rPr>
+          <w:lang w:val="en-US"/>
+        </w:rPr>
+        <w:t xml:space="preserve"> Further concepts for the customization of classifiers are boosting and bagging, </w:t>
+      </w:r>
+      <w:r>
+        <w:rPr>
+          <w:lang w:val="en-US"/>
+        </w:rPr>
+        <w:t>the formation of ensembles</w:t>
+      </w:r>
+      <w:r>
+        <w:rPr>
+          <w:lang w:val="en-US"/>
+        </w:rPr>
+        <w:t xml:space="preserve"> </w:t>
+      </w:r>
+      <w:r>
+        <w:rPr>
+          <w:lang w:val="en-US"/>
+        </w:rPr>
+        <w:t xml:space="preserve">or the handling of ordinal classes </w:t>
+      </w:r>
+      <w:r>
+        <w:rPr>
+          <w:lang w:val="en-US"/>
+        </w:rPr>
+        <w:sym w:font="Wingdings" w:char="F0E0"/>
+      </w:r>
+      <w:r>
+        <w:rPr>
+          <w:lang w:val="en-US"/>
+        </w:rPr>
+        <w:t xml:space="preserve"> TODO </w:t>
+      </w:r>
+      <w:proofErr w:type="spellStart"/>
+      <w:r>
+        <w:rPr>
+          <w:lang w:val="en-US"/>
+        </w:rPr>
+        <w:t>chaguaggarwal</w:t>
+      </w:r>
+      <w:proofErr w:type="spellEnd"/>
       <w:r>
         <w:rPr>
           <w:lang w:val="en-US"/>
@@ -2998,42 +6274,39 @@
     </w:p>
     <w:p>
       <w:pPr>
-        <w:ind w:left="560" w:hanging="360"/>
-        <w:rPr>
-          <w:lang w:val="en-US"/>
-        </w:rPr>
-      </w:pPr>
-      <w:r>
-        <w:rPr>
-          <w:lang w:val="en-US"/>
-        </w:rPr>
-        <w:t>However, not only the input, but also the output can be normalized. The merging of two or more output values to one joint class can also be considered as a normalization step.</w:t>
-      </w:r>
-    </w:p>
-    <w:p>
-      <w:pPr>
-        <w:ind w:left="560" w:hanging="360"/>
-        <w:rPr>
-          <w:lang w:val="en-US"/>
-        </w:rPr>
-      </w:pPr>
-      <w:r>
-        <w:rPr>
-          <w:lang w:val="en-US"/>
-        </w:rPr>
-        <w:t xml:space="preserve">By splitting the string into tokens, the tokens in the collection will be sorted in the same order as they occur in the input. The collection is in list form and the order is maintained. </w:t>
-      </w:r>
-      <w:r>
-        <w:rPr>
-          <w:lang w:val="en-US"/>
-        </w:rPr>
-        <w:t>If the order and the count of tokens is irrelevant for further evaluation, a set can be used instead of a list. However, in most cases just the order is irrelevant but not the count of tokens</w:t>
-      </w:r>
-      <w:r>
-        <w:rPr>
-          <w:lang w:val="en-US"/>
-        </w:rPr>
-        <w:t>,</w:t>
+        <w:rPr>
+          <w:lang w:val="en-US"/>
+        </w:rPr>
+      </w:pPr>
+      <w:r>
+        <w:rPr>
+          <w:lang w:val="en-US"/>
+        </w:rPr>
+        <w:t xml:space="preserve">For sentiment analysis problems, </w:t>
+      </w:r>
+      <w:r>
+        <w:rPr>
+          <w:lang w:val="en-US"/>
+        </w:rPr>
+        <w:t xml:space="preserve">apart from </w:t>
+      </w:r>
+      <w:r>
+        <w:rPr>
+          <w:lang w:val="en-US"/>
+        </w:rPr>
+        <w:t>machine learning approaches a</w:t>
+      </w:r>
+      <w:r>
+        <w:rPr>
+          <w:lang w:val="en-US"/>
+        </w:rPr>
+        <w:t>lso</w:t>
+      </w:r>
+      <w:r>
+        <w:rPr>
+          <w:lang w:val="en-US"/>
+        </w:rPr>
+        <w:t xml:space="preserve"> lexicon-based approaches are suitable.</w:t>
       </w:r>
       <w:r>
         <w:rPr>
@@ -3045,106 +6318,191 @@
         <w:rPr>
           <w:lang w:val="en-US"/>
         </w:rPr>
-        <w:t>such that a multiset is the suitable form of collection. This multiset is known as “bag of words”.</w:t>
-      </w:r>
-    </w:p>
-    <w:p>
-      <w:pPr>
-        <w:ind w:left="560" w:hanging="360"/>
-        <w:rPr>
-          <w:lang w:val="en-US"/>
-        </w:rPr>
-      </w:pPr>
-      <w:r>
-        <w:rPr>
-          <w:lang w:val="en-US"/>
-        </w:rPr>
-        <w:t>part of speech</w:t>
-      </w:r>
-    </w:p>
-    <w:p>
-      <w:pPr>
-        <w:rPr>
-          <w:lang w:val="en-US"/>
-        </w:rPr>
-      </w:pPr>
-    </w:p>
-    <w:p>
-      <w:pPr>
-        <w:rPr>
-          <w:lang w:val="en-US"/>
-        </w:rPr>
-      </w:pPr>
-      <w:r>
-        <w:rPr>
-          <w:lang w:val="en-US"/>
-        </w:rPr>
-        <w:t xml:space="preserve">4) </w:t>
-      </w:r>
-      <w:r>
-        <w:rPr>
-          <w:lang w:val="en-US"/>
-        </w:rPr>
-        <w:t>F</w:t>
-      </w:r>
-      <w:r>
-        <w:rPr>
-          <w:lang w:val="en-US"/>
-        </w:rPr>
-        <w:t>eature</w:t>
-      </w:r>
-      <w:r>
-        <w:rPr>
-          <w:lang w:val="en-US"/>
-        </w:rPr>
-        <w:t xml:space="preserve"> extraction</w:t>
-      </w:r>
-    </w:p>
-    <w:p>
-      <w:pPr>
-        <w:rPr>
-          <w:lang w:val="en-US"/>
-        </w:rPr>
-      </w:pPr>
-      <w:r>
-        <w:rPr>
-          <w:lang w:val="en-US"/>
-        </w:rPr>
-        <w:t>Once it is organized, you will need to calculate various sentiment and polarity scores.</w:t>
-      </w:r>
-    </w:p>
-    <w:p>
-      <w:pPr>
-        <w:ind w:left="560" w:hanging="360"/>
-        <w:rPr>
-          <w:lang w:val="en-US"/>
-        </w:rPr>
-      </w:pPr>
-      <w:r>
-        <w:rPr>
-          <w:lang w:val="en-US"/>
-        </w:rPr>
-        <w:t>bigram trigram</w:t>
-      </w:r>
-    </w:p>
-    <w:p>
-      <w:pPr>
-        <w:rPr>
-          <w:lang w:val="en-US"/>
-        </w:rPr>
-      </w:pPr>
-    </w:p>
-    <w:p>
-      <w:pPr>
-        <w:rPr>
-          <w:lang w:val="en-US"/>
-        </w:rPr>
-      </w:pPr>
-      <w:r>
-        <w:rPr>
-          <w:lang w:val="en-US"/>
-        </w:rPr>
-        <w:t>5) Analyze. The sentiment and polarity scores will be used to subset the comments so that you can analyze the terms used distinctly in positive or negative comments. 4 Sentiment Scoring 89</w:t>
+        <w:t>Lexicon-based approaches mainly rely on a sentiment lexicon, i.e., a collection of known and precompiled sentiment terms, phrases and even idioms, developed for traditional genres of communication</w:t>
+      </w:r>
+      <w:r>
+        <w:rPr>
+          <w:lang w:val="en-US"/>
+        </w:rPr>
+        <w:t xml:space="preserve">. To determine the polarity score of a text, the </w:t>
+      </w:r>
+      <w:r>
+        <w:rPr>
+          <w:lang w:val="en-US"/>
+        </w:rPr>
+        <w:t xml:space="preserve">polarity scores of the terms are combined </w:t>
+      </w:r>
+      <w:r>
+        <w:rPr>
+          <w:lang w:val="en-US"/>
+        </w:rPr>
+        <w:t>in a certain way</w:t>
+      </w:r>
+      <w:r>
+        <w:rPr>
+          <w:lang w:val="en-US"/>
+        </w:rPr>
+        <w:t xml:space="preserve">, e.g. by addition. </w:t>
+      </w:r>
+      <w:r>
+        <w:rPr>
+          <w:lang w:val="en-US"/>
+        </w:rPr>
+        <w:t>There are two subtypes of lexicon-based approaches.</w:t>
+      </w:r>
+      <w:r>
+        <w:rPr>
+          <w:lang w:val="en-US"/>
+        </w:rPr>
+        <w:t xml:space="preserve"> </w:t>
+      </w:r>
+      <w:r>
+        <w:rPr>
+          <w:lang w:val="en-US"/>
+        </w:rPr>
+        <w:t xml:space="preserve">The dictionary-based approach uses a list of terms called dictionary, where the collection and </w:t>
+      </w:r>
+      <w:r>
+        <w:rPr>
+          <w:lang w:val="en-US"/>
+        </w:rPr>
+        <w:t>scores</w:t>
+      </w:r>
+      <w:r>
+        <w:rPr>
+          <w:lang w:val="en-US"/>
+        </w:rPr>
+        <w:t xml:space="preserve"> are both created </w:t>
+      </w:r>
+      <w:r>
+        <w:rPr>
+          <w:lang w:val="en-US"/>
+        </w:rPr>
+        <w:t>manually</w:t>
+      </w:r>
+      <w:r>
+        <w:rPr>
+          <w:lang w:val="en-US"/>
+        </w:rPr>
+        <w:t xml:space="preserve">. </w:t>
+      </w:r>
+      <w:r>
+        <w:rPr>
+          <w:lang w:val="en-US"/>
+        </w:rPr>
+        <w:t xml:space="preserve">Manual creation </w:t>
+      </w:r>
+      <w:r>
+        <w:rPr>
+          <w:lang w:val="en-US"/>
+        </w:rPr>
+        <w:t>may</w:t>
+      </w:r>
+      <w:r>
+        <w:rPr>
+          <w:lang w:val="en-US"/>
+        </w:rPr>
+        <w:t xml:space="preserve"> be time-consuming, but it is usually possible to create optimally </w:t>
+      </w:r>
+      <w:r>
+        <w:rPr>
+          <w:lang w:val="en-US"/>
+        </w:rPr>
+        <w:t>customiz</w:t>
+      </w:r>
+      <w:r>
+        <w:rPr>
+          <w:lang w:val="en-US"/>
+        </w:rPr>
+        <w:t>ed dictionaries with good results.</w:t>
+      </w:r>
+      <w:r>
+        <w:rPr>
+          <w:lang w:val="en-US"/>
+        </w:rPr>
+        <w:t xml:space="preserve"> </w:t>
+      </w:r>
+      <w:r>
+        <w:rPr>
+          <w:lang w:val="en-US"/>
+        </w:rPr>
+        <w:t>The corpus-based approach uses already existent dictionaries of a specific domain, which have been constructed based on a big corpus. There are statistic</w:t>
+      </w:r>
+      <w:r>
+        <w:rPr>
+          <w:lang w:val="en-US"/>
+        </w:rPr>
+        <w:t xml:space="preserve"> techniques like latent semantic analysis (LSA) as well as semantic techniques using </w:t>
+      </w:r>
+      <w:r>
+        <w:rPr>
+          <w:lang w:val="en-US"/>
+        </w:rPr>
+        <w:t>synonyms</w:t>
+      </w:r>
+      <w:r>
+        <w:rPr>
+          <w:lang w:val="en-US"/>
+        </w:rPr>
+        <w:t xml:space="preserve">, </w:t>
+      </w:r>
+      <w:r>
+        <w:rPr>
+          <w:lang w:val="en-US"/>
+        </w:rPr>
+        <w:t xml:space="preserve">antonyms or </w:t>
+      </w:r>
+      <w:r>
+        <w:rPr>
+          <w:lang w:val="en-US"/>
+        </w:rPr>
+        <w:t xml:space="preserve">other </w:t>
+      </w:r>
+      <w:r>
+        <w:rPr>
+          <w:lang w:val="en-US"/>
+        </w:rPr>
+        <w:t>relationships from thesaurus like WordNet</w:t>
+      </w:r>
+      <w:r>
+        <w:rPr>
+          <w:lang w:val="en-US"/>
+        </w:rPr>
+        <w:t xml:space="preserve"> </w:t>
+      </w:r>
+      <w:r>
+        <w:rPr>
+          <w:lang w:val="en-US"/>
+        </w:rPr>
+        <w:t>\</w:t>
+      </w:r>
+      <w:proofErr w:type="spellStart"/>
+      <w:proofErr w:type="gramStart"/>
+      <w:r>
+        <w:rPr>
+          <w:lang w:val="en-US"/>
+        </w:rPr>
+        <w:t>autocite</w:t>
+      </w:r>
+      <w:proofErr w:type="spellEnd"/>
+      <w:r>
+        <w:rPr>
+          <w:lang w:val="en-US"/>
+        </w:rPr>
+        <w:t>{</w:t>
+      </w:r>
+      <w:proofErr w:type="gramEnd"/>
+      <w:r>
+        <w:rPr>
+          <w:lang w:val="en-US"/>
+        </w:rPr>
+        <w:t>Kharde2016}</w:t>
+      </w:r>
+      <w:r>
+        <w:rPr>
+          <w:lang w:val="en-US"/>
+        </w:rPr>
+        <w:t>.</w:t>
       </w:r>
     </w:p>
     <w:p>
@@ -3179,24 +6537,11 @@
           <w:lang w:val="en-US"/>
         </w:rPr>
       </w:pPr>
-    </w:p>
-    <w:p>
-      <w:pPr>
-        <w:rPr>
-          <w:lang w:val="en-US"/>
-        </w:rPr>
-      </w:pPr>
-    </w:p>
-    <w:p>
-      <w:pPr>
-        <w:rPr>
-          <w:lang w:val="en-US"/>
-        </w:rPr>
-      </w:pPr>
-      <w:r>
-        <w:rPr>
-          <w:lang w:val="en-US"/>
-        </w:rPr>
+      <w:r>
+        <w:rPr>
+          <w:lang w:val="en-US"/>
+        </w:rPr>
+        <w:lastRenderedPageBreak/>
         <w:t>State of the art: accuracies for 2/3/6/7-class sentiment classification problems</w:t>
       </w:r>
     </w:p>
@@ -3210,7 +6555,6 @@
         <w:rPr>
           <w:noProof/>
         </w:rPr>
-        <w:lastRenderedPageBreak/>
         <w:drawing>
           <wp:inline distT="0" distB="0" distL="0" distR="0" wp14:anchorId="151A37AF" wp14:editId="79FDD524">
             <wp:extent cx="5760720" cy="5674995"/>
@@ -3227,7 +6571,7 @@
                     <pic:cNvPicPr/>
                   </pic:nvPicPr>
                   <pic:blipFill>
-                    <a:blip r:embed="rId8"/>
+                    <a:blip r:embed="rId11"/>
                     <a:stretch>
                       <a:fillRect/>
                     </a:stretch>
@@ -3274,7 +6618,7 @@
                     <pic:cNvPicPr/>
                   </pic:nvPicPr>
                   <pic:blipFill>
-                    <a:blip r:embed="rId9"/>
+                    <a:blip r:embed="rId12"/>
                     <a:stretch>
                       <a:fillRect/>
                     </a:stretch>
@@ -3379,7 +6723,7 @@
         </w:rPr>
         <w:t>files (</w:t>
       </w:r>
-      <w:hyperlink r:id="rId10" w:history="1">
+      <w:hyperlink r:id="rId13" w:history="1">
         <w:r>
           <w:rPr>
             <w:rStyle w:val="Hyperlink"/>
@@ -4433,7 +7777,7 @@
           <w:lang w:val="en-US"/>
         </w:rPr>
       </w:pPr>
-      <w:hyperlink r:id="rId11" w:history="1">
+      <w:hyperlink r:id="rId14" w:history="1">
         <w:r>
           <w:rPr>
             <w:rStyle w:val="Hyperlink"/>

</xml_diff>

<commit_message>
chapter 3 in tex and little fixes in word
</commit_message>
<xml_diff>
--- a/concept_chapter_3.docx
+++ b/concept_chapter_3.docx
@@ -116,30 +116,14 @@
         <w:rPr>
           <w:lang w:val="en-US"/>
         </w:rPr>
-        <w:t>{</w:t>
-      </w:r>
-      <w:proofErr w:type="spellStart"/>
-      <w:proofErr w:type="gramStart"/>
-      <w:r>
-        <w:rPr>
-          <w:lang w:val="en-US"/>
-        </w:rPr>
-        <w:t>sec:</w:t>
-      </w:r>
-      <w:r>
-        <w:rPr>
-          <w:lang w:val="en-US"/>
-        </w:rPr>
-        <w:t>experimental</w:t>
-      </w:r>
-      <w:proofErr w:type="gramEnd"/>
-      <w:r>
-        <w:rPr>
-          <w:lang w:val="en-US"/>
-        </w:rPr>
-        <w:t>_setup</w:t>
-      </w:r>
-      <w:proofErr w:type="spellEnd"/>
+        <w:t>{sec:</w:t>
+      </w:r>
+      <w:r>
+        <w:rPr>
+          <w:lang w:val="en-US"/>
+        </w:rPr>
+        <w:t>experimental_setup</w:t>
+      </w:r>
       <w:r>
         <w:rPr>
           <w:lang w:val="en-US"/>
@@ -169,21 +153,45 @@
         <w:rPr>
           <w:lang w:val="en-US"/>
         </w:rPr>
-        <w:t>~\</w:t>
-      </w:r>
-      <w:proofErr w:type="gramStart"/>
-      <w:r>
-        <w:rPr>
-          <w:lang w:val="en-US"/>
-        </w:rPr>
-        <w:t>ref{</w:t>
-      </w:r>
-      <w:proofErr w:type="gramEnd"/>
-      <w:r>
-        <w:rPr>
-          <w:lang w:val="en-US"/>
-        </w:rPr>
-        <w:t>fig:</w:t>
+        <w:t>~\ref{fig:</w:t>
+      </w:r>
+      <w:bookmarkStart w:id="0" w:name="_GoBack"/>
+      <w:bookmarkEnd w:id="0"/>
+      <w:r>
+        <w:rPr>
+          <w:lang w:val="en-US"/>
+        </w:rPr>
+        <w:t>text_mining_pipeline</w:t>
+      </w:r>
+      <w:r>
+        <w:rPr>
+          <w:lang w:val="en-US"/>
+        </w:rPr>
+        <w:t>}</w:t>
+      </w:r>
+      <w:r>
+        <w:rPr>
+          <w:lang w:val="en-US"/>
+        </w:rPr>
+        <w:t xml:space="preserve"> shows a possible process model based on approaches of </w:t>
+      </w:r>
+      <w:r>
+        <w:rPr>
+          <w:lang w:val="en-US"/>
+        </w:rPr>
+        <w:t>\citeauthor{</w:t>
+      </w:r>
+      <w:r>
+        <w:rPr>
+          <w:lang w:val="en-US"/>
+        </w:rPr>
+        <w:t>Schieber2014</w:t>
+      </w:r>
+      <w:r>
+        <w:rPr>
+          <w:lang w:val="en-US"/>
+        </w:rPr>
+        <w:t>}</w:t>
       </w:r>
       <w:r>
         <w:rPr>
@@ -191,14 +199,30 @@
         </w:rPr>
         <w:t xml:space="preserve"> </w:t>
       </w:r>
-      <w:proofErr w:type="spellStart"/>
-      <w:r>
-        <w:rPr>
-          <w:lang w:val="en-US"/>
-        </w:rPr>
-        <w:t>text_mining_pipeline</w:t>
-      </w:r>
-      <w:proofErr w:type="spellEnd"/>
+      <w:r>
+        <w:rPr>
+          <w:lang w:val="en-US"/>
+        </w:rPr>
+        <w:t>\</w:t>
+      </w:r>
+      <w:r>
+        <w:rPr>
+          <w:lang w:val="en-US"/>
+        </w:rPr>
+        <w:t>auto</w:t>
+      </w:r>
+      <w:r>
+        <w:rPr>
+          <w:lang w:val="en-US"/>
+        </w:rPr>
+        <w:t>cite{</w:t>
+      </w:r>
+      <w:r>
+        <w:rPr>
+          <w:lang w:val="en-US"/>
+        </w:rPr>
+        <w:t>Schieber2014</w:t>
+      </w:r>
       <w:r>
         <w:rPr>
           <w:lang w:val="en-US"/>
@@ -209,7 +233,31 @@
         <w:rPr>
           <w:lang w:val="en-US"/>
         </w:rPr>
-        <w:t xml:space="preserve"> shows a possible process model based on approaches of </w:t>
+        <w:t xml:space="preserve"> and </w:t>
+      </w:r>
+      <w:r>
+        <w:rPr>
+          <w:lang w:val="en-US"/>
+        </w:rPr>
+        <w:t>\citeauthor{</w:t>
+      </w:r>
+      <w:r>
+        <w:rPr>
+          <w:lang w:val="en-US"/>
+        </w:rPr>
+        <w:t>Kwartler2017</w:t>
+      </w:r>
+      <w:r>
+        <w:rPr>
+          <w:lang w:val="en-US"/>
+        </w:rPr>
+        <w:t>}</w:t>
+      </w:r>
+      <w:r>
+        <w:rPr>
+          <w:lang w:val="en-US"/>
+        </w:rPr>
+        <w:t xml:space="preserve"> </w:t>
       </w:r>
       <w:r>
         <w:rPr>
@@ -217,45 +265,6 @@
         </w:rPr>
         <w:t>\</w:t>
       </w:r>
-      <w:proofErr w:type="spellStart"/>
-      <w:r>
-        <w:rPr>
-          <w:lang w:val="en-US"/>
-        </w:rPr>
-        <w:t>citeauthor</w:t>
-      </w:r>
-      <w:proofErr w:type="spellEnd"/>
-      <w:r>
-        <w:rPr>
-          <w:lang w:val="en-US"/>
-        </w:rPr>
-        <w:t>{</w:t>
-      </w:r>
-      <w:r>
-        <w:rPr>
-          <w:lang w:val="en-US"/>
-        </w:rPr>
-        <w:t>Schieber2014</w:t>
-      </w:r>
-      <w:r>
-        <w:rPr>
-          <w:lang w:val="en-US"/>
-        </w:rPr>
-        <w:t>}</w:t>
-      </w:r>
-      <w:r>
-        <w:rPr>
-          <w:lang w:val="en-US"/>
-        </w:rPr>
-        <w:t xml:space="preserve"> </w:t>
-      </w:r>
-      <w:r>
-        <w:rPr>
-          <w:lang w:val="en-US"/>
-        </w:rPr>
-        <w:t>\</w:t>
-      </w:r>
-      <w:proofErr w:type="spellStart"/>
       <w:r>
         <w:rPr>
           <w:lang w:val="en-US"/>
@@ -266,96 +275,7 @@
         <w:rPr>
           <w:lang w:val="en-US"/>
         </w:rPr>
-        <w:t>cite</w:t>
-      </w:r>
-      <w:proofErr w:type="spellEnd"/>
-      <w:r>
-        <w:rPr>
-          <w:lang w:val="en-US"/>
-        </w:rPr>
-        <w:t>{</w:t>
-      </w:r>
-      <w:r>
-        <w:rPr>
-          <w:lang w:val="en-US"/>
-        </w:rPr>
-        <w:t>Schieber2014</w:t>
-      </w:r>
-      <w:r>
-        <w:rPr>
-          <w:lang w:val="en-US"/>
-        </w:rPr>
-        <w:t>}</w:t>
-      </w:r>
-      <w:r>
-        <w:rPr>
-          <w:lang w:val="en-US"/>
-        </w:rPr>
-        <w:t xml:space="preserve"> and </w:t>
-      </w:r>
-      <w:r>
-        <w:rPr>
-          <w:lang w:val="en-US"/>
-        </w:rPr>
-        <w:t>\</w:t>
-      </w:r>
-      <w:proofErr w:type="spellStart"/>
-      <w:r>
-        <w:rPr>
-          <w:lang w:val="en-US"/>
-        </w:rPr>
-        <w:t>citeauthor</w:t>
-      </w:r>
-      <w:proofErr w:type="spellEnd"/>
-      <w:r>
-        <w:rPr>
-          <w:lang w:val="en-US"/>
-        </w:rPr>
-        <w:t>{</w:t>
-      </w:r>
-      <w:r>
-        <w:rPr>
-          <w:lang w:val="en-US"/>
-        </w:rPr>
-        <w:t>Kwartler2017</w:t>
-      </w:r>
-      <w:r>
-        <w:rPr>
-          <w:lang w:val="en-US"/>
-        </w:rPr>
-        <w:t>}</w:t>
-      </w:r>
-      <w:r>
-        <w:rPr>
-          <w:lang w:val="en-US"/>
-        </w:rPr>
-        <w:t xml:space="preserve"> </w:t>
-      </w:r>
-      <w:r>
-        <w:rPr>
-          <w:lang w:val="en-US"/>
-        </w:rPr>
-        <w:t>\</w:t>
-      </w:r>
-      <w:proofErr w:type="spellStart"/>
-      <w:r>
-        <w:rPr>
-          <w:lang w:val="en-US"/>
-        </w:rPr>
-        <w:t>auto</w:t>
-      </w:r>
-      <w:r>
-        <w:rPr>
-          <w:lang w:val="en-US"/>
-        </w:rPr>
-        <w:t>cite</w:t>
-      </w:r>
-      <w:proofErr w:type="spellEnd"/>
-      <w:r>
-        <w:rPr>
-          <w:lang w:val="en-US"/>
-        </w:rPr>
-        <w:t>{</w:t>
+        <w:t>cite{</w:t>
       </w:r>
       <w:r>
         <w:rPr>
@@ -475,140 +395,122 @@
         <w:rPr>
           <w:lang w:val="en-US"/>
         </w:rPr>
+        <w:t>\citeauthor{</w:t>
+      </w:r>
+      <w:r>
+        <w:rPr>
+          <w:lang w:val="en-US"/>
+        </w:rPr>
+        <w:t>Mitchell1997</w:t>
+      </w:r>
+      <w:r>
+        <w:rPr>
+          <w:lang w:val="en-US"/>
+        </w:rPr>
+        <w:t>}</w:t>
+      </w:r>
+      <w:r>
+        <w:rPr>
+          <w:lang w:val="en-US"/>
+        </w:rPr>
+        <w:t xml:space="preserve"> a learning problem generally reads as follows: </w:t>
+      </w:r>
+      <w:r>
+        <w:rPr>
+          <w:lang w:val="en-US"/>
+        </w:rPr>
+        <w:t xml:space="preserve">Improve over task </w:t>
+      </w:r>
+      <w:r>
+        <w:rPr>
+          <w:lang w:val="en-US"/>
+        </w:rPr>
+        <w:t>$</w:t>
+      </w:r>
+      <w:r>
+        <w:rPr>
+          <w:lang w:val="en-US"/>
+        </w:rPr>
+        <w:t>T</w:t>
+      </w:r>
+      <w:r>
+        <w:rPr>
+          <w:lang w:val="en-US"/>
+        </w:rPr>
+        <w:t xml:space="preserve">$, </w:t>
+      </w:r>
+      <w:r>
+        <w:rPr>
+          <w:lang w:val="en-US"/>
+        </w:rPr>
+        <w:t xml:space="preserve">with respect to performance measure </w:t>
+      </w:r>
+      <w:r>
+        <w:rPr>
+          <w:lang w:val="en-US"/>
+        </w:rPr>
+        <w:t>$</w:t>
+      </w:r>
+      <w:r>
+        <w:rPr>
+          <w:lang w:val="en-US"/>
+        </w:rPr>
+        <w:t>P</w:t>
+      </w:r>
+      <w:r>
+        <w:rPr>
+          <w:lang w:val="en-US"/>
+        </w:rPr>
+        <w:t>$</w:t>
+      </w:r>
+      <w:r>
+        <w:rPr>
+          <w:lang w:val="en-US"/>
+        </w:rPr>
+        <w:t xml:space="preserve">, based on experience </w:t>
+      </w:r>
+      <w:r>
+        <w:rPr>
+          <w:lang w:val="en-US"/>
+        </w:rPr>
+        <w:t>$</w:t>
+      </w:r>
+      <w:r>
+        <w:rPr>
+          <w:lang w:val="en-US"/>
+        </w:rPr>
+        <w:t>E</w:t>
+      </w:r>
+      <w:r>
+        <w:rPr>
+          <w:lang w:val="en-US"/>
+        </w:rPr>
+        <w:t xml:space="preserve">$. </w:t>
+      </w:r>
+      <w:r>
+        <w:rPr>
+          <w:lang w:val="en-US"/>
+        </w:rPr>
+        <w:t xml:space="preserve">The goal is therefore to </w:t>
+      </w:r>
+      <w:r>
+        <w:rPr>
+          <w:lang w:val="en-US"/>
+        </w:rPr>
+        <w:t>generalize the experience in a way that allows to improve your performance on the task</w:t>
+      </w:r>
+      <w:r>
+        <w:rPr>
+          <w:lang w:val="en-US"/>
+        </w:rPr>
+        <w:t xml:space="preserve"> </w:t>
+      </w:r>
+      <w:r>
+        <w:rPr>
+          <w:lang w:val="en-US"/>
+        </w:rPr>
         <w:t>\</w:t>
       </w:r>
-      <w:proofErr w:type="spellStart"/>
-      <w:proofErr w:type="gramStart"/>
-      <w:r>
-        <w:rPr>
-          <w:lang w:val="en-US"/>
-        </w:rPr>
-        <w:t>citeauthor</w:t>
-      </w:r>
-      <w:proofErr w:type="spellEnd"/>
-      <w:r>
-        <w:rPr>
-          <w:lang w:val="en-US"/>
-        </w:rPr>
-        <w:t>{</w:t>
-      </w:r>
-      <w:proofErr w:type="gramEnd"/>
-      <w:r>
-        <w:rPr>
-          <w:lang w:val="en-US"/>
-        </w:rPr>
-        <w:t>Mitchell1997</w:t>
-      </w:r>
-      <w:r>
-        <w:rPr>
-          <w:lang w:val="en-US"/>
-        </w:rPr>
-        <w:t>}</w:t>
-      </w:r>
-      <w:r>
-        <w:rPr>
-          <w:lang w:val="en-US"/>
-        </w:rPr>
-        <w:t xml:space="preserve"> a learning problem generally reads as follows: </w:t>
-      </w:r>
-      <w:r>
-        <w:rPr>
-          <w:lang w:val="en-US"/>
-        </w:rPr>
-        <w:t xml:space="preserve">Improve over task </w:t>
-      </w:r>
-      <w:r>
-        <w:rPr>
-          <w:lang w:val="en-US"/>
-        </w:rPr>
-        <w:t>$</w:t>
-      </w:r>
-      <w:r>
-        <w:rPr>
-          <w:lang w:val="en-US"/>
-        </w:rPr>
-        <w:t>T</w:t>
-      </w:r>
-      <w:r>
-        <w:rPr>
-          <w:lang w:val="en-US"/>
-        </w:rPr>
-        <w:t xml:space="preserve">$, </w:t>
-      </w:r>
-      <w:r>
-        <w:rPr>
-          <w:lang w:val="en-US"/>
-        </w:rPr>
-        <w:t xml:space="preserve">with respect to performance measure </w:t>
-      </w:r>
-      <w:r>
-        <w:rPr>
-          <w:lang w:val="en-US"/>
-        </w:rPr>
-        <w:t>$</w:t>
-      </w:r>
-      <w:r>
-        <w:rPr>
-          <w:lang w:val="en-US"/>
-        </w:rPr>
-        <w:t>P</w:t>
-      </w:r>
-      <w:r>
-        <w:rPr>
-          <w:lang w:val="en-US"/>
-        </w:rPr>
-        <w:t>$</w:t>
-      </w:r>
-      <w:r>
-        <w:rPr>
-          <w:lang w:val="en-US"/>
-        </w:rPr>
-        <w:t xml:space="preserve">, based on experience </w:t>
-      </w:r>
-      <w:r>
-        <w:rPr>
-          <w:lang w:val="en-US"/>
-        </w:rPr>
-        <w:t>$</w:t>
-      </w:r>
-      <w:r>
-        <w:rPr>
-          <w:lang w:val="en-US"/>
-        </w:rPr>
-        <w:t>E</w:t>
-      </w:r>
-      <w:r>
-        <w:rPr>
-          <w:lang w:val="en-US"/>
-        </w:rPr>
-        <w:t xml:space="preserve">$. </w:t>
-      </w:r>
-      <w:r>
-        <w:rPr>
-          <w:lang w:val="en-US"/>
-        </w:rPr>
-        <w:t xml:space="preserve">The goal is therefore to </w:t>
-      </w:r>
-      <w:r>
-        <w:rPr>
-          <w:lang w:val="en-US"/>
-        </w:rPr>
-        <w:t>generalize the experience in a way that allows to improve your performance on the task</w:t>
-      </w:r>
-      <w:r>
-        <w:rPr>
-          <w:lang w:val="en-US"/>
-        </w:rPr>
-        <w:t xml:space="preserve"> </w:t>
-      </w:r>
-      <w:r>
-        <w:rPr>
-          <w:lang w:val="en-US"/>
-        </w:rPr>
-        <w:t>\</w:t>
-      </w:r>
-      <w:proofErr w:type="spellStart"/>
-      <w:proofErr w:type="gramStart"/>
       <w:r>
         <w:rPr>
           <w:lang w:val="en-US"/>
@@ -621,19 +523,11 @@
         </w:rPr>
         <w:t>cite</w:t>
       </w:r>
-      <w:proofErr w:type="spellEnd"/>
-      <w:r>
-        <w:rPr>
-          <w:lang w:val="en-US"/>
-        </w:rPr>
-        <w:t>[</w:t>
-      </w:r>
-      <w:proofErr w:type="gramEnd"/>
-      <w:r>
-        <w:rPr>
-          <w:lang w:val="en-US"/>
-        </w:rPr>
-        <w:t>Chapter~1]</w:t>
+      <w:r>
+        <w:rPr>
+          <w:lang w:val="en-US"/>
+        </w:rPr>
+        <w:t>[Chapter~1]</w:t>
       </w:r>
       <w:r>
         <w:rPr>
@@ -841,7 +735,6 @@
         </w:rPr>
         <w:t>$</w:t>
       </w:r>
-      <w:proofErr w:type="spellStart"/>
     </w:p>
     <w:p>
       <w:pPr>
@@ -849,7 +742,6 @@
           <w:lang w:val="en-US"/>
         </w:rPr>
       </w:pPr>
-      <w:proofErr w:type="spellEnd"/>
       <w:r>
         <w:rPr>
           <w:lang w:val="en-US"/>
@@ -981,17 +873,8 @@
         <w:rPr>
           <w:lang w:val="en-US"/>
         </w:rPr>
-        <w:t>\</w:t>
-      </w:r>
-      <w:proofErr w:type="spellStart"/>
-      <w:proofErr w:type="gramStart"/>
-      <w:r>
-        <w:rPr>
-          <w:lang w:val="en-US"/>
-        </w:rPr>
-        <w:t>autocite</w:t>
-      </w:r>
-      <w:proofErr w:type="spellEnd"/>
+        <w:t>\autocite</w:t>
+      </w:r>
       <w:r>
         <w:rPr>
           <w:color w:val="000000"/>
@@ -999,7 +882,6 @@
         </w:rPr>
         <w:t>[</w:t>
       </w:r>
-      <w:proofErr w:type="gramEnd"/>
       <w:r>
         <w:rPr>
           <w:color w:val="000000"/>
@@ -1143,32 +1025,7 @@
           <w:bCs/>
           <w:lang w:val="en-US"/>
         </w:rPr>
-        <w:t>\ref{</w:t>
-      </w:r>
-      <w:proofErr w:type="spellStart"/>
-      <w:proofErr w:type="gramStart"/>
-      <w:r>
-        <w:rPr>
-          <w:bCs/>
-          <w:lang w:val="en-US"/>
-        </w:rPr>
-        <w:t>subsec:validation</w:t>
-      </w:r>
-      <w:proofErr w:type="gramEnd"/>
-      <w:r>
-        <w:rPr>
-          <w:bCs/>
-          <w:lang w:val="en-US"/>
-        </w:rPr>
-        <w:t>_and_evaluation</w:t>
-      </w:r>
-      <w:proofErr w:type="spellEnd"/>
-      <w:r>
-        <w:rPr>
-          <w:bCs/>
-          <w:lang w:val="en-US"/>
-        </w:rPr>
-        <w:t>}</w:t>
+        <w:t>\ref{subsec:validation_and_evaluation}</w:t>
       </w:r>
       <w:r>
         <w:rPr>
@@ -1355,25 +1212,109 @@
         <w:rPr>
           <w:lang w:val="en-US"/>
         </w:rPr>
-        <w:t>Furthermore, the output value should be known</w:t>
-      </w:r>
-      <w:r>
-        <w:rPr>
-          <w:lang w:val="en-US"/>
-        </w:rPr>
-        <w:t xml:space="preserve"> for all instances</w:t>
-      </w:r>
-      <w:r>
-        <w:rPr>
-          <w:lang w:val="en-US"/>
-        </w:rPr>
-        <w:t>, such that tasks of supervised learning can be applied</w:t>
-      </w:r>
-      <w:r>
-        <w:rPr>
-          <w:lang w:val="en-US"/>
-        </w:rPr>
-        <w:t xml:space="preserve"> automatically</w:t>
+        <w:t xml:space="preserve">Furthermore, the output value should be known for all instances, such that tasks of supervised learning can be applied automatically. </w:t>
+      </w:r>
+      <w:r>
+        <w:rPr>
+          <w:lang w:val="en-US"/>
+        </w:rPr>
+        <w:t xml:space="preserve">As the input we use </w:t>
+      </w:r>
+      <w:r>
+        <w:rPr>
+          <w:lang w:val="en-US"/>
+        </w:rPr>
+        <w:t xml:space="preserve">a document </w:t>
+      </w:r>
+      <w:r>
+        <w:rPr>
+          <w:lang w:val="en-US"/>
+        </w:rPr>
+        <w:t>$d\in\mathbb{X}$</w:t>
+      </w:r>
+      <w:r>
+        <w:rPr>
+          <w:lang w:val="en-US"/>
+        </w:rPr>
+        <w:t xml:space="preserve">, where </w:t>
+      </w:r>
+      <w:r>
+        <w:rPr>
+          <w:lang w:val="en-US"/>
+        </w:rPr>
+        <w:t>$\math</w:t>
+      </w:r>
+      <w:r>
+        <w:rPr>
+          <w:lang w:val="en-US"/>
+        </w:rPr>
+        <w:t>bb</w:t>
+      </w:r>
+      <w:r>
+        <w:rPr>
+          <w:lang w:val="en-US"/>
+        </w:rPr>
+        <w:t>{</w:t>
+      </w:r>
+      <w:r>
+        <w:rPr>
+          <w:lang w:val="en-US"/>
+        </w:rPr>
+        <w:t>X</w:t>
+      </w:r>
+      <w:r>
+        <w:rPr>
+          <w:lang w:val="en-US"/>
+        </w:rPr>
+        <w:t>}</w:t>
+      </w:r>
+      <w:r>
+        <w:rPr>
+          <w:lang w:val="en-US"/>
+        </w:rPr>
+        <w:t>$</w:t>
+      </w:r>
+      <w:r>
+        <w:rPr>
+          <w:lang w:val="en-US"/>
+        </w:rPr>
+        <w:t xml:space="preserve"> is the document space; and </w:t>
+      </w:r>
+      <w:r>
+        <w:rPr>
+          <w:lang w:val="en-US"/>
+        </w:rPr>
+        <w:t xml:space="preserve">as the output </w:t>
+      </w:r>
+      <w:r>
+        <w:rPr>
+          <w:lang w:val="en-US"/>
+        </w:rPr>
+        <w:t>a fixed set of classes</w:t>
+      </w:r>
+      <w:r>
+        <w:rPr>
+          <w:lang w:val="en-US"/>
+        </w:rPr>
+        <w:t xml:space="preserve"> </w:t>
+      </w:r>
+      <w:r>
+        <w:rPr>
+          <w:lang w:val="en-US"/>
+        </w:rPr>
+        <w:t>$\math</w:t>
+      </w:r>
+      <w:r>
+        <w:rPr>
+          <w:lang w:val="en-US"/>
+        </w:rPr>
+        <w:t>bb</w:t>
+      </w:r>
+      <w:r>
+        <w:rPr>
+          <w:lang w:val="en-US"/>
+        </w:rPr>
+        <w:t>{C}=\left\{c_{1},c_{2},\dots,c_{J}\right\}$</w:t>
       </w:r>
       <w:r>
         <w:rPr>
@@ -1391,52 +1332,37 @@
         <w:rPr>
           <w:lang w:val="en-US"/>
         </w:rPr>
-        <w:t xml:space="preserve">As the input we use </w:t>
-      </w:r>
-      <w:r>
-        <w:rPr>
-          <w:lang w:val="en-US"/>
-        </w:rPr>
-        <w:t xml:space="preserve">a document </w:t>
-      </w:r>
-      <w:r>
-        <w:rPr>
-          <w:lang w:val="en-US"/>
-        </w:rPr>
-        <w:t>$d\in\</w:t>
-      </w:r>
-      <w:proofErr w:type="spellStart"/>
-      <w:r>
-        <w:rPr>
-          <w:lang w:val="en-US"/>
-        </w:rPr>
-        <w:t>mathbb</w:t>
-      </w:r>
-      <w:proofErr w:type="spellEnd"/>
-      <w:r>
-        <w:rPr>
-          <w:lang w:val="en-US"/>
-        </w:rPr>
-        <w:t>{X}$</w:t>
-      </w:r>
-      <w:r>
-        <w:rPr>
-          <w:lang w:val="en-US"/>
-        </w:rPr>
-        <w:t xml:space="preserve">, where </w:t>
-      </w:r>
-      <w:r>
-        <w:rPr>
-          <w:lang w:val="en-US"/>
-        </w:rPr>
-        <w:t>$\</w:t>
-      </w:r>
-      <w:proofErr w:type="spellStart"/>
-      <w:r>
-        <w:rPr>
-          <w:lang w:val="en-US"/>
-        </w:rPr>
-        <w:t>math</w:t>
+        <w:t xml:space="preserve">Using a learning method or learning algorithm, we then wish to learn a classifier or classification function </w:t>
+      </w:r>
+      <w:r>
+        <w:rPr>
+          <w:lang w:val="en-US"/>
+        </w:rPr>
+        <w:t>$\gamma</w:t>
+      </w:r>
+      <w:r>
+        <w:rPr>
+          <w:lang w:val="en-US"/>
+        </w:rPr>
+        <w:t>$</w:t>
+      </w:r>
+      <w:r>
+        <w:rPr>
+          <w:lang w:val="en-US"/>
+        </w:rPr>
+        <w:t xml:space="preserve"> that maps documents to classes</w:t>
+      </w:r>
+      <w:r>
+        <w:rPr>
+          <w:lang w:val="en-US"/>
+        </w:rPr>
+        <w:t xml:space="preserve">, i.e. </w:t>
+      </w:r>
+      <w:r>
+        <w:rPr>
+          <w:lang w:val="en-US"/>
+        </w:rPr>
+        <w:t>$\gamma:\mathbb{X}\rightarrow\math</w:t>
       </w:r>
       <w:r>
         <w:rPr>
@@ -1444,48 +1370,11 @@
         </w:rPr>
         <w:t>bb</w:t>
       </w:r>
-      <w:proofErr w:type="spellEnd"/>
-      <w:r>
-        <w:rPr>
-          <w:lang w:val="en-US"/>
-        </w:rPr>
-        <w:t>{</w:t>
-      </w:r>
-      <w:r>
-        <w:rPr>
-          <w:lang w:val="en-US"/>
-        </w:rPr>
-        <w:t>X</w:t>
-      </w:r>
-      <w:r>
-        <w:rPr>
-          <w:lang w:val="en-US"/>
-        </w:rPr>
-        <w:t>}</w:t>
-      </w:r>
-      <w:r>
-        <w:rPr>
-          <w:lang w:val="en-US"/>
-        </w:rPr>
-        <w:t>$</w:t>
-      </w:r>
-      <w:r>
-        <w:rPr>
-          <w:lang w:val="en-US"/>
-        </w:rPr>
-        <w:t xml:space="preserve"> is the document space; and </w:t>
-      </w:r>
-      <w:r>
-        <w:rPr>
-          <w:lang w:val="en-US"/>
-        </w:rPr>
-        <w:t xml:space="preserve">as the output </w:t>
-      </w:r>
-      <w:r>
-        <w:rPr>
-          <w:lang w:val="en-US"/>
-        </w:rPr>
-        <w:t>a fixed set of classes</w:t>
+      <w:r>
+        <w:rPr>
+          <w:lang w:val="en-US"/>
+        </w:rPr>
+        <w:t>{C}$</w:t>
       </w:r>
       <w:r>
         <w:rPr>
@@ -1497,173 +1386,8 @@
         <w:rPr>
           <w:lang w:val="en-US"/>
         </w:rPr>
-        <w:t>$\</w:t>
-      </w:r>
-      <w:proofErr w:type="spellStart"/>
-      <w:r>
-        <w:rPr>
-          <w:lang w:val="en-US"/>
-        </w:rPr>
-        <w:t>math</w:t>
-      </w:r>
-      <w:r>
-        <w:rPr>
-          <w:lang w:val="en-US"/>
-        </w:rPr>
-        <w:t>bb</w:t>
-      </w:r>
-      <w:proofErr w:type="spellEnd"/>
-      <w:r>
-        <w:rPr>
-          <w:lang w:val="en-US"/>
-        </w:rPr>
-        <w:t>{C}=\left\{c_{1</w:t>
-      </w:r>
-      <w:proofErr w:type="gramStart"/>
-      <w:r>
-        <w:rPr>
-          <w:lang w:val="en-US"/>
-        </w:rPr>
-        <w:t>},c</w:t>
-      </w:r>
-      <w:proofErr w:type="gramEnd"/>
-      <w:r>
-        <w:rPr>
-          <w:lang w:val="en-US"/>
-        </w:rPr>
-        <w:t>_{2},\</w:t>
-      </w:r>
-      <w:proofErr w:type="spellStart"/>
-      <w:r>
-        <w:rPr>
-          <w:lang w:val="en-US"/>
-        </w:rPr>
-        <w:t>dots,c</w:t>
-      </w:r>
-      <w:proofErr w:type="spellEnd"/>
-      <w:r>
-        <w:rPr>
-          <w:lang w:val="en-US"/>
-        </w:rPr>
-        <w:t>_{J}\right\}$</w:t>
-      </w:r>
-      <w:r>
-        <w:rPr>
-          <w:lang w:val="en-US"/>
-        </w:rPr>
-        <w:t>.</w:t>
-      </w:r>
-      <w:r>
-        <w:rPr>
-          <w:lang w:val="en-US"/>
-        </w:rPr>
-        <w:t xml:space="preserve"> </w:t>
-      </w:r>
-      <w:r>
-        <w:rPr>
-          <w:lang w:val="en-US"/>
-        </w:rPr>
-        <w:t xml:space="preserve">Using a learning method or learning algorithm, we then wish to learn a classifier or classification function </w:t>
-      </w:r>
-      <w:r>
-        <w:rPr>
-          <w:lang w:val="en-US"/>
-        </w:rPr>
-        <w:t>$\gamma</w:t>
-      </w:r>
-      <w:r>
-        <w:rPr>
-          <w:lang w:val="en-US"/>
-        </w:rPr>
-        <w:t>$</w:t>
-      </w:r>
-      <w:r>
-        <w:rPr>
-          <w:lang w:val="en-US"/>
-        </w:rPr>
-        <w:t xml:space="preserve"> that maps documents to classes</w:t>
-      </w:r>
-      <w:r>
-        <w:rPr>
-          <w:lang w:val="en-US"/>
-        </w:rPr>
-        <w:t xml:space="preserve">, i.e. </w:t>
-      </w:r>
-      <w:r>
-        <w:rPr>
-          <w:lang w:val="en-US"/>
-        </w:rPr>
-        <w:t>$\gamma:\</w:t>
-      </w:r>
-      <w:proofErr w:type="spellStart"/>
-      <w:r>
-        <w:rPr>
-          <w:lang w:val="en-US"/>
-        </w:rPr>
-        <w:t>mathbb</w:t>
-      </w:r>
-      <w:proofErr w:type="spellEnd"/>
-      <w:r>
-        <w:rPr>
-          <w:lang w:val="en-US"/>
-        </w:rPr>
-        <w:t>{X}\</w:t>
-      </w:r>
-      <w:proofErr w:type="spellStart"/>
-      <w:r>
-        <w:rPr>
-          <w:lang w:val="en-US"/>
-        </w:rPr>
-        <w:t>rightarrow</w:t>
-      </w:r>
-      <w:proofErr w:type="spellEnd"/>
-      <w:r>
-        <w:rPr>
-          <w:lang w:val="en-US"/>
-        </w:rPr>
-        <w:t>\</w:t>
-      </w:r>
-      <w:proofErr w:type="spellStart"/>
-      <w:r>
-        <w:rPr>
-          <w:lang w:val="en-US"/>
-        </w:rPr>
-        <w:t>math</w:t>
-      </w:r>
-      <w:r>
-        <w:rPr>
-          <w:lang w:val="en-US"/>
-        </w:rPr>
-        <w:t>bb</w:t>
-      </w:r>
-      <w:proofErr w:type="spellEnd"/>
-      <w:r>
-        <w:rPr>
-          <w:lang w:val="en-US"/>
-        </w:rPr>
-        <w:t>{C}$</w:t>
-      </w:r>
-      <w:r>
-        <w:rPr>
-          <w:lang w:val="en-US"/>
-        </w:rPr>
-        <w:t xml:space="preserve"> </w:t>
-      </w:r>
-      <w:r>
-        <w:rPr>
-          <w:lang w:val="en-US"/>
-        </w:rPr>
-        <w:t>\</w:t>
-      </w:r>
-      <w:proofErr w:type="spellStart"/>
-      <w:proofErr w:type="gramStart"/>
-      <w:r>
-        <w:rPr>
-          <w:lang w:val="en-US"/>
-        </w:rPr>
-        <w:t>autocite</w:t>
-      </w:r>
-      <w:proofErr w:type="spellEnd"/>
+        <w:t>\autocite</w:t>
+      </w:r>
       <w:r>
         <w:rPr>
           <w:color w:val="000000"/>
@@ -1671,7 +1395,6 @@
         </w:rPr>
         <w:t>[</w:t>
       </w:r>
-      <w:proofErr w:type="gramEnd"/>
       <w:r>
         <w:rPr>
           <w:color w:val="000000"/>
@@ -2212,8 +1935,6 @@
         </w:rPr>
         <w:t>data</w:t>
       </w:r>
-      <w:bookmarkStart w:id="0" w:name="_GoBack"/>
-      <w:bookmarkEnd w:id="0"/>
       <w:r>
         <w:rPr>
           <w:lang w:val="en-US"/>
@@ -2306,7 +2027,6 @@
         </w:rPr>
         <w:t xml:space="preserve">we have to take into account the character encoding. The goal of this step is to reorganize the input from a string to a collection of tokens, also known as </w:t>
       </w:r>
-      <w:proofErr w:type="spellStart"/>
       <w:r>
         <w:rPr>
           <w:lang w:val="en-US"/>
@@ -2319,7 +2039,6 @@
         </w:rPr>
         <w:t>ing</w:t>
       </w:r>
-      <w:proofErr w:type="spellEnd"/>
       <w:r>
         <w:rPr>
           <w:lang w:val="en-US"/>
@@ -2538,21 +2257,7 @@
         <w:rPr>
           <w:lang w:val="en-US"/>
         </w:rPr>
-        <w:t xml:space="preserve"> should be removed directly. Frequently used words as “and” or “that”, also called </w:t>
-      </w:r>
-      <w:proofErr w:type="spellStart"/>
-      <w:r>
-        <w:rPr>
-          <w:lang w:val="en-US"/>
-        </w:rPr>
-        <w:t>stopwords</w:t>
-      </w:r>
-      <w:proofErr w:type="spellEnd"/>
-      <w:r>
-        <w:rPr>
-          <w:lang w:val="en-US"/>
-        </w:rPr>
-        <w:t xml:space="preserve">, </w:t>
+        <w:t xml:space="preserve"> should be removed directly. Frequently used words as “and” or “that”, also called stopwords, </w:t>
       </w:r>
       <w:r>
         <w:rPr>
@@ -2564,21 +2269,7 @@
         <w:rPr>
           <w:lang w:val="en-US"/>
         </w:rPr>
-        <w:t xml:space="preserve"> and can be removed from the token collection. There are lists of </w:t>
-      </w:r>
-      <w:proofErr w:type="spellStart"/>
-      <w:r>
-        <w:rPr>
-          <w:lang w:val="en-US"/>
-        </w:rPr>
-        <w:t>stopwords</w:t>
-      </w:r>
-      <w:proofErr w:type="spellEnd"/>
-      <w:r>
-        <w:rPr>
-          <w:lang w:val="en-US"/>
-        </w:rPr>
-        <w:t xml:space="preserve"> available for common textual resources, but they may be customized for specific data sets.</w:t>
+        <w:t xml:space="preserve"> and can be removed from the token collection. There are lists of stopwords available for common textual resources, but they may be customized for specific data sets.</w:t>
       </w:r>
       <w:r>
         <w:rPr>
@@ -2602,29 +2293,7 @@
         <w:rPr>
           <w:lang w:val="en-US"/>
         </w:rPr>
-        <w:t>\</w:t>
-      </w:r>
-      <w:proofErr w:type="spellStart"/>
-      <w:proofErr w:type="gramStart"/>
-      <w:r>
-        <w:rPr>
-          <w:lang w:val="en-US"/>
-        </w:rPr>
-        <w:t>autocite</w:t>
-      </w:r>
-      <w:proofErr w:type="spellEnd"/>
-      <w:r>
-        <w:rPr>
-          <w:lang w:val="en-US"/>
-        </w:rPr>
-        <w:t>{</w:t>
-      </w:r>
-      <w:proofErr w:type="gramEnd"/>
-      <w:r>
-        <w:rPr>
-          <w:lang w:val="en-US"/>
-        </w:rPr>
-        <w:t>Kharde2016}.</w:t>
+        <w:t>\autocite{Kharde2016}.</w:t>
       </w:r>
     </w:p>
     <w:p>
@@ -3007,21 +2676,7 @@
         <w:rPr>
           <w:lang w:val="en-US"/>
         </w:rPr>
-        <w:t>\footnote{\</w:t>
-      </w:r>
-      <w:proofErr w:type="spellStart"/>
-      <w:r>
-        <w:rPr>
-          <w:lang w:val="en-US"/>
-        </w:rPr>
-        <w:t>url</w:t>
-      </w:r>
-      <w:proofErr w:type="spellEnd"/>
-      <w:r>
-        <w:rPr>
-          <w:lang w:val="en-US"/>
-        </w:rPr>
-        <w:t>{</w:t>
+        <w:t>\footnote{\url{</w:t>
       </w:r>
       <w:hyperlink r:id="rId12" w:history="1">
         <w:r>
@@ -3843,24 +3498,8 @@
         <w:rPr>
           <w:lang w:val="en-US"/>
         </w:rPr>
-        <w:t>\</w:t>
-      </w:r>
-      <w:proofErr w:type="spellStart"/>
-      <w:proofErr w:type="gramStart"/>
-      <w:r>
-        <w:rPr>
-          <w:lang w:val="en-US"/>
-        </w:rPr>
-        <w:t>autocite</w:t>
-      </w:r>
-      <w:proofErr w:type="spellEnd"/>
-      <w:r>
-        <w:rPr>
-          <w:lang w:val="en-US"/>
-        </w:rPr>
-        <w:t>{</w:t>
-      </w:r>
-      <w:proofErr w:type="gramEnd"/>
+        <w:t>\autocite{</w:t>
+      </w:r>
       <w:r>
         <w:rPr>
           <w:lang w:val="en-US"/>
@@ -4017,13 +3656,7 @@
         <w:rPr>
           <w:lang w:val="en-US"/>
         </w:rPr>
-        <w:t>step called f</w:t>
-      </w:r>
-      <w:r>
-        <w:rPr>
-          <w:lang w:val="en-US"/>
-        </w:rPr>
-        <w:t>eature selection</w:t>
+        <w:t>step called feature selection</w:t>
       </w:r>
       <w:r>
         <w:rPr>
@@ -4035,14 +3668,7 @@
         <w:rPr>
           <w:lang w:val="en-US"/>
         </w:rPr>
-        <w:t xml:space="preserve">is of particular importance for classifiers that, unlike </w:t>
-      </w:r>
-      <w:proofErr w:type="spellStart"/>
-      <w:r>
-        <w:rPr>
-          <w:lang w:val="en-US"/>
-        </w:rPr>
-        <w:t>N</w:t>
+        <w:t>is of particular importance for classifiers that, unlike N</w:t>
       </w:r>
       <w:r>
         <w:rPr>
@@ -4062,7 +3688,6 @@
         </w:rPr>
         <w:t>ayes</w:t>
       </w:r>
-      <w:proofErr w:type="spellEnd"/>
       <w:r>
         <w:rPr>
           <w:lang w:val="en-US"/>
@@ -4105,8 +3730,6 @@
         </w:rPr>
         <w:t>\</w:t>
       </w:r>
-      <w:proofErr w:type="spellStart"/>
-      <w:proofErr w:type="gramStart"/>
       <w:r>
         <w:rPr>
           <w:lang w:val="en-US"/>
@@ -4119,31 +3742,11 @@
         </w:rPr>
         <w:t>cite</w:t>
       </w:r>
-      <w:proofErr w:type="spellEnd"/>
-      <w:r>
-        <w:rPr>
-          <w:lang w:val="en-US"/>
-        </w:rPr>
-        <w:t>[</w:t>
-      </w:r>
-      <w:proofErr w:type="gramEnd"/>
-      <w:r>
-        <w:rPr>
-          <w:lang w:val="en-US"/>
-        </w:rPr>
-        <w:t>Chapter~1</w:t>
-      </w:r>
-      <w:r>
-        <w:rPr>
-          <w:lang w:val="en-US"/>
-        </w:rPr>
-        <w:t>3.5</w:t>
-      </w:r>
-      <w:r>
-        <w:rPr>
-          <w:lang w:val="en-US"/>
-        </w:rPr>
-        <w:t>]</w:t>
+      <w:r>
+        <w:rPr>
+          <w:lang w:val="en-US"/>
+        </w:rPr>
+        <w:t>[Chapter~13.5]</w:t>
       </w:r>
       <w:r>
         <w:rPr>
@@ -4242,8 +3845,6 @@
         </w:rPr>
         <w:t>\</w:t>
       </w:r>
-      <w:proofErr w:type="spellStart"/>
-      <w:proofErr w:type="gramStart"/>
       <w:r>
         <w:rPr>
           <w:lang w:val="en-US"/>
@@ -4256,43 +3857,11 @@
         </w:rPr>
         <w:t>cite</w:t>
       </w:r>
-      <w:proofErr w:type="spellEnd"/>
-      <w:r>
-        <w:rPr>
-          <w:lang w:val="en-US"/>
-        </w:rPr>
-        <w:t>[</w:t>
-      </w:r>
-      <w:proofErr w:type="gramEnd"/>
-      <w:r>
-        <w:rPr>
-          <w:lang w:val="en-US"/>
-        </w:rPr>
-        <w:t>Chapter~</w:t>
-      </w:r>
-      <w:r>
-        <w:rPr>
-          <w:lang w:val="en-US"/>
-        </w:rPr>
-        <w:t>2</w:t>
-      </w:r>
-      <w:r>
-        <w:rPr>
-          <w:lang w:val="en-US"/>
-        </w:rPr>
-        <w:t>.</w:t>
-      </w:r>
-      <w:r>
-        <w:rPr>
-          <w:lang w:val="en-US"/>
-        </w:rPr>
-        <w:t>1</w:t>
-      </w:r>
-      <w:r>
-        <w:rPr>
-          <w:lang w:val="en-US"/>
-        </w:rPr>
-        <w:t>]</w:t>
+      <w:r>
+        <w:rPr>
+          <w:lang w:val="en-US"/>
+        </w:rPr>
+        <w:t>[Chapter~2.1]</w:t>
       </w:r>
       <w:r>
         <w:rPr>
@@ -4304,19 +3873,7 @@
         <w:rPr>
           <w:lang w:val="en-US"/>
         </w:rPr>
-        <w:t>Aggarwal</w:t>
-      </w:r>
-      <w:r>
-        <w:rPr>
-          <w:lang w:val="en-US"/>
-        </w:rPr>
-        <w:t>20</w:t>
-      </w:r>
-      <w:r>
-        <w:rPr>
-          <w:lang w:val="en-US"/>
-        </w:rPr>
-        <w:t>12</w:t>
+        <w:t>Aggarwal2012</w:t>
       </w:r>
       <w:r>
         <w:rPr>
@@ -4342,8 +3899,6 @@
         </w:rPr>
         <w:t>\</w:t>
       </w:r>
-      <w:proofErr w:type="spellStart"/>
-      <w:proofErr w:type="gramStart"/>
       <w:r>
         <w:rPr>
           <w:lang w:val="en-US"/>
@@ -4356,19 +3911,11 @@
         </w:rPr>
         <w:t>cite</w:t>
       </w:r>
-      <w:proofErr w:type="spellEnd"/>
-      <w:r>
-        <w:rPr>
-          <w:lang w:val="en-US"/>
-        </w:rPr>
-        <w:t>[</w:t>
-      </w:r>
-      <w:proofErr w:type="gramEnd"/>
-      <w:r>
-        <w:rPr>
-          <w:lang w:val="en-US"/>
-        </w:rPr>
-        <w:t>Chapter~13.5]</w:t>
+      <w:r>
+        <w:rPr>
+          <w:lang w:val="en-US"/>
+        </w:rPr>
+        <w:t>[Chapter~13.5]</w:t>
       </w:r>
       <w:r>
         <w:rPr>
@@ -4525,24 +4072,8 @@
         <w:rPr>
           <w:lang w:val="en-US"/>
         </w:rPr>
-        <w:t>\</w:t>
-      </w:r>
-      <w:proofErr w:type="spellStart"/>
-      <w:proofErr w:type="gramStart"/>
-      <w:r>
-        <w:rPr>
-          <w:lang w:val="en-US"/>
-        </w:rPr>
-        <w:t>autocite</w:t>
-      </w:r>
-      <w:proofErr w:type="spellEnd"/>
-      <w:r>
-        <w:rPr>
-          <w:lang w:val="en-US"/>
-        </w:rPr>
-        <w:t>{</w:t>
-      </w:r>
-      <w:proofErr w:type="gramEnd"/>
+        <w:t>\autocite{</w:t>
+      </w:r>
       <w:r>
         <w:rPr>
           <w:lang w:val="en-US"/>
@@ -4626,32 +4157,7 @@
           <w:bCs/>
           <w:lang w:val="en-US"/>
         </w:rPr>
-        <w:t>{</w:t>
-      </w:r>
-      <w:proofErr w:type="spellStart"/>
-      <w:proofErr w:type="gramStart"/>
-      <w:r>
-        <w:rPr>
-          <w:bCs/>
-          <w:lang w:val="en-US"/>
-        </w:rPr>
-        <w:t>subsec:word</w:t>
-      </w:r>
-      <w:proofErr w:type="gramEnd"/>
-      <w:r>
-        <w:rPr>
-          <w:bCs/>
-          <w:lang w:val="en-US"/>
-        </w:rPr>
-        <w:t>_embeddings</w:t>
-      </w:r>
-      <w:proofErr w:type="spellEnd"/>
-      <w:r>
-        <w:rPr>
-          <w:bCs/>
-          <w:lang w:val="en-US"/>
-        </w:rPr>
-        <w:t>}</w:t>
+        <w:t>{subsec:word_embeddings}</w:t>
       </w:r>
       <w:r>
         <w:rPr>
@@ -4760,32 +4266,7 @@
           <w:bCs/>
           <w:lang w:val="en-US"/>
         </w:rPr>
-        <w:t>{</w:t>
-      </w:r>
-      <w:proofErr w:type="spellStart"/>
-      <w:proofErr w:type="gramStart"/>
-      <w:r>
-        <w:rPr>
-          <w:bCs/>
-          <w:lang w:val="en-US"/>
-        </w:rPr>
-        <w:t>fig:learning</w:t>
-      </w:r>
-      <w:proofErr w:type="gramEnd"/>
-      <w:r>
-        <w:rPr>
-          <w:bCs/>
-          <w:lang w:val="en-US"/>
-        </w:rPr>
-        <w:t>_approaches_sentiment_analysis</w:t>
-      </w:r>
-      <w:proofErr w:type="spellEnd"/>
-      <w:r>
-        <w:rPr>
-          <w:bCs/>
-          <w:lang w:val="en-US"/>
-        </w:rPr>
-        <w:t>}</w:t>
+        <w:t>{fig:learning_approaches_sentiment_analysis}</w:t>
       </w:r>
       <w:r>
         <w:rPr>
@@ -4821,29 +4302,7 @@
         <w:rPr>
           <w:lang w:val="en-US"/>
         </w:rPr>
-        <w:t>\</w:t>
-      </w:r>
-      <w:proofErr w:type="spellStart"/>
-      <w:proofErr w:type="gramStart"/>
-      <w:r>
-        <w:rPr>
-          <w:lang w:val="en-US"/>
-        </w:rPr>
-        <w:t>autocite</w:t>
-      </w:r>
-      <w:proofErr w:type="spellEnd"/>
-      <w:r>
-        <w:rPr>
-          <w:lang w:val="en-US"/>
-        </w:rPr>
-        <w:t>{</w:t>
-      </w:r>
-      <w:proofErr w:type="gramEnd"/>
-      <w:r>
-        <w:rPr>
-          <w:lang w:val="en-US"/>
-        </w:rPr>
-        <w:t>Kharde2016}.</w:t>
+        <w:t>\autocite{Kharde2016}.</w:t>
       </w:r>
     </w:p>
     <w:p>
@@ -5115,42 +4574,7 @@
         <w:rPr>
           <w:lang w:val="en-US"/>
         </w:rPr>
-        <w:t>$\gamma:\</w:t>
-      </w:r>
-      <w:proofErr w:type="spellStart"/>
-      <w:r>
-        <w:rPr>
-          <w:lang w:val="en-US"/>
-        </w:rPr>
-        <w:t>mathbb</w:t>
-      </w:r>
-      <w:proofErr w:type="spellEnd"/>
-      <w:r>
-        <w:rPr>
-          <w:lang w:val="en-US"/>
-        </w:rPr>
-        <w:t>{X}\</w:t>
-      </w:r>
-      <w:proofErr w:type="spellStart"/>
-      <w:r>
-        <w:rPr>
-          <w:lang w:val="en-US"/>
-        </w:rPr>
-        <w:t>rightarrow</w:t>
-      </w:r>
-      <w:proofErr w:type="spellEnd"/>
-      <w:r>
-        <w:rPr>
-          <w:lang w:val="en-US"/>
-        </w:rPr>
-        <w:t>\</w:t>
-      </w:r>
-      <w:proofErr w:type="spellStart"/>
-      <w:r>
-        <w:rPr>
-          <w:lang w:val="en-US"/>
-        </w:rPr>
-        <w:t>math</w:t>
+        <w:t>$\gamma:\mathbb{X}\rightarrow\math</w:t>
       </w:r>
       <w:r>
         <w:rPr>
@@ -5158,7 +4582,6 @@
         </w:rPr>
         <w:t>bb</w:t>
       </w:r>
-      <w:proofErr w:type="spellEnd"/>
       <w:r>
         <w:rPr>
           <w:lang w:val="en-US"/>
@@ -5283,24 +4706,8 @@
         <w:rPr>
           <w:lang w:val="en-US"/>
         </w:rPr>
-        <w:t>\</w:t>
-      </w:r>
-      <w:proofErr w:type="spellStart"/>
-      <w:proofErr w:type="gramStart"/>
-      <w:r>
-        <w:rPr>
-          <w:lang w:val="en-US"/>
-        </w:rPr>
-        <w:t>autocite</w:t>
-      </w:r>
-      <w:proofErr w:type="spellEnd"/>
-      <w:r>
-        <w:rPr>
-          <w:lang w:val="en-US"/>
-        </w:rPr>
-        <w:t>{</w:t>
-      </w:r>
-      <w:proofErr w:type="gramEnd"/>
+        <w:t>\autocite{</w:t>
+      </w:r>
       <w:r>
         <w:rPr>
           <w:lang w:val="en-US"/>
@@ -5808,16 +5215,8 @@
         <w:rPr>
           <w:lang w:val="en-US"/>
         </w:rPr>
-        <w:t>\</w:t>
-      </w:r>
-      <w:proofErr w:type="spellStart"/>
-      <w:r>
-        <w:rPr>
-          <w:lang w:val="en-US"/>
-        </w:rPr>
-        <w:t>cdot</w:t>
-      </w:r>
-      <w:proofErr w:type="spellEnd"/>
+        <w:t>\cdot</w:t>
+      </w:r>
       <w:r>
         <w:rPr>
           <w:lang w:val="en-US"/>
@@ -6116,24 +5515,8 @@
         <w:rPr>
           <w:lang w:val="en-US"/>
         </w:rPr>
-        <w:t>\</w:t>
-      </w:r>
-      <w:proofErr w:type="spellStart"/>
-      <w:proofErr w:type="gramStart"/>
-      <w:r>
-        <w:rPr>
-          <w:lang w:val="en-US"/>
-        </w:rPr>
-        <w:t>autocite</w:t>
-      </w:r>
-      <w:proofErr w:type="spellEnd"/>
-      <w:r>
-        <w:rPr>
-          <w:lang w:val="en-US"/>
-        </w:rPr>
-        <w:t>{</w:t>
-      </w:r>
-      <w:proofErr w:type="gramEnd"/>
+        <w:t>\autocite{</w:t>
+      </w:r>
       <w:r>
         <w:rPr>
           <w:lang w:val="en-US"/>
@@ -6420,32 +5803,7 @@
           <w:bCs/>
           <w:lang w:val="en-US"/>
         </w:rPr>
-        <w:t>{</w:t>
-      </w:r>
-      <w:proofErr w:type="spellStart"/>
-      <w:proofErr w:type="gramStart"/>
-      <w:r>
-        <w:rPr>
-          <w:bCs/>
-          <w:lang w:val="en-US"/>
-        </w:rPr>
-        <w:t>subsec:multi</w:t>
-      </w:r>
-      <w:proofErr w:type="gramEnd"/>
-      <w:r>
-        <w:rPr>
-          <w:bCs/>
-          <w:lang w:val="en-US"/>
-        </w:rPr>
-        <w:t>_class_problems</w:t>
-      </w:r>
-      <w:proofErr w:type="spellEnd"/>
-      <w:r>
-        <w:rPr>
-          <w:bCs/>
-          <w:lang w:val="en-US"/>
-        </w:rPr>
-        <w:t>}</w:t>
+        <w:t>{subsec:multi_class_problems}</w:t>
       </w:r>
       <w:r>
         <w:rPr>
@@ -6523,24 +5881,8 @@
         <w:rPr>
           <w:lang w:val="en-US"/>
         </w:rPr>
-        <w:t>\</w:t>
-      </w:r>
-      <w:proofErr w:type="spellStart"/>
-      <w:proofErr w:type="gramStart"/>
-      <w:r>
-        <w:rPr>
-          <w:lang w:val="en-US"/>
-        </w:rPr>
-        <w:t>autocite</w:t>
-      </w:r>
-      <w:proofErr w:type="spellEnd"/>
-      <w:r>
-        <w:rPr>
-          <w:lang w:val="en-US"/>
-        </w:rPr>
-        <w:t>{</w:t>
-      </w:r>
-      <w:proofErr w:type="gramEnd"/>
+        <w:t>\autocite{</w:t>
+      </w:r>
       <w:r>
         <w:rPr>
           <w:lang w:val="en-US"/>
@@ -6756,29 +6098,7 @@
         <w:rPr>
           <w:lang w:val="en-US"/>
         </w:rPr>
-        <w:t>\</w:t>
-      </w:r>
-      <w:proofErr w:type="spellStart"/>
-      <w:proofErr w:type="gramStart"/>
-      <w:r>
-        <w:rPr>
-          <w:lang w:val="en-US"/>
-        </w:rPr>
-        <w:t>autocite</w:t>
-      </w:r>
-      <w:proofErr w:type="spellEnd"/>
-      <w:r>
-        <w:rPr>
-          <w:lang w:val="en-US"/>
-        </w:rPr>
-        <w:t>{</w:t>
-      </w:r>
-      <w:proofErr w:type="gramEnd"/>
-      <w:r>
-        <w:rPr>
-          <w:lang w:val="en-US"/>
-        </w:rPr>
-        <w:t>Kharde2016}</w:t>
+        <w:t>\autocite{Kharde2016}</w:t>
       </w:r>
       <w:r>
         <w:rPr>
@@ -6877,29 +6197,13 @@
         <w:rPr>
           <w:lang w:val="en-US"/>
         </w:rPr>
-        <w:t>{</w:t>
-      </w:r>
-      <w:proofErr w:type="spellStart"/>
-      <w:proofErr w:type="gramStart"/>
-      <w:r>
-        <w:rPr>
-          <w:lang w:val="en-US"/>
-        </w:rPr>
-        <w:t>subsec:definition</w:t>
-      </w:r>
-      <w:proofErr w:type="gramEnd"/>
-      <w:r>
-        <w:rPr>
-          <w:lang w:val="en-US"/>
-        </w:rPr>
-        <w:t>_of_the_problem_and_goals</w:t>
-      </w:r>
-      <w:proofErr w:type="spellEnd"/>
-      <w:r>
-        <w:rPr>
-          <w:lang w:val="en-US"/>
-        </w:rPr>
-        <w:t>}</w:t>
+        <w:t>\ref</w:t>
+      </w:r>
+      <w:r>
+        <w:rPr>
+          <w:lang w:val="en-US"/>
+        </w:rPr>
+        <w:t>{subsec:definition_of_the_problem_and_goals}</w:t>
       </w:r>
       <w:r>
         <w:rPr>
@@ -7068,14 +6372,7 @@
         <w:rPr>
           <w:lang w:val="en-US"/>
         </w:rPr>
-        <w:t>$\</w:t>
-      </w:r>
-      <w:proofErr w:type="spellStart"/>
-      <w:r>
-        <w:rPr>
-          <w:lang w:val="en-US"/>
-        </w:rPr>
-        <w:t>math</w:t>
+        <w:t>$\math</w:t>
       </w:r>
       <w:r>
         <w:rPr>
@@ -7083,7 +6380,6 @@
         </w:rPr>
         <w:t>bb</w:t>
       </w:r>
-      <w:proofErr w:type="spellEnd"/>
       <w:r>
         <w:rPr>
           <w:lang w:val="en-US"/>
@@ -7106,49 +6402,37 @@
         <w:rPr>
           <w:lang w:val="en-US"/>
         </w:rPr>
+        <w:t>$</w:t>
+      </w:r>
+      <w:r>
+        <w:rPr>
+          <w:lang w:val="en-US"/>
+        </w:rPr>
         <w:t xml:space="preserve"> of labeled documents </w:t>
       </w:r>
       <w:r>
         <w:rPr>
           <w:lang w:val="en-US"/>
         </w:rPr>
-        <w:t>$\</w:t>
-      </w:r>
-      <w:proofErr w:type="spellStart"/>
-      <w:proofErr w:type="gramStart"/>
-      <w:r>
-        <w:rPr>
-          <w:lang w:val="en-US"/>
-        </w:rPr>
-        <w:t>langled,c</w:t>
-      </w:r>
-      <w:proofErr w:type="spellEnd"/>
-      <w:proofErr w:type="gramEnd"/>
-      <w:r>
-        <w:rPr>
-          <w:lang w:val="en-US"/>
-        </w:rPr>
-        <w:t>\</w:t>
-      </w:r>
-      <w:proofErr w:type="spellStart"/>
-      <w:r>
-        <w:rPr>
-          <w:lang w:val="en-US"/>
-        </w:rPr>
-        <w:t>rangle</w:t>
-      </w:r>
-      <w:proofErr w:type="spellEnd"/>
-      <w:r>
-        <w:rPr>
-          <w:lang w:val="en-US"/>
-        </w:rPr>
-        <w:t>$</w:t>
-      </w:r>
-      <w:r>
-        <w:rPr>
-          <w:lang w:val="en-US"/>
-        </w:rPr>
-        <w:t xml:space="preserve"> is given</w:t>
+        <w:t>$\langle</w:t>
+      </w:r>
+      <w:r>
+        <w:rPr>
+          <w:lang w:val="en-US"/>
+        </w:rPr>
+        <w:t xml:space="preserve"> </w:t>
+      </w:r>
+      <w:r>
+        <w:rPr>
+          <w:lang w:val="en-US"/>
+        </w:rPr>
+        <w:t>d,c\rangle</w:t>
+      </w:r>
+      <w:r>
+        <w:rPr>
+          <w:lang w:val="en-US"/>
+        </w:rPr>
+        <w:t>$ is given</w:t>
       </w:r>
       <w:r>
         <w:rPr>
@@ -7172,56 +6456,19 @@
         <w:rPr>
           <w:lang w:val="en-US"/>
         </w:rPr>
-        <w:t>$\</w:t>
-      </w:r>
-      <w:proofErr w:type="spellStart"/>
-      <w:r>
-        <w:rPr>
-          <w:lang w:val="en-US"/>
-        </w:rPr>
-        <w:t>langled,c</w:t>
-      </w:r>
-      <w:proofErr w:type="spellEnd"/>
-      <w:r>
-        <w:rPr>
-          <w:lang w:val="en-US"/>
-        </w:rPr>
-        <w:t>\</w:t>
-      </w:r>
-      <w:proofErr w:type="spellStart"/>
-      <w:r>
-        <w:rPr>
-          <w:lang w:val="en-US"/>
-        </w:rPr>
-        <w:t>rangle</w:t>
-      </w:r>
-      <w:proofErr w:type="spellEnd"/>
-      <w:r>
-        <w:rPr>
-          <w:lang w:val="en-US"/>
-        </w:rPr>
-        <w:t>\in\</w:t>
-      </w:r>
-      <w:proofErr w:type="spellStart"/>
-      <w:r>
-        <w:rPr>
-          <w:lang w:val="en-US"/>
-        </w:rPr>
-        <w:t>mathbb</w:t>
-      </w:r>
-      <w:proofErr w:type="spellEnd"/>
-      <w:r>
-        <w:rPr>
-          <w:lang w:val="en-US"/>
-        </w:rPr>
-        <w:t>{X}\times\</w:t>
-      </w:r>
-      <w:proofErr w:type="spellStart"/>
-      <w:r>
-        <w:rPr>
-          <w:lang w:val="en-US"/>
-        </w:rPr>
-        <w:t>mathb</w:t>
+        <w:t>$\langle</w:t>
+      </w:r>
+      <w:r>
+        <w:rPr>
+          <w:lang w:val="en-US"/>
+        </w:rPr>
+        <w:t xml:space="preserve"> </w:t>
+      </w:r>
+      <w:r>
+        <w:rPr>
+          <w:lang w:val="en-US"/>
+        </w:rPr>
+        <w:t>d,c\rangle\in\mathbb{X}\times\mathb</w:t>
       </w:r>
       <w:r>
         <w:rPr>
@@ -7229,7 +6476,6 @@
         </w:rPr>
         <w:t>b</w:t>
       </w:r>
-      <w:proofErr w:type="spellEnd"/>
       <w:r>
         <w:rPr>
           <w:lang w:val="en-US"/>
@@ -7240,7 +6486,19 @@
         <w:rPr>
           <w:lang w:val="en-US"/>
         </w:rPr>
-        <w:t>.</w:t>
+        <w:t xml:space="preserve">. For all unlabeled documents $d$ in the test set, the chosen </w:t>
+      </w:r>
+      <w:r>
+        <w:rPr>
+          <w:lang w:val="en-US"/>
+        </w:rPr>
+        <w:t>classification function</w:t>
+      </w:r>
+      <w:r>
+        <w:rPr>
+          <w:lang w:val="en-US"/>
+        </w:rPr>
+        <w:t>(s)</w:t>
       </w:r>
       <w:r>
         <w:rPr>
@@ -7252,19 +6510,114 @@
         <w:rPr>
           <w:lang w:val="en-US"/>
         </w:rPr>
-        <w:t xml:space="preserve">For all unlabeled documents $d$ in the test set, the chosen </w:t>
-      </w:r>
-      <w:r>
-        <w:rPr>
-          <w:lang w:val="en-US"/>
-        </w:rPr>
-        <w:t>classification function</w:t>
-      </w:r>
-      <w:r>
-        <w:rPr>
-          <w:lang w:val="en-US"/>
-        </w:rPr>
-        <w:t>(s)</w:t>
+        <w:t>$\gamma</w:t>
+      </w:r>
+      <w:r>
+        <w:rPr>
+          <w:lang w:val="en-US"/>
+        </w:rPr>
+        <w:t xml:space="preserve">$ has to predict a class $c$ </w:t>
+      </w:r>
+      <w:r>
+        <w:rPr>
+          <w:lang w:val="en-US"/>
+        </w:rPr>
+        <w:t>\autocite</w:t>
+      </w:r>
+      <w:r>
+        <w:rPr>
+          <w:color w:val="000000"/>
+          <w:lang w:val="en-US"/>
+        </w:rPr>
+        <w:t>[</w:t>
+      </w:r>
+      <w:r>
+        <w:rPr>
+          <w:color w:val="000000"/>
+          <w:lang w:val="en-US"/>
+        </w:rPr>
+        <w:t>Chapter</w:t>
+      </w:r>
+      <w:r>
+        <w:rPr>
+          <w:color w:val="000000"/>
+          <w:lang w:val="en-US"/>
+        </w:rPr>
+        <w:t>~</w:t>
+      </w:r>
+      <w:r>
+        <w:rPr>
+          <w:color w:val="000000"/>
+          <w:lang w:val="en-US"/>
+        </w:rPr>
+        <w:t>13.1</w:t>
+      </w:r>
+      <w:r>
+        <w:rPr>
+          <w:color w:val="000000"/>
+          <w:lang w:val="en-US"/>
+        </w:rPr>
+        <w:t>]</w:t>
+      </w:r>
+      <w:r>
+        <w:rPr>
+          <w:lang w:val="en-US"/>
+        </w:rPr>
+        <w:t>{</w:t>
+      </w:r>
+      <w:r>
+        <w:rPr>
+          <w:lang w:val="en-US"/>
+        </w:rPr>
+        <w:t>Manning2008</w:t>
+      </w:r>
+      <w:r>
+        <w:rPr>
+          <w:lang w:val="en-US"/>
+        </w:rPr>
+        <w:t>}</w:t>
+      </w:r>
+      <w:r>
+        <w:rPr>
+          <w:lang w:val="en-US"/>
+        </w:rPr>
+        <w:t xml:space="preserve">. </w:t>
+      </w:r>
+      <w:r>
+        <w:rPr>
+          <w:lang w:val="en-US"/>
+        </w:rPr>
+        <w:t>Generally, the larger the training s</w:t>
+      </w:r>
+      <w:r>
+        <w:rPr>
+          <w:lang w:val="en-US"/>
+        </w:rPr>
+        <w:t>et</w:t>
+      </w:r>
+      <w:r>
+        <w:rPr>
+          <w:lang w:val="en-US"/>
+        </w:rPr>
+        <w:t xml:space="preserve"> the better the classifier, although the returns begin to diminish once a certain volume of training data is exceeded. And the larger the test s</w:t>
+      </w:r>
+      <w:r>
+        <w:rPr>
+          <w:lang w:val="en-US"/>
+        </w:rPr>
+        <w:t>et</w:t>
+      </w:r>
+      <w:r>
+        <w:rPr>
+          <w:lang w:val="en-US"/>
+        </w:rPr>
+        <w:t>, the more accurate the error estimate</w:t>
+      </w:r>
+      <w:r>
+        <w:rPr>
+          <w:lang w:val="en-US"/>
+        </w:rPr>
+        <w:t>. There are different approaches to deal with this problem</w:t>
       </w:r>
       <w:r>
         <w:rPr>
@@ -7276,35 +6629,8 @@
         <w:rPr>
           <w:lang w:val="en-US"/>
         </w:rPr>
-        <w:t>$\gamma</w:t>
-      </w:r>
-      <w:r>
-        <w:rPr>
-          <w:lang w:val="en-US"/>
-        </w:rPr>
-        <w:t>$</w:t>
-      </w:r>
-      <w:r>
-        <w:rPr>
-          <w:lang w:val="en-US"/>
-        </w:rPr>
-        <w:t xml:space="preserve"> has to predict a class $c$ </w:t>
-      </w:r>
-      <w:r>
-        <w:rPr>
-          <w:lang w:val="en-US"/>
-        </w:rPr>
-        <w:t>\</w:t>
-      </w:r>
-      <w:proofErr w:type="spellStart"/>
-      <w:proofErr w:type="gramStart"/>
-      <w:r>
-        <w:rPr>
-          <w:lang w:val="en-US"/>
-        </w:rPr>
-        <w:t>autocite</w:t>
-      </w:r>
-      <w:proofErr w:type="spellEnd"/>
+        <w:t>\autocite</w:t>
+      </w:r>
       <w:r>
         <w:rPr>
           <w:color w:val="000000"/>
@@ -7312,130 +6638,6 @@
         </w:rPr>
         <w:t>[</w:t>
       </w:r>
-      <w:proofErr w:type="gramEnd"/>
-      <w:r>
-        <w:rPr>
-          <w:color w:val="000000"/>
-          <w:lang w:val="en-US"/>
-        </w:rPr>
-        <w:t>Chapter</w:t>
-      </w:r>
-      <w:r>
-        <w:rPr>
-          <w:color w:val="000000"/>
-          <w:lang w:val="en-US"/>
-        </w:rPr>
-        <w:t>~</w:t>
-      </w:r>
-      <w:r>
-        <w:rPr>
-          <w:color w:val="000000"/>
-          <w:lang w:val="en-US"/>
-        </w:rPr>
-        <w:t>13.1</w:t>
-      </w:r>
-      <w:r>
-        <w:rPr>
-          <w:color w:val="000000"/>
-          <w:lang w:val="en-US"/>
-        </w:rPr>
-        <w:t>]</w:t>
-      </w:r>
-      <w:r>
-        <w:rPr>
-          <w:lang w:val="en-US"/>
-        </w:rPr>
-        <w:t>{</w:t>
-      </w:r>
-      <w:r>
-        <w:rPr>
-          <w:lang w:val="en-US"/>
-        </w:rPr>
-        <w:t>Manning2008</w:t>
-      </w:r>
-      <w:r>
-        <w:rPr>
-          <w:lang w:val="en-US"/>
-        </w:rPr>
-        <w:t>}</w:t>
-      </w:r>
-      <w:r>
-        <w:rPr>
-          <w:lang w:val="en-US"/>
-        </w:rPr>
-        <w:t>.</w:t>
-      </w:r>
-      <w:r>
-        <w:rPr>
-          <w:lang w:val="en-US"/>
-        </w:rPr>
-        <w:t xml:space="preserve"> </w:t>
-      </w:r>
-      <w:r>
-        <w:rPr>
-          <w:lang w:val="en-US"/>
-        </w:rPr>
-        <w:t>Generally, the larger the training s</w:t>
-      </w:r>
-      <w:r>
-        <w:rPr>
-          <w:lang w:val="en-US"/>
-        </w:rPr>
-        <w:t>et</w:t>
-      </w:r>
-      <w:r>
-        <w:rPr>
-          <w:lang w:val="en-US"/>
-        </w:rPr>
-        <w:t xml:space="preserve"> the better the classifier, although the returns begin to diminish once a certain volume of training data is exceeded. And the larger the test s</w:t>
-      </w:r>
-      <w:r>
-        <w:rPr>
-          <w:lang w:val="en-US"/>
-        </w:rPr>
-        <w:t>et</w:t>
-      </w:r>
-      <w:r>
-        <w:rPr>
-          <w:lang w:val="en-US"/>
-        </w:rPr>
-        <w:t>, the more accurate the error estimate</w:t>
-      </w:r>
-      <w:r>
-        <w:rPr>
-          <w:lang w:val="en-US"/>
-        </w:rPr>
-        <w:t>. There are different approaches to deal with this problem</w:t>
-      </w:r>
-      <w:r>
-        <w:rPr>
-          <w:lang w:val="en-US"/>
-        </w:rPr>
-        <w:t xml:space="preserve"> </w:t>
-      </w:r>
-      <w:r>
-        <w:rPr>
-          <w:lang w:val="en-US"/>
-        </w:rPr>
-        <w:t>\</w:t>
-      </w:r>
-      <w:proofErr w:type="spellStart"/>
-      <w:proofErr w:type="gramStart"/>
-      <w:r>
-        <w:rPr>
-          <w:lang w:val="en-US"/>
-        </w:rPr>
-        <w:t>autocite</w:t>
-      </w:r>
-      <w:proofErr w:type="spellEnd"/>
-      <w:r>
-        <w:rPr>
-          <w:color w:val="000000"/>
-          <w:lang w:val="en-US"/>
-        </w:rPr>
-        <w:t>[</w:t>
-      </w:r>
-      <w:proofErr w:type="gramEnd"/>
       <w:r>
         <w:rPr>
           <w:color w:val="000000"/>
@@ -7490,30 +6692,23 @@
       </w:r>
     </w:p>
     <w:p>
+      <w:pPr>
+        <w:rPr>
+          <w:lang w:val="en-US"/>
+        </w:rPr>
+      </w:pPr>
       <w:r>
         <w:rPr>
           <w:bCs/>
-        </w:rPr>
-        <w:t>\</w:t>
-      </w:r>
-      <w:proofErr w:type="spellStart"/>
-      <w:r>
-        <w:rPr>
-          <w:bCs/>
-        </w:rPr>
-        <w:t>begin</w:t>
-      </w:r>
-      <w:proofErr w:type="spellEnd"/>
-      <w:r>
-        <w:t>{</w:t>
-      </w:r>
-      <w:proofErr w:type="spellStart"/>
-      <w:r>
-        <w:t>itemize</w:t>
-      </w:r>
-      <w:proofErr w:type="spellEnd"/>
-      <w:r>
-        <w:t>}</w:t>
+          <w:lang w:val="en-US"/>
+        </w:rPr>
+        <w:t>\begin</w:t>
+      </w:r>
+      <w:r>
+        <w:rPr>
+          <w:lang w:val="en-US"/>
+        </w:rPr>
+        <w:t>{itemize}</w:t>
       </w:r>
     </w:p>
     <w:p>
@@ -7565,7 +6760,13 @@
         <w:rPr>
           <w:lang w:val="en-US"/>
         </w:rPr>
-        <w:t>K-fold-Cross-validation</w:t>
+        <w:t>k</w:t>
+      </w:r>
+      <w:r>
+        <w:rPr>
+          <w:lang w:val="en-US"/>
+        </w:rPr>
+        <w:t>-fold-Cross-validation</w:t>
       </w:r>
     </w:p>
     <w:p>
@@ -7676,30 +6877,26 @@
         <w:rPr>
           <w:lang w:val="en-US"/>
         </w:rPr>
-        <w:t>\</w:t>
-      </w:r>
-      <w:proofErr w:type="spellStart"/>
-      <w:r>
-        <w:rPr>
-          <w:lang w:val="en-US"/>
-        </w:rPr>
-        <w:t>binom</w:t>
-      </w:r>
-      <w:proofErr w:type="spellEnd"/>
-      <w:r>
-        <w:rPr>
-          <w:lang w:val="en-US"/>
-        </w:rPr>
-        <w:t xml:space="preserve">{n}{k} </w:t>
-      </w:r>
-      <w:proofErr w:type="spellStart"/>
-      <w:r>
-        <w:rPr>
-          <w:lang w:val="en-US"/>
-        </w:rPr>
-        <w:t>possiblities</w:t>
-      </w:r>
-      <w:proofErr w:type="spellEnd"/>
+        <w:t>$</w:t>
+      </w:r>
+      <w:r>
+        <w:rPr>
+          <w:lang w:val="en-US"/>
+        </w:rPr>
+        <w:t>\binom{n}{k}</w:t>
+      </w:r>
+      <w:r>
+        <w:rPr>
+          <w:lang w:val="en-US"/>
+        </w:rPr>
+        <w:t>$</w:t>
+      </w:r>
+      <w:r>
+        <w:rPr>
+          <w:lang w:val="en-US"/>
+        </w:rPr>
+        <w:t xml:space="preserve"> possiblities</w:t>
+      </w:r>
       <w:r>
         <w:rPr>
           <w:lang w:val="en-US"/>
@@ -7716,17 +6913,8 @@
         <w:rPr>
           <w:lang w:val="en-US"/>
         </w:rPr>
-        <w:t>\</w:t>
-      </w:r>
-      <w:proofErr w:type="spellStart"/>
-      <w:proofErr w:type="gramStart"/>
-      <w:r>
-        <w:rPr>
-          <w:lang w:val="en-US"/>
-        </w:rPr>
-        <w:t>autocite</w:t>
-      </w:r>
-      <w:proofErr w:type="spellEnd"/>
+        <w:t>\autocite</w:t>
+      </w:r>
       <w:r>
         <w:rPr>
           <w:color w:val="000000"/>
@@ -7734,7 +6922,6 @@
         </w:rPr>
         <w:t>[</w:t>
       </w:r>
-      <w:proofErr w:type="gramEnd"/>
       <w:r>
         <w:rPr>
           <w:color w:val="000000"/>
@@ -7789,28 +6976,30 @@
       </w:r>
     </w:p>
     <w:p>
+      <w:pPr>
+        <w:rPr>
+          <w:lang w:val="en-US"/>
+        </w:rPr>
+      </w:pPr>
       <w:r>
         <w:rPr>
           <w:bCs/>
+          <w:lang w:val="en-US"/>
         </w:rPr>
         <w:t>\</w:t>
       </w:r>
       <w:r>
         <w:rPr>
           <w:bCs/>
+          <w:lang w:val="en-US"/>
         </w:rPr>
         <w:t>end</w:t>
       </w:r>
       <w:r>
-        <w:t>{</w:t>
-      </w:r>
-      <w:proofErr w:type="spellStart"/>
-      <w:r>
-        <w:t>itemize</w:t>
-      </w:r>
-      <w:proofErr w:type="spellEnd"/>
-      <w:r>
-        <w:t>}</w:t>
+        <w:rPr>
+          <w:lang w:val="en-US"/>
+        </w:rPr>
+        <w:t>{itemize}</w:t>
       </w:r>
     </w:p>
     <w:p>
@@ -7926,35 +7115,7 @@
         <w:rPr>
           <w:lang w:val="en-US"/>
         </w:rPr>
-        <w:t>atrix $M$ is usually created, where a value $M_{</w:t>
-      </w:r>
-      <w:proofErr w:type="spellStart"/>
-      <w:r>
-        <w:rPr>
-          <w:lang w:val="en-US"/>
-        </w:rPr>
-        <w:t>ij</w:t>
-      </w:r>
-      <w:proofErr w:type="spellEnd"/>
-      <w:r>
-        <w:rPr>
-          <w:lang w:val="en-US"/>
-        </w:rPr>
-        <w:t>}$ specifies how many instances of the class $</w:t>
-      </w:r>
-      <w:proofErr w:type="spellStart"/>
-      <w:r>
-        <w:rPr>
-          <w:lang w:val="en-US"/>
-        </w:rPr>
-        <w:t>i</w:t>
-      </w:r>
-      <w:proofErr w:type="spellEnd"/>
-      <w:r>
-        <w:rPr>
-          <w:lang w:val="en-US"/>
-        </w:rPr>
-        <w:t xml:space="preserve">$ were classified as class $j$. </w:t>
+        <w:t xml:space="preserve">atrix $M$ is usually created, where a value $M_{ij}$ specifies how many instances of the class $i$ were classified as class $j$. </w:t>
       </w:r>
       <w:r>
         <w:rPr>
@@ -7990,21 +7151,7 @@
         <w:rPr>
           <w:lang w:val="en-US"/>
         </w:rPr>
-        <w:t>atrix (i.e. $</w:t>
-      </w:r>
-      <w:proofErr w:type="spellStart"/>
-      <w:r>
-        <w:rPr>
-          <w:lang w:val="en-US"/>
-        </w:rPr>
-        <w:t>i</w:t>
-      </w:r>
-      <w:proofErr w:type="spellEnd"/>
-      <w:r>
-        <w:rPr>
-          <w:lang w:val="en-US"/>
-        </w:rPr>
-        <w:t>=j$) divided by the total number of instances.</w:t>
+        <w:t>atrix (i.e. $i=j$) divided by the total number of instances.</w:t>
       </w:r>
     </w:p>
     <w:p>
@@ -8041,72 +7188,134 @@
         <w:rPr>
           <w:lang w:val="en-US"/>
         </w:rPr>
+        <w:t xml:space="preserve">\citeauthor{Witten2005} </w:t>
+      </w:r>
+      <w:r>
+        <w:rPr>
+          <w:lang w:val="en-US"/>
+        </w:rPr>
+        <w:t xml:space="preserve">use an expected value calculated by </w:t>
+      </w:r>
+      <w:r>
+        <w:rPr>
+          <w:lang w:val="en-US"/>
+        </w:rPr>
+        <w:t>a default classifier</w:t>
+      </w:r>
+      <w:r>
+        <w:rPr>
+          <w:lang w:val="en-US"/>
+        </w:rPr>
+        <w:t xml:space="preserve"> as shown on the right side of table</w:t>
+      </w:r>
+      <w:r>
+        <w:rPr>
+          <w:lang w:val="en-US"/>
+        </w:rPr>
+        <w:t>~</w:t>
+      </w:r>
+      <w:r>
+        <w:rPr>
+          <w:lang w:val="en-US"/>
+        </w:rPr>
+        <w:t>\ref{</w:t>
+      </w:r>
+      <w:r>
+        <w:rPr>
+          <w:bCs/>
+          <w:lang w:val="en-US"/>
+        </w:rPr>
+        <w:t>tab:actual_and_expected_outcomes_of_three_class_classification</w:t>
+      </w:r>
+      <w:r>
+        <w:rPr>
+          <w:lang w:val="en-US"/>
+        </w:rPr>
+        <w:t>}</w:t>
+      </w:r>
+      <w:r>
+        <w:rPr>
+          <w:lang w:val="en-US"/>
+        </w:rPr>
+        <w:t xml:space="preserve">. </w:t>
+      </w:r>
+      <w:r>
+        <w:rPr>
+          <w:lang w:val="en-US"/>
+        </w:rPr>
+        <w:t>T</w:t>
+      </w:r>
+      <w:r>
+        <w:rPr>
+          <w:lang w:val="en-US"/>
+        </w:rPr>
+        <w:t>hey assume that the comparison classifier predicts each individual class with the same frequency</w:t>
+      </w:r>
+      <w:r>
+        <w:rPr>
+          <w:lang w:val="en-US"/>
+        </w:rPr>
+        <w:t xml:space="preserve"> as the original one</w:t>
+      </w:r>
+      <w:r>
+        <w:rPr>
+          <w:lang w:val="en-US"/>
+        </w:rPr>
+        <w:t>.</w:t>
+      </w:r>
+      <w:r>
+        <w:rPr>
+          <w:lang w:val="en-US"/>
+        </w:rPr>
+        <w:t xml:space="preserve"> This classifier predicts for $60+18+4=82$ instances the correct class (right side), while the original does for $88+40+12=140$ (left side). T</w:t>
+      </w:r>
+      <w:r>
+        <w:rPr>
+          <w:lang w:val="en-US"/>
+        </w:rPr>
+        <w:t>his results in $140-82=58$ additional correct classifications out of $200-82=118$ and a kappa statistic of $58</w:t>
+      </w:r>
+      <w:r>
+        <w:rPr>
+          <w:lang w:val="en-US"/>
+        </w:rPr>
+        <w:t>\div</w:t>
+      </w:r>
+      <w:r>
+        <w:rPr>
+          <w:lang w:val="en-US"/>
+        </w:rPr>
+        <w:t>118</w:t>
+      </w:r>
+      <w:r>
+        <w:rPr>
+          <w:lang w:val="en-US"/>
+        </w:rPr>
+        <w:t>=</w:t>
+      </w:r>
+      <w:r>
+        <w:rPr>
+          <w:lang w:val="en-US"/>
+        </w:rPr>
+        <w:t>49.2</w:t>
+      </w:r>
+      <w:r>
+        <w:rPr>
+          <w:lang w:val="en-US"/>
+        </w:rPr>
         <w:t>\</w:t>
       </w:r>
-      <w:proofErr w:type="spellStart"/>
-      <w:proofErr w:type="gramStart"/>
-      <w:r>
-        <w:rPr>
-          <w:lang w:val="en-US"/>
-        </w:rPr>
-        <w:t>citeauthor</w:t>
-      </w:r>
-      <w:proofErr w:type="spellEnd"/>
-      <w:r>
-        <w:rPr>
-          <w:lang w:val="en-US"/>
-        </w:rPr>
-        <w:t>{</w:t>
-      </w:r>
-      <w:proofErr w:type="gramEnd"/>
-      <w:r>
-        <w:rPr>
-          <w:lang w:val="en-US"/>
-        </w:rPr>
-        <w:t xml:space="preserve">Witten2005} </w:t>
-      </w:r>
-      <w:r>
-        <w:rPr>
-          <w:lang w:val="en-US"/>
-        </w:rPr>
-        <w:t xml:space="preserve">use an expected value calculated by </w:t>
-      </w:r>
-      <w:r>
-        <w:rPr>
-          <w:lang w:val="en-US"/>
-        </w:rPr>
-        <w:t>a default classifier</w:t>
-      </w:r>
-      <w:r>
-        <w:rPr>
-          <w:lang w:val="en-US"/>
-        </w:rPr>
-        <w:t xml:space="preserve"> as shown on the right side of table</w:t>
-      </w:r>
-      <w:r>
-        <w:rPr>
-          <w:lang w:val="en-US"/>
-        </w:rPr>
-        <w:t>~</w:t>
-      </w:r>
-      <w:r>
-        <w:rPr>
-          <w:lang w:val="en-US"/>
-        </w:rPr>
-        <w:t>\ref{</w:t>
-      </w:r>
-      <w:r>
-        <w:rPr>
-          <w:bCs/>
-          <w:lang w:val="en-US"/>
-        </w:rPr>
-        <w:t>tab:actual_and_expected_outcomes_of_three_class_classification</w:t>
-      </w:r>
-      <w:r>
-        <w:rPr>
-          <w:lang w:val="en-US"/>
-        </w:rPr>
-        <w:t>}</w:t>
+      <w:r>
+        <w:rPr>
+          <w:lang w:val="en-US"/>
+        </w:rPr>
+        <w:t>%</w:t>
+      </w:r>
+      <w:r>
+        <w:rPr>
+          <w:lang w:val="en-US"/>
+        </w:rPr>
+        <w:t>$</w:t>
       </w:r>
       <w:r>
         <w:rPr>
@@ -8118,78 +7327,6 @@
         <w:rPr>
           <w:lang w:val="en-US"/>
         </w:rPr>
-        <w:t>T</w:t>
-      </w:r>
-      <w:r>
-        <w:rPr>
-          <w:lang w:val="en-US"/>
-        </w:rPr>
-        <w:t>hey assume that the comparison classifier predicts each individual class with the same frequency</w:t>
-      </w:r>
-      <w:r>
-        <w:rPr>
-          <w:lang w:val="en-US"/>
-        </w:rPr>
-        <w:t xml:space="preserve"> as the original one</w:t>
-      </w:r>
-      <w:r>
-        <w:rPr>
-          <w:lang w:val="en-US"/>
-        </w:rPr>
-        <w:t>.</w:t>
-      </w:r>
-      <w:r>
-        <w:rPr>
-          <w:lang w:val="en-US"/>
-        </w:rPr>
-        <w:t xml:space="preserve"> This classifier predicts for $60+18+4=82$ instances the correct class (right side), while the original does for $88+40+12=140$ (left side). T</w:t>
-      </w:r>
-      <w:r>
-        <w:rPr>
-          <w:lang w:val="en-US"/>
-        </w:rPr>
-        <w:t>his results in $140-82=58$ additional correct classifications out of $200-82=118$ and a kappa statistic of $58</w:t>
-      </w:r>
-      <w:r>
-        <w:rPr>
-          <w:lang w:val="en-US"/>
-        </w:rPr>
-        <w:t>\div</w:t>
-      </w:r>
-      <w:r>
-        <w:rPr>
-          <w:lang w:val="en-US"/>
-        </w:rPr>
-        <w:t>118</w:t>
-      </w:r>
-      <w:r>
-        <w:rPr>
-          <w:lang w:val="en-US"/>
-        </w:rPr>
-        <w:t>=</w:t>
-      </w:r>
-      <w:r>
-        <w:rPr>
-          <w:lang w:val="en-US"/>
-        </w:rPr>
-        <w:t>49.2%</w:t>
-      </w:r>
-      <w:r>
-        <w:rPr>
-          <w:lang w:val="en-US"/>
-        </w:rPr>
-        <w:t>$</w:t>
-      </w:r>
-      <w:r>
-        <w:rPr>
-          <w:lang w:val="en-US"/>
-        </w:rPr>
-        <w:t xml:space="preserve">. </w:t>
-      </w:r>
-      <w:r>
-        <w:rPr>
-          <w:lang w:val="en-US"/>
-        </w:rPr>
         <w:t xml:space="preserve">Another meaningful value to compare </w:t>
       </w:r>
       <w:r>
@@ -8232,13 +7369,49 @@
         <w:rPr>
           <w:lang w:val="en-US"/>
         </w:rPr>
-        <w:t xml:space="preserve"> In the example above the baseline classifier achieves $100$ correct classification which would decrease the kappa statistic to $40%$. </w:t>
-      </w:r>
-      <w:r>
-        <w:rPr>
-          <w:lang w:val="en-US"/>
-        </w:rPr>
-        <w:t xml:space="preserve">Obviously, a kappa statistic of $100%$ would indicate a perfect classifier, a value of $0%$ no improvement and a negative value even a </w:t>
+        <w:t xml:space="preserve"> In the example above the baseline classifier achieves $100$ correct classification which would decrease the kappa statistic to $40</w:t>
+      </w:r>
+      <w:r>
+        <w:rPr>
+          <w:lang w:val="en-US"/>
+        </w:rPr>
+        <w:t>\</w:t>
+      </w:r>
+      <w:r>
+        <w:rPr>
+          <w:lang w:val="en-US"/>
+        </w:rPr>
+        <w:t xml:space="preserve">%$. </w:t>
+      </w:r>
+      <w:r>
+        <w:rPr>
+          <w:lang w:val="en-US"/>
+        </w:rPr>
+        <w:t>Obviously, a kappa statistic of $100</w:t>
+      </w:r>
+      <w:r>
+        <w:rPr>
+          <w:lang w:val="en-US"/>
+        </w:rPr>
+        <w:t>\</w:t>
+      </w:r>
+      <w:r>
+        <w:rPr>
+          <w:lang w:val="en-US"/>
+        </w:rPr>
+        <w:t>%$ would indicate a perfect classifier, a value of $0</w:t>
+      </w:r>
+      <w:r>
+        <w:rPr>
+          <w:lang w:val="en-US"/>
+        </w:rPr>
+        <w:t>\</w:t>
+      </w:r>
+      <w:r>
+        <w:rPr>
+          <w:lang w:val="en-US"/>
+        </w:rPr>
+        <w:t xml:space="preserve">%$ no improvement and a negative value even a </w:t>
       </w:r>
       <w:r>
         <w:rPr>
@@ -8347,7 +7520,31 @@
         <w:rPr>
           <w:lang w:val="en-US"/>
         </w:rPr>
-        <w:t>classifier with $98%$ accuracy caused by $2%$ of false positives (healthy patients miscl</w:t>
+        <w:t>classifier with $98</w:t>
+      </w:r>
+      <w:r>
+        <w:rPr>
+          <w:lang w:val="en-US"/>
+        </w:rPr>
+        <w:t>\</w:t>
+      </w:r>
+      <w:r>
+        <w:rPr>
+          <w:lang w:val="en-US"/>
+        </w:rPr>
+        <w:t>%$ accuracy caused by $2</w:t>
+      </w:r>
+      <w:r>
+        <w:rPr>
+          <w:lang w:val="en-US"/>
+        </w:rPr>
+        <w:t>\</w:t>
+      </w:r>
+      <w:r>
+        <w:rPr>
+          <w:lang w:val="en-US"/>
+        </w:rPr>
+        <w:t>%$ of false positives (healthy patients miscl</w:t>
       </w:r>
       <w:r>
         <w:rPr>
@@ -8359,7 +7556,31 @@
         <w:rPr>
           <w:lang w:val="en-US"/>
         </w:rPr>
-        <w:t xml:space="preserve">is usually preferable to the baseline classifier with $99%$ accuracy and the only output healthy and therefore $1%$ of </w:t>
+        <w:t>is usually preferable to the baseline classifier with $99</w:t>
+      </w:r>
+      <w:r>
+        <w:rPr>
+          <w:lang w:val="en-US"/>
+        </w:rPr>
+        <w:t>\</w:t>
+      </w:r>
+      <w:r>
+        <w:rPr>
+          <w:lang w:val="en-US"/>
+        </w:rPr>
+        <w:t>%$ accuracy and the only output healthy and therefore $1</w:t>
+      </w:r>
+      <w:r>
+        <w:rPr>
+          <w:lang w:val="en-US"/>
+        </w:rPr>
+        <w:t>\</w:t>
+      </w:r>
+      <w:r>
+        <w:rPr>
+          <w:lang w:val="en-US"/>
+        </w:rPr>
+        <w:t xml:space="preserve">%$ of </w:t>
       </w:r>
       <w:r>
         <w:rPr>
@@ -8383,14 +7604,14 @@
         <w:rPr>
           <w:lang w:val="en-US"/>
         </w:rPr>
-        <w:t>For this reason, in cost-</w:t>
+        <w:t xml:space="preserve">For this </w:t>
       </w:r>
       <w:r>
         <w:rPr>
           <w:lang w:val="en-US"/>
         </w:rPr>
         <w:lastRenderedPageBreak/>
-        <w:t xml:space="preserve">sensitive classification problems the </w:t>
+        <w:t xml:space="preserve">reason, in cost-sensitive classification problems the </w:t>
       </w:r>
       <w:r>
         <w:rPr>
@@ -8471,32 +7692,7 @@
           <w:bCs/>
           <w:lang w:val="en-US"/>
         </w:rPr>
-        <w:t>{</w:t>
-      </w:r>
-      <w:proofErr w:type="spellStart"/>
-      <w:proofErr w:type="gramStart"/>
-      <w:r>
-        <w:rPr>
-          <w:bCs/>
-          <w:lang w:val="en-US"/>
-        </w:rPr>
-        <w:t>subsec:cost</w:t>
-      </w:r>
-      <w:proofErr w:type="gramEnd"/>
-      <w:r>
-        <w:rPr>
-          <w:bCs/>
-          <w:lang w:val="en-US"/>
-        </w:rPr>
-        <w:t>_sensitive_learning</w:t>
-      </w:r>
-      <w:proofErr w:type="spellEnd"/>
-      <w:r>
-        <w:rPr>
-          <w:bCs/>
-          <w:lang w:val="en-US"/>
-        </w:rPr>
-        <w:t>}</w:t>
+        <w:t>{subsec:cost_sensitive_learning}</w:t>
       </w:r>
       <w:r>
         <w:rPr>
@@ -8576,77 +7772,7 @@
         <w:rPr>
           <w:lang w:val="en-US"/>
         </w:rPr>
-        <w:t>recision_{</w:t>
-      </w:r>
-      <w:proofErr w:type="spellStart"/>
-      <w:r>
-        <w:rPr>
-          <w:lang w:val="en-US"/>
-        </w:rPr>
-        <w:t>i</w:t>
-      </w:r>
-      <w:proofErr w:type="spellEnd"/>
-      <w:r>
-        <w:rPr>
-          <w:lang w:val="en-US"/>
-        </w:rPr>
-        <w:t>}=\</w:t>
-      </w:r>
-      <w:proofErr w:type="gramStart"/>
-      <w:r>
-        <w:rPr>
-          <w:lang w:val="en-US"/>
-        </w:rPr>
-        <w:t>frac{</w:t>
-      </w:r>
-      <w:proofErr w:type="gramEnd"/>
-      <w:r>
-        <w:rPr>
-          <w:lang w:val="en-US"/>
-        </w:rPr>
-        <w:t>M_{</w:t>
-      </w:r>
-      <w:proofErr w:type="spellStart"/>
-      <w:r>
-        <w:rPr>
-          <w:lang w:val="en-US"/>
-        </w:rPr>
-        <w:t>i</w:t>
-      </w:r>
-      <w:proofErr w:type="spellEnd"/>
-      <w:r>
-        <w:rPr>
-          <w:lang w:val="en-US"/>
-        </w:rPr>
-        <w:t xml:space="preserve"> </w:t>
-      </w:r>
-      <w:proofErr w:type="spellStart"/>
-      <w:r>
-        <w:rPr>
-          <w:lang w:val="en-US"/>
-        </w:rPr>
-        <w:t>i</w:t>
-      </w:r>
-      <w:proofErr w:type="spellEnd"/>
-      <w:r>
-        <w:rPr>
-          <w:lang w:val="en-US"/>
-        </w:rPr>
-        <w:t>}}{\sum_{j}M_{ji}} \quad \</w:t>
-      </w:r>
-      <w:proofErr w:type="spellStart"/>
-      <w:r>
-        <w:rPr>
-          <w:lang w:val="en-US"/>
-        </w:rPr>
-        <w:t>textrm</w:t>
-      </w:r>
-      <w:proofErr w:type="spellEnd"/>
-      <w:r>
-        <w:rPr>
-          <w:lang w:val="en-US"/>
-        </w:rPr>
-        <w:t xml:space="preserve">{and} \quad </w:t>
+        <w:t xml:space="preserve">recision_{i}=\frac{M_{i i}}{\sum_{j}M_{ji}} \quad \textrm{and} \quad </w:t>
       </w:r>
       <w:r>
         <w:rPr>
@@ -8658,63 +7784,7 @@
         <w:rPr>
           <w:lang w:val="en-US"/>
         </w:rPr>
-        <w:t>ecall_{</w:t>
-      </w:r>
-      <w:proofErr w:type="spellStart"/>
-      <w:r>
-        <w:rPr>
-          <w:lang w:val="en-US"/>
-        </w:rPr>
-        <w:t>i</w:t>
-      </w:r>
-      <w:proofErr w:type="spellEnd"/>
-      <w:r>
-        <w:rPr>
-          <w:lang w:val="en-US"/>
-        </w:rPr>
-        <w:t>}=\frac{M_{</w:t>
-      </w:r>
-      <w:proofErr w:type="spellStart"/>
-      <w:r>
-        <w:rPr>
-          <w:lang w:val="en-US"/>
-        </w:rPr>
-        <w:t>i</w:t>
-      </w:r>
-      <w:proofErr w:type="spellEnd"/>
-      <w:r>
-        <w:rPr>
-          <w:lang w:val="en-US"/>
-        </w:rPr>
-        <w:t xml:space="preserve"> </w:t>
-      </w:r>
-      <w:proofErr w:type="spellStart"/>
-      <w:r>
-        <w:rPr>
-          <w:lang w:val="en-US"/>
-        </w:rPr>
-        <w:t>i</w:t>
-      </w:r>
-      <w:proofErr w:type="spellEnd"/>
-      <w:r>
-        <w:rPr>
-          <w:lang w:val="en-US"/>
-        </w:rPr>
-        <w:t>}}{\sum_{j}M_{</w:t>
-      </w:r>
-      <w:proofErr w:type="spellStart"/>
-      <w:r>
-        <w:rPr>
-          <w:lang w:val="en-US"/>
-        </w:rPr>
-        <w:t>ij</w:t>
-      </w:r>
-      <w:proofErr w:type="spellEnd"/>
-      <w:r>
-        <w:rPr>
-          <w:lang w:val="en-US"/>
-        </w:rPr>
-        <w:t>}}\]</w:t>
+        <w:t>ecall_{i}=\frac{M_{i i}}{\sum_{j}M_{ij}}\]</w:t>
       </w:r>
     </w:p>
     <w:p>
@@ -8727,35 +7797,7 @@
         <w:rPr>
           <w:lang w:val="en-US"/>
         </w:rPr>
-        <w:t>The precision thus describes how high the quota of correctly classified instances is among all instances classified as class $</w:t>
-      </w:r>
-      <w:proofErr w:type="spellStart"/>
-      <w:r>
-        <w:rPr>
-          <w:lang w:val="en-US"/>
-        </w:rPr>
-        <w:t>i</w:t>
-      </w:r>
-      <w:proofErr w:type="spellEnd"/>
-      <w:r>
-        <w:rPr>
-          <w:lang w:val="en-US"/>
-        </w:rPr>
-        <w:t>$, while the recall describes the quota of correctly classified instances among all instances that actually belong to class $</w:t>
-      </w:r>
-      <w:proofErr w:type="spellStart"/>
-      <w:r>
-        <w:rPr>
-          <w:lang w:val="en-US"/>
-        </w:rPr>
-        <w:t>i</w:t>
-      </w:r>
-      <w:proofErr w:type="spellEnd"/>
-      <w:r>
-        <w:rPr>
-          <w:lang w:val="en-US"/>
-        </w:rPr>
-        <w:t>$.</w:t>
+        <w:t>The precision thus describes how high the quota of correctly classified instances is among all instances classified as class $i$, while the recall describes the quota of correctly classified instances among all instances that actually belong to class $i$.</w:t>
       </w:r>
       <w:r>
         <w:rPr>
@@ -8792,49 +7834,7 @@
         <w:rPr>
           <w:lang w:val="en-US"/>
         </w:rPr>
-        <w:t>recision=\frac{</w:t>
-      </w:r>
-      <w:proofErr w:type="spellStart"/>
-      <w:r>
-        <w:rPr>
-          <w:lang w:val="en-US"/>
-        </w:rPr>
-        <w:t>tp</w:t>
-      </w:r>
-      <w:proofErr w:type="spellEnd"/>
-      <w:r>
-        <w:rPr>
-          <w:lang w:val="en-US"/>
-        </w:rPr>
-        <w:t>}{</w:t>
-      </w:r>
-      <w:proofErr w:type="spellStart"/>
-      <w:r>
-        <w:rPr>
-          <w:lang w:val="en-US"/>
-        </w:rPr>
-        <w:t>tp+fp</w:t>
-      </w:r>
-      <w:proofErr w:type="spellEnd"/>
-      <w:r>
-        <w:rPr>
-          <w:lang w:val="en-US"/>
-        </w:rPr>
-        <w:t>} \quad \</w:t>
-      </w:r>
-      <w:proofErr w:type="spellStart"/>
-      <w:r>
-        <w:rPr>
-          <w:lang w:val="en-US"/>
-        </w:rPr>
-        <w:t>textrm</w:t>
-      </w:r>
-      <w:proofErr w:type="spellEnd"/>
-      <w:r>
-        <w:rPr>
-          <w:lang w:val="en-US"/>
-        </w:rPr>
-        <w:t xml:space="preserve">{and} \quad </w:t>
+        <w:t xml:space="preserve">recision=\frac{tp}{tp+fp} \quad \textrm{and} \quad </w:t>
       </w:r>
       <w:r>
         <w:rPr>
@@ -8846,49 +7846,7 @@
         <w:rPr>
           <w:lang w:val="en-US"/>
         </w:rPr>
-        <w:t>ecall=\frac{</w:t>
-      </w:r>
-      <w:proofErr w:type="spellStart"/>
-      <w:r>
-        <w:rPr>
-          <w:lang w:val="en-US"/>
-        </w:rPr>
-        <w:t>tp</w:t>
-      </w:r>
-      <w:proofErr w:type="spellEnd"/>
-      <w:r>
-        <w:rPr>
-          <w:lang w:val="en-US"/>
-        </w:rPr>
-        <w:t>}{</w:t>
-      </w:r>
-      <w:proofErr w:type="spellStart"/>
-      <w:r>
-        <w:rPr>
-          <w:lang w:val="en-US"/>
-        </w:rPr>
-        <w:t>tp+</w:t>
-      </w:r>
-      <w:proofErr w:type="gramStart"/>
-      <w:r>
-        <w:rPr>
-          <w:lang w:val="en-US"/>
-        </w:rPr>
-        <w:t>fn</w:t>
-      </w:r>
-      <w:proofErr w:type="spellEnd"/>
-      <w:r>
-        <w:rPr>
-          <w:lang w:val="en-US"/>
-        </w:rPr>
-        <w:t>}\</w:t>
-      </w:r>
-      <w:proofErr w:type="gramEnd"/>
-      <w:r>
-        <w:rPr>
-          <w:lang w:val="en-US"/>
-        </w:rPr>
-        <w:t>]</w:t>
+        <w:t>ecall=\frac{tp}{tp+fn}\]</w:t>
       </w:r>
     </w:p>
     <w:p>
@@ -8901,49 +7859,7 @@
         <w:rPr>
           <w:lang w:val="en-US"/>
         </w:rPr>
-        <w:t>where $</w:t>
-      </w:r>
-      <w:proofErr w:type="spellStart"/>
-      <w:r>
-        <w:rPr>
-          <w:lang w:val="en-US"/>
-        </w:rPr>
-        <w:t>tp</w:t>
-      </w:r>
-      <w:proofErr w:type="spellEnd"/>
-      <w:r>
-        <w:rPr>
-          <w:lang w:val="en-US"/>
-        </w:rPr>
-        <w:t>$ is true positives, $</w:t>
-      </w:r>
-      <w:proofErr w:type="spellStart"/>
-      <w:r>
-        <w:rPr>
-          <w:lang w:val="en-US"/>
-        </w:rPr>
-        <w:t>fp</w:t>
-      </w:r>
-      <w:proofErr w:type="spellEnd"/>
-      <w:r>
-        <w:rPr>
-          <w:lang w:val="en-US"/>
-        </w:rPr>
-        <w:t>$ false positives and $</w:t>
-      </w:r>
-      <w:proofErr w:type="spellStart"/>
-      <w:r>
-        <w:rPr>
-          <w:lang w:val="en-US"/>
-        </w:rPr>
-        <w:t>fn</w:t>
-      </w:r>
-      <w:proofErr w:type="spellEnd"/>
-      <w:r>
-        <w:rPr>
-          <w:lang w:val="en-US"/>
-        </w:rPr>
-        <w:t>$ false negatives.</w:t>
+        <w:t>where $tp$ is true positives, $fp$ false positives and $fn$ false negatives.</w:t>
       </w:r>
       <w:r>
         <w:rPr>
@@ -8980,21 +7896,7 @@
         <w:rPr>
           <w:lang w:val="en-US"/>
         </w:rPr>
-        <w:t>F=2\cdot\frac{\text{precision}\cdot\text{recall</w:t>
-      </w:r>
-      <w:proofErr w:type="gramStart"/>
-      <w:r>
-        <w:rPr>
-          <w:lang w:val="en-US"/>
-        </w:rPr>
-        <w:t>}}{</w:t>
-      </w:r>
-      <w:proofErr w:type="gramEnd"/>
-      <w:r>
-        <w:rPr>
-          <w:lang w:val="en-US"/>
-        </w:rPr>
-        <w:t>\text{precision}+\text{recall}}</w:t>
+        <w:t>F=2\cdot\frac{\text{precision}\cdot\text{recall}}{\text{precision}+\text{recall}}</w:t>
       </w:r>
       <w:r>
         <w:rPr>
@@ -9061,7 +7963,31 @@
         <w:rPr>
           <w:lang w:val="en-US"/>
         </w:rPr>
-        <w:t>$0%$ false positives (and therefore $100%$ true negatives</w:t>
+        <w:t>$0</w:t>
+      </w:r>
+      <w:r>
+        <w:rPr>
+          <w:lang w:val="en-US"/>
+        </w:rPr>
+        <w:t>\</w:t>
+      </w:r>
+      <w:r>
+        <w:rPr>
+          <w:lang w:val="en-US"/>
+        </w:rPr>
+        <w:t>%$ false positives (and therefore $100</w:t>
+      </w:r>
+      <w:r>
+        <w:rPr>
+          <w:lang w:val="en-US"/>
+        </w:rPr>
+        <w:t>\</w:t>
+      </w:r>
+      <w:r>
+        <w:rPr>
+          <w:lang w:val="en-US"/>
+        </w:rPr>
+        <w:t>%$ true negatives</w:t>
       </w:r>
       <w:r>
         <w:rPr>
@@ -9073,37 +7999,37 @@
         <w:rPr>
           <w:lang w:val="en-US"/>
         </w:rPr>
-        <w:t xml:space="preserve">) and $100%$ true </w:t>
-      </w:r>
-      <w:r>
-        <w:rPr>
-          <w:lang w:val="en-US"/>
-        </w:rPr>
-        <w:t xml:space="preserve">positives (and therefore $0%$ </w:t>
-      </w:r>
-      <w:r>
-        <w:rPr>
-          <w:lang w:val="en-US"/>
-        </w:rPr>
-        <w:t>false</w:t>
-      </w:r>
-      <w:r>
-        <w:rPr>
-          <w:lang w:val="en-US"/>
-        </w:rPr>
-        <w:t xml:space="preserve"> negatives and optimal </w:t>
-      </w:r>
-      <w:r>
-        <w:rPr>
-          <w:lang w:val="en-US"/>
-        </w:rPr>
-        <w:t>recall</w:t>
-      </w:r>
-      <w:r>
-        <w:rPr>
-          <w:lang w:val="en-US"/>
-        </w:rPr>
-        <w:t>)</w:t>
+        <w:t>) and $100</w:t>
+      </w:r>
+      <w:r>
+        <w:rPr>
+          <w:lang w:val="en-US"/>
+        </w:rPr>
+        <w:t>\</w:t>
+      </w:r>
+      <w:r>
+        <w:rPr>
+          <w:lang w:val="en-US"/>
+        </w:rPr>
+        <w:t xml:space="preserve">%$ true </w:t>
+      </w:r>
+      <w:r>
+        <w:rPr>
+          <w:lang w:val="en-US"/>
+        </w:rPr>
+        <w:t>positives (and therefore $0</w:t>
+      </w:r>
+      <w:r>
+        <w:rPr>
+          <w:lang w:val="en-US"/>
+        </w:rPr>
+        <w:t>\</w:t>
+      </w:r>
+      <w:r>
+        <w:rPr>
+          <w:lang w:val="en-US"/>
+        </w:rPr>
+        <w:t>%$ false negatives and optimal recall)</w:t>
       </w:r>
       <w:r>
         <w:rPr>
@@ -9146,21 +8072,7 @@
         <w:rPr>
           <w:lang w:val="en-US"/>
         </w:rPr>
-        <w:t>\begin{itemize}[</w:t>
-      </w:r>
-      <w:proofErr w:type="spellStart"/>
-      <w:r>
-        <w:rPr>
-          <w:lang w:val="en-US"/>
-        </w:rPr>
-        <w:t>noitemsep</w:t>
-      </w:r>
-      <w:proofErr w:type="spellEnd"/>
-      <w:r>
-        <w:rPr>
-          <w:lang w:val="en-US"/>
-        </w:rPr>
-        <w:t>]</w:t>
+        <w:t>\begin{itemize}[noitemsep]</w:t>
       </w:r>
     </w:p>
     <w:p>
@@ -9218,7 +8130,6 @@
         </w:rPr>
         <w:t>}{</w:t>
       </w:r>
-      <w:proofErr w:type="gramStart"/>
       <w:r>
         <w:rPr>
           <w:lang w:val="en-US"/>
@@ -9235,14 +8146,7 @@
         <w:rPr>
           <w:lang w:val="en-US"/>
         </w:rPr>
-        <w:t>$</w:t>
-      </w:r>
-      <w:proofErr w:type="gramEnd"/>
-      <w:r>
-        <w:rPr>
-          <w:lang w:val="en-US"/>
-        </w:rPr>
-        <w:t xml:space="preserve"> units to the top in case of a true positive (where $P$ is the total number of positives),</w:t>
+        <w:t>$ units to the top in case of a true positive (where $P$ is the total number of positives),</w:t>
       </w:r>
     </w:p>
     <w:p>
@@ -9279,27 +8183,13 @@
         <w:rPr>
           <w:lang w:val="en-US"/>
         </w:rPr>
-        <w:t>}{</w:t>
-      </w:r>
-      <w:proofErr w:type="gramStart"/>
-      <w:r>
-        <w:rPr>
-          <w:lang w:val="en-US"/>
-        </w:rPr>
-        <w:t>N}</w:t>
-      </w:r>
-      <w:r>
-        <w:rPr>
-          <w:lang w:val="en-US"/>
-        </w:rPr>
-        <w:t>$</w:t>
-      </w:r>
-      <w:proofErr w:type="gramEnd"/>
-      <w:r>
-        <w:rPr>
-          <w:lang w:val="en-US"/>
-        </w:rPr>
-        <w:t xml:space="preserve"> units to the right in case of a false positive (where $N$ is the total number of negatives)</w:t>
+        <w:t>}{N}</w:t>
+      </w:r>
+      <w:r>
+        <w:rPr>
+          <w:lang w:val="en-US"/>
+        </w:rPr>
+        <w:t>$ units to the right in case of a false positive (where $N$ is the total number of negatives)</w:t>
       </w:r>
     </w:p>
     <w:p>
@@ -9404,24 +8294,8 @@
         <w:rPr>
           <w:lang w:val="en-US"/>
         </w:rPr>
-        <w:t>\</w:t>
-      </w:r>
-      <w:proofErr w:type="spellStart"/>
-      <w:proofErr w:type="gramStart"/>
-      <w:r>
-        <w:rPr>
-          <w:lang w:val="en-US"/>
-        </w:rPr>
-        <w:t>autocite</w:t>
-      </w:r>
-      <w:proofErr w:type="spellEnd"/>
-      <w:r>
-        <w:rPr>
-          <w:lang w:val="en-US"/>
-        </w:rPr>
-        <w:t>{</w:t>
-      </w:r>
-      <w:proofErr w:type="gramEnd"/>
+        <w:t>\autocite{</w:t>
+      </w:r>
       <w:r>
         <w:rPr>
           <w:lang w:val="en-US"/>
@@ -10608,6 +9482,7 @@
     <w:lsdException w:name="HTML Sample" w:semiHidden="1" w:unhideWhenUsed="1"/>
     <w:lsdException w:name="HTML Typewriter" w:semiHidden="1" w:unhideWhenUsed="1"/>
     <w:lsdException w:name="HTML Variable" w:semiHidden="1" w:unhideWhenUsed="1"/>
+    <w:lsdException w:name="Normal Table" w:semiHidden="1" w:unhideWhenUsed="1"/>
     <w:lsdException w:name="annotation subject" w:semiHidden="1" w:unhideWhenUsed="1"/>
     <w:lsdException w:name="No List" w:semiHidden="1" w:unhideWhenUsed="1"/>
     <w:lsdException w:name="Outline List 1" w:semiHidden="1" w:unhideWhenUsed="1"/>
@@ -10654,8 +9529,10 @@
     <w:lsdException w:name="Table Subtle 2" w:semiHidden="1" w:unhideWhenUsed="1"/>
     <w:lsdException w:name="Table Web 1" w:semiHidden="1" w:unhideWhenUsed="1"/>
     <w:lsdException w:name="Table Web 2" w:semiHidden="1" w:unhideWhenUsed="1"/>
+    <w:lsdException w:name="Table Web 3" w:semiHidden="1" w:unhideWhenUsed="1"/>
     <w:lsdException w:name="Balloon Text" w:semiHidden="1" w:unhideWhenUsed="1"/>
     <w:lsdException w:name="Table Grid" w:uiPriority="39"/>
+    <w:lsdException w:name="Table Theme" w:semiHidden="1" w:unhideWhenUsed="1"/>
     <w:lsdException w:name="Placeholder Text" w:semiHidden="1"/>
     <w:lsdException w:name="No Spacing" w:uiPriority="1" w:qFormat="1"/>
     <w:lsdException w:name="Light Shading" w:uiPriority="60"/>
@@ -10884,6 +9761,7 @@
   <w:style w:type="character" w:default="1" w:styleId="Absatz-Standardschriftart">
     <w:name w:val="Default Paragraph Font"/>
     <w:uiPriority w:val="1"/>
+    <w:semiHidden/>
     <w:unhideWhenUsed/>
   </w:style>
   <w:style w:type="table" w:default="1" w:styleId="NormaleTabelle">

</xml_diff>

<commit_message>
little fix in chapter 3
</commit_message>
<xml_diff>
--- a/concept_chapter_3.docx
+++ b/concept_chapter_3.docx
@@ -116,14 +116,30 @@
         <w:rPr>
           <w:lang w:val="en-US"/>
         </w:rPr>
-        <w:t>{sec:</w:t>
-      </w:r>
-      <w:r>
-        <w:rPr>
-          <w:lang w:val="en-US"/>
-        </w:rPr>
-        <w:t>experimental_setup</w:t>
-      </w:r>
+        <w:t>{</w:t>
+      </w:r>
+      <w:proofErr w:type="spellStart"/>
+      <w:proofErr w:type="gramStart"/>
+      <w:r>
+        <w:rPr>
+          <w:lang w:val="en-US"/>
+        </w:rPr>
+        <w:t>sec:</w:t>
+      </w:r>
+      <w:r>
+        <w:rPr>
+          <w:lang w:val="en-US"/>
+        </w:rPr>
+        <w:t>experimental</w:t>
+      </w:r>
+      <w:proofErr w:type="gramEnd"/>
+      <w:r>
+        <w:rPr>
+          <w:lang w:val="en-US"/>
+        </w:rPr>
+        <w:t>_setup</w:t>
+      </w:r>
+      <w:proofErr w:type="spellEnd"/>
       <w:r>
         <w:rPr>
           <w:lang w:val="en-US"/>
@@ -153,16 +169,22 @@
         <w:rPr>
           <w:lang w:val="en-US"/>
         </w:rPr>
-        <w:t>~\ref{fig:</w:t>
-      </w:r>
-      <w:bookmarkStart w:id="0" w:name="_GoBack"/>
-      <w:bookmarkEnd w:id="0"/>
+        <w:t>~\ref{</w:t>
+      </w:r>
+      <w:proofErr w:type="spellStart"/>
+      <w:r>
+        <w:rPr>
+          <w:lang w:val="en-US"/>
+        </w:rPr>
+        <w:t>fig:</w:t>
+      </w:r>
       <w:r>
         <w:rPr>
           <w:lang w:val="en-US"/>
         </w:rPr>
         <w:t>text_mining_pipeline</w:t>
       </w:r>
+      <w:proofErr w:type="spellEnd"/>
       <w:r>
         <w:rPr>
           <w:lang w:val="en-US"/>
@@ -179,8 +201,24 @@
         <w:rPr>
           <w:lang w:val="en-US"/>
         </w:rPr>
-        <w:t>\citeauthor{</w:t>
-      </w:r>
+        <w:t>\</w:t>
+      </w:r>
+      <w:proofErr w:type="spellStart"/>
+      <w:proofErr w:type="gramStart"/>
+      <w:r>
+        <w:rPr>
+          <w:lang w:val="en-US"/>
+        </w:rPr>
+        <w:t>citeauthor</w:t>
+      </w:r>
+      <w:proofErr w:type="spellEnd"/>
+      <w:r>
+        <w:rPr>
+          <w:lang w:val="en-US"/>
+        </w:rPr>
+        <w:t>{</w:t>
+      </w:r>
+      <w:proofErr w:type="gramEnd"/>
       <w:r>
         <w:rPr>
           <w:lang w:val="en-US"/>
@@ -205,6 +243,7 @@
         </w:rPr>
         <w:t>\</w:t>
       </w:r>
+      <w:proofErr w:type="spellStart"/>
       <w:r>
         <w:rPr>
           <w:lang w:val="en-US"/>
@@ -215,7 +254,14 @@
         <w:rPr>
           <w:lang w:val="en-US"/>
         </w:rPr>
-        <w:t>cite{</w:t>
+        <w:t>cite</w:t>
+      </w:r>
+      <w:proofErr w:type="spellEnd"/>
+      <w:r>
+        <w:rPr>
+          <w:lang w:val="en-US"/>
+        </w:rPr>
+        <w:t>{</w:t>
       </w:r>
       <w:r>
         <w:rPr>
@@ -239,7 +285,21 @@
         <w:rPr>
           <w:lang w:val="en-US"/>
         </w:rPr>
-        <w:t>\citeauthor{</w:t>
+        <w:t>\</w:t>
+      </w:r>
+      <w:proofErr w:type="spellStart"/>
+      <w:r>
+        <w:rPr>
+          <w:lang w:val="en-US"/>
+        </w:rPr>
+        <w:t>citeauthor</w:t>
+      </w:r>
+      <w:proofErr w:type="spellEnd"/>
+      <w:r>
+        <w:rPr>
+          <w:lang w:val="en-US"/>
+        </w:rPr>
+        <w:t>{</w:t>
       </w:r>
       <w:r>
         <w:rPr>
@@ -265,6 +325,7 @@
         </w:rPr>
         <w:t>\</w:t>
       </w:r>
+      <w:proofErr w:type="spellStart"/>
       <w:r>
         <w:rPr>
           <w:lang w:val="en-US"/>
@@ -275,7 +336,14 @@
         <w:rPr>
           <w:lang w:val="en-US"/>
         </w:rPr>
-        <w:t>cite{</w:t>
+        <w:t>cite</w:t>
+      </w:r>
+      <w:proofErr w:type="spellEnd"/>
+      <w:r>
+        <w:rPr>
+          <w:lang w:val="en-US"/>
+        </w:rPr>
+        <w:t>{</w:t>
       </w:r>
       <w:r>
         <w:rPr>
@@ -395,8 +463,24 @@
         <w:rPr>
           <w:lang w:val="en-US"/>
         </w:rPr>
-        <w:t>\citeauthor{</w:t>
-      </w:r>
+        <w:t>\</w:t>
+      </w:r>
+      <w:proofErr w:type="spellStart"/>
+      <w:proofErr w:type="gramStart"/>
+      <w:r>
+        <w:rPr>
+          <w:lang w:val="en-US"/>
+        </w:rPr>
+        <w:t>citeauthor</w:t>
+      </w:r>
+      <w:proofErr w:type="spellEnd"/>
+      <w:r>
+        <w:rPr>
+          <w:lang w:val="en-US"/>
+        </w:rPr>
+        <w:t>{</w:t>
+      </w:r>
+      <w:proofErr w:type="gramEnd"/>
       <w:r>
         <w:rPr>
           <w:lang w:val="en-US"/>
@@ -511,6 +595,8 @@
         </w:rPr>
         <w:t>\</w:t>
       </w:r>
+      <w:proofErr w:type="spellStart"/>
+      <w:proofErr w:type="gramStart"/>
       <w:r>
         <w:rPr>
           <w:lang w:val="en-US"/>
@@ -523,11 +609,19 @@
         </w:rPr>
         <w:t>cite</w:t>
       </w:r>
-      <w:r>
-        <w:rPr>
-          <w:lang w:val="en-US"/>
-        </w:rPr>
-        <w:t>[Chapter~1]</w:t>
+      <w:proofErr w:type="spellEnd"/>
+      <w:r>
+        <w:rPr>
+          <w:lang w:val="en-US"/>
+        </w:rPr>
+        <w:t>[</w:t>
+      </w:r>
+      <w:proofErr w:type="gramEnd"/>
+      <w:r>
+        <w:rPr>
+          <w:lang w:val="en-US"/>
+        </w:rPr>
+        <w:t>Chapter~1]</w:t>
       </w:r>
       <w:r>
         <w:rPr>
@@ -873,8 +967,17 @@
         <w:rPr>
           <w:lang w:val="en-US"/>
         </w:rPr>
-        <w:t>\autocite</w:t>
-      </w:r>
+        <w:t>\</w:t>
+      </w:r>
+      <w:proofErr w:type="spellStart"/>
+      <w:proofErr w:type="gramStart"/>
+      <w:r>
+        <w:rPr>
+          <w:lang w:val="en-US"/>
+        </w:rPr>
+        <w:t>autocite</w:t>
+      </w:r>
+      <w:proofErr w:type="spellEnd"/>
       <w:r>
         <w:rPr>
           <w:color w:val="000000"/>
@@ -882,6 +985,7 @@
         </w:rPr>
         <w:t>[</w:t>
       </w:r>
+      <w:proofErr w:type="gramEnd"/>
       <w:r>
         <w:rPr>
           <w:color w:val="000000"/>
@@ -1025,7 +1129,32 @@
           <w:bCs/>
           <w:lang w:val="en-US"/>
         </w:rPr>
-        <w:t>\ref{subsec:validation_and_evaluation}</w:t>
+        <w:t>\ref{</w:t>
+      </w:r>
+      <w:proofErr w:type="spellStart"/>
+      <w:proofErr w:type="gramStart"/>
+      <w:r>
+        <w:rPr>
+          <w:bCs/>
+          <w:lang w:val="en-US"/>
+        </w:rPr>
+        <w:t>subsec:validation</w:t>
+      </w:r>
+      <w:proofErr w:type="gramEnd"/>
+      <w:r>
+        <w:rPr>
+          <w:bCs/>
+          <w:lang w:val="en-US"/>
+        </w:rPr>
+        <w:t>_and_evaluation</w:t>
+      </w:r>
+      <w:proofErr w:type="spellEnd"/>
+      <w:r>
+        <w:rPr>
+          <w:bCs/>
+          <w:lang w:val="en-US"/>
+        </w:rPr>
+        <w:t>}</w:t>
       </w:r>
       <w:r>
         <w:rPr>
@@ -1230,7 +1359,21 @@
         <w:rPr>
           <w:lang w:val="en-US"/>
         </w:rPr>
-        <w:t>$d\in\mathbb{X}$</w:t>
+        <w:t>$d\in\</w:t>
+      </w:r>
+      <w:proofErr w:type="spellStart"/>
+      <w:r>
+        <w:rPr>
+          <w:lang w:val="en-US"/>
+        </w:rPr>
+        <w:t>mathbb</w:t>
+      </w:r>
+      <w:proofErr w:type="spellEnd"/>
+      <w:r>
+        <w:rPr>
+          <w:lang w:val="en-US"/>
+        </w:rPr>
+        <w:t>{X}$</w:t>
       </w:r>
       <w:r>
         <w:rPr>
@@ -1242,7 +1385,14 @@
         <w:rPr>
           <w:lang w:val="en-US"/>
         </w:rPr>
-        <w:t>$\math</w:t>
+        <w:t>$\</w:t>
+      </w:r>
+      <w:proofErr w:type="spellStart"/>
+      <w:r>
+        <w:rPr>
+          <w:lang w:val="en-US"/>
+        </w:rPr>
+        <w:t>math</w:t>
       </w:r>
       <w:r>
         <w:rPr>
@@ -1250,6 +1400,7 @@
         </w:rPr>
         <w:t>bb</w:t>
       </w:r>
+      <w:proofErr w:type="spellEnd"/>
       <w:r>
         <w:rPr>
           <w:lang w:val="en-US"/>
@@ -1302,7 +1453,14 @@
         <w:rPr>
           <w:lang w:val="en-US"/>
         </w:rPr>
-        <w:t>$\math</w:t>
+        <w:t>$\</w:t>
+      </w:r>
+      <w:proofErr w:type="spellStart"/>
+      <w:r>
+        <w:rPr>
+          <w:lang w:val="en-US"/>
+        </w:rPr>
+        <w:t>math</w:t>
       </w:r>
       <w:r>
         <w:rPr>
@@ -1310,11 +1468,40 @@
         </w:rPr>
         <w:t>bb</w:t>
       </w:r>
-      <w:r>
-        <w:rPr>
-          <w:lang w:val="en-US"/>
-        </w:rPr>
-        <w:t>{C}=\left\{c_{1},c_{2},\dots,c_{J}\right\}$</w:t>
+      <w:proofErr w:type="spellEnd"/>
+      <w:r>
+        <w:rPr>
+          <w:lang w:val="en-US"/>
+        </w:rPr>
+        <w:t>{C}=\left\{c_{1</w:t>
+      </w:r>
+      <w:proofErr w:type="gramStart"/>
+      <w:r>
+        <w:rPr>
+          <w:lang w:val="en-US"/>
+        </w:rPr>
+        <w:t>},c</w:t>
+      </w:r>
+      <w:proofErr w:type="gramEnd"/>
+      <w:r>
+        <w:rPr>
+          <w:lang w:val="en-US"/>
+        </w:rPr>
+        <w:t>_{2},\</w:t>
+      </w:r>
+      <w:proofErr w:type="spellStart"/>
+      <w:r>
+        <w:rPr>
+          <w:lang w:val="en-US"/>
+        </w:rPr>
+        <w:t>dots,c</w:t>
+      </w:r>
+      <w:proofErr w:type="spellEnd"/>
+      <w:r>
+        <w:rPr>
+          <w:lang w:val="en-US"/>
+        </w:rPr>
+        <w:t>_{J}\right\}$</w:t>
       </w:r>
       <w:r>
         <w:rPr>
@@ -1362,7 +1549,42 @@
         <w:rPr>
           <w:lang w:val="en-US"/>
         </w:rPr>
-        <w:t>$\gamma:\mathbb{X}\rightarrow\math</w:t>
+        <w:t>$\gamma:\</w:t>
+      </w:r>
+      <w:proofErr w:type="spellStart"/>
+      <w:r>
+        <w:rPr>
+          <w:lang w:val="en-US"/>
+        </w:rPr>
+        <w:t>mathbb</w:t>
+      </w:r>
+      <w:proofErr w:type="spellEnd"/>
+      <w:r>
+        <w:rPr>
+          <w:lang w:val="en-US"/>
+        </w:rPr>
+        <w:t>{X}\</w:t>
+      </w:r>
+      <w:proofErr w:type="spellStart"/>
+      <w:r>
+        <w:rPr>
+          <w:lang w:val="en-US"/>
+        </w:rPr>
+        <w:t>rightarrow</w:t>
+      </w:r>
+      <w:proofErr w:type="spellEnd"/>
+      <w:r>
+        <w:rPr>
+          <w:lang w:val="en-US"/>
+        </w:rPr>
+        <w:t>\</w:t>
+      </w:r>
+      <w:proofErr w:type="spellStart"/>
+      <w:r>
+        <w:rPr>
+          <w:lang w:val="en-US"/>
+        </w:rPr>
+        <w:t>math</w:t>
       </w:r>
       <w:r>
         <w:rPr>
@@ -1370,6 +1592,7 @@
         </w:rPr>
         <w:t>bb</w:t>
       </w:r>
+      <w:proofErr w:type="spellEnd"/>
       <w:r>
         <w:rPr>
           <w:lang w:val="en-US"/>
@@ -1386,8 +1609,17 @@
         <w:rPr>
           <w:lang w:val="en-US"/>
         </w:rPr>
-        <w:t>\autocite</w:t>
-      </w:r>
+        <w:t>\</w:t>
+      </w:r>
+      <w:proofErr w:type="spellStart"/>
+      <w:proofErr w:type="gramStart"/>
+      <w:r>
+        <w:rPr>
+          <w:lang w:val="en-US"/>
+        </w:rPr>
+        <w:t>autocite</w:t>
+      </w:r>
+      <w:proofErr w:type="spellEnd"/>
       <w:r>
         <w:rPr>
           <w:color w:val="000000"/>
@@ -1395,6 +1627,7 @@
         </w:rPr>
         <w:t>[</w:t>
       </w:r>
+      <w:proofErr w:type="gramEnd"/>
       <w:r>
         <w:rPr>
           <w:color w:val="000000"/>
@@ -1596,7 +1829,21 @@
         <w:rPr>
           <w:lang w:val="en-US"/>
         </w:rPr>
-        <w:t>Of course, there is also a need of the completeness of the output value. Otherwise, the instance can not be used for training nor for the evaluation.</w:t>
+        <w:t xml:space="preserve">Of course, there is also a need of the completeness of the output value. Otherwise, the instance </w:t>
+      </w:r>
+      <w:proofErr w:type="spellStart"/>
+      <w:r>
+        <w:rPr>
+          <w:lang w:val="en-US"/>
+        </w:rPr>
+        <w:t>can not</w:t>
+      </w:r>
+      <w:proofErr w:type="spellEnd"/>
+      <w:r>
+        <w:rPr>
+          <w:lang w:val="en-US"/>
+        </w:rPr>
+        <w:t xml:space="preserve"> be used for training nor for the evaluation.</w:t>
       </w:r>
     </w:p>
     <w:p>
@@ -2027,6 +2274,7 @@
         </w:rPr>
         <w:t xml:space="preserve">we have to take into account the character encoding. The goal of this step is to reorganize the input from a string to a collection of tokens, also known as </w:t>
       </w:r>
+      <w:proofErr w:type="spellStart"/>
       <w:r>
         <w:rPr>
           <w:lang w:val="en-US"/>
@@ -2039,6 +2287,7 @@
         </w:rPr>
         <w:t>ing</w:t>
       </w:r>
+      <w:proofErr w:type="spellEnd"/>
       <w:r>
         <w:rPr>
           <w:lang w:val="en-US"/>
@@ -2257,7 +2506,21 @@
         <w:rPr>
           <w:lang w:val="en-US"/>
         </w:rPr>
-        <w:t xml:space="preserve"> should be removed directly. Frequently used words as “and” or “that”, also called stopwords, </w:t>
+        <w:t xml:space="preserve"> should be removed directly. Frequently used words as “and” or “that”, also called </w:t>
+      </w:r>
+      <w:proofErr w:type="spellStart"/>
+      <w:r>
+        <w:rPr>
+          <w:lang w:val="en-US"/>
+        </w:rPr>
+        <w:t>stopwords</w:t>
+      </w:r>
+      <w:proofErr w:type="spellEnd"/>
+      <w:r>
+        <w:rPr>
+          <w:lang w:val="en-US"/>
+        </w:rPr>
+        <w:t xml:space="preserve">, </w:t>
       </w:r>
       <w:r>
         <w:rPr>
@@ -2269,7 +2532,21 @@
         <w:rPr>
           <w:lang w:val="en-US"/>
         </w:rPr>
-        <w:t xml:space="preserve"> and can be removed from the token collection. There are lists of stopwords available for common textual resources, but they may be customized for specific data sets.</w:t>
+        <w:t xml:space="preserve"> and can be removed from the token collection. There are lists of </w:t>
+      </w:r>
+      <w:proofErr w:type="spellStart"/>
+      <w:r>
+        <w:rPr>
+          <w:lang w:val="en-US"/>
+        </w:rPr>
+        <w:t>stopwords</w:t>
+      </w:r>
+      <w:proofErr w:type="spellEnd"/>
+      <w:r>
+        <w:rPr>
+          <w:lang w:val="en-US"/>
+        </w:rPr>
+        <w:t xml:space="preserve"> available for common textual resources, but they may be customized for specific data sets.</w:t>
       </w:r>
       <w:r>
         <w:rPr>
@@ -2293,7 +2570,29 @@
         <w:rPr>
           <w:lang w:val="en-US"/>
         </w:rPr>
-        <w:t>\autocite{Kharde2016}.</w:t>
+        <w:t>\</w:t>
+      </w:r>
+      <w:proofErr w:type="spellStart"/>
+      <w:proofErr w:type="gramStart"/>
+      <w:r>
+        <w:rPr>
+          <w:lang w:val="en-US"/>
+        </w:rPr>
+        <w:t>autocite</w:t>
+      </w:r>
+      <w:proofErr w:type="spellEnd"/>
+      <w:r>
+        <w:rPr>
+          <w:lang w:val="en-US"/>
+        </w:rPr>
+        <w:t>{</w:t>
+      </w:r>
+      <w:proofErr w:type="gramEnd"/>
+      <w:r>
+        <w:rPr>
+          <w:lang w:val="en-US"/>
+        </w:rPr>
+        <w:t>Kharde2016}.</w:t>
       </w:r>
     </w:p>
     <w:p>
@@ -2676,7 +2975,21 @@
         <w:rPr>
           <w:lang w:val="en-US"/>
         </w:rPr>
-        <w:t>\footnote{\url{</w:t>
+        <w:t>\footnote{\</w:t>
+      </w:r>
+      <w:proofErr w:type="spellStart"/>
+      <w:r>
+        <w:rPr>
+          <w:lang w:val="en-US"/>
+        </w:rPr>
+        <w:t>url</w:t>
+      </w:r>
+      <w:proofErr w:type="spellEnd"/>
+      <w:r>
+        <w:rPr>
+          <w:lang w:val="en-US"/>
+        </w:rPr>
+        <w:t>{</w:t>
       </w:r>
       <w:hyperlink r:id="rId12" w:history="1">
         <w:r>
@@ -3498,8 +3811,24 @@
         <w:rPr>
           <w:lang w:val="en-US"/>
         </w:rPr>
-        <w:t>\autocite{</w:t>
-      </w:r>
+        <w:t>\</w:t>
+      </w:r>
+      <w:proofErr w:type="spellStart"/>
+      <w:proofErr w:type="gramStart"/>
+      <w:r>
+        <w:rPr>
+          <w:lang w:val="en-US"/>
+        </w:rPr>
+        <w:t>autocite</w:t>
+      </w:r>
+      <w:proofErr w:type="spellEnd"/>
+      <w:r>
+        <w:rPr>
+          <w:lang w:val="en-US"/>
+        </w:rPr>
+        <w:t>{</w:t>
+      </w:r>
+      <w:proofErr w:type="gramEnd"/>
       <w:r>
         <w:rPr>
           <w:lang w:val="en-US"/>
@@ -3668,7 +3997,14 @@
         <w:rPr>
           <w:lang w:val="en-US"/>
         </w:rPr>
-        <w:t>is of particular importance for classifiers that, unlike N</w:t>
+        <w:t xml:space="preserve">is of particular importance for classifiers that, unlike </w:t>
+      </w:r>
+      <w:proofErr w:type="spellStart"/>
+      <w:r>
+        <w:rPr>
+          <w:lang w:val="en-US"/>
+        </w:rPr>
+        <w:t>N</w:t>
       </w:r>
       <w:r>
         <w:rPr>
@@ -3688,6 +4024,7 @@
         </w:rPr>
         <w:t>ayes</w:t>
       </w:r>
+      <w:proofErr w:type="spellEnd"/>
       <w:r>
         <w:rPr>
           <w:lang w:val="en-US"/>
@@ -3730,6 +4067,8 @@
         </w:rPr>
         <w:t>\</w:t>
       </w:r>
+      <w:proofErr w:type="spellStart"/>
+      <w:proofErr w:type="gramStart"/>
       <w:r>
         <w:rPr>
           <w:lang w:val="en-US"/>
@@ -3742,11 +4081,19 @@
         </w:rPr>
         <w:t>cite</w:t>
       </w:r>
-      <w:r>
-        <w:rPr>
-          <w:lang w:val="en-US"/>
-        </w:rPr>
-        <w:t>[Chapter~13.5]</w:t>
+      <w:proofErr w:type="spellEnd"/>
+      <w:r>
+        <w:rPr>
+          <w:lang w:val="en-US"/>
+        </w:rPr>
+        <w:t>[</w:t>
+      </w:r>
+      <w:proofErr w:type="gramEnd"/>
+      <w:r>
+        <w:rPr>
+          <w:lang w:val="en-US"/>
+        </w:rPr>
+        <w:t>Chapter~13.5]</w:t>
       </w:r>
       <w:r>
         <w:rPr>
@@ -3845,6 +4192,8 @@
         </w:rPr>
         <w:t>\</w:t>
       </w:r>
+      <w:proofErr w:type="spellStart"/>
+      <w:proofErr w:type="gramStart"/>
       <w:r>
         <w:rPr>
           <w:lang w:val="en-US"/>
@@ -3857,11 +4206,19 @@
         </w:rPr>
         <w:t>cite</w:t>
       </w:r>
-      <w:r>
-        <w:rPr>
-          <w:lang w:val="en-US"/>
-        </w:rPr>
-        <w:t>[Chapter~2.1]</w:t>
+      <w:proofErr w:type="spellEnd"/>
+      <w:r>
+        <w:rPr>
+          <w:lang w:val="en-US"/>
+        </w:rPr>
+        <w:t>[</w:t>
+      </w:r>
+      <w:proofErr w:type="gramEnd"/>
+      <w:r>
+        <w:rPr>
+          <w:lang w:val="en-US"/>
+        </w:rPr>
+        <w:t>Chapter~2.1]</w:t>
       </w:r>
       <w:r>
         <w:rPr>
@@ -3899,6 +4256,8 @@
         </w:rPr>
         <w:t>\</w:t>
       </w:r>
+      <w:proofErr w:type="spellStart"/>
+      <w:proofErr w:type="gramStart"/>
       <w:r>
         <w:rPr>
           <w:lang w:val="en-US"/>
@@ -3911,11 +4270,19 @@
         </w:rPr>
         <w:t>cite</w:t>
       </w:r>
-      <w:r>
-        <w:rPr>
-          <w:lang w:val="en-US"/>
-        </w:rPr>
-        <w:t>[Chapter~13.5]</w:t>
+      <w:proofErr w:type="spellEnd"/>
+      <w:r>
+        <w:rPr>
+          <w:lang w:val="en-US"/>
+        </w:rPr>
+        <w:t>[</w:t>
+      </w:r>
+      <w:proofErr w:type="gramEnd"/>
+      <w:r>
+        <w:rPr>
+          <w:lang w:val="en-US"/>
+        </w:rPr>
+        <w:t>Chapter~13.5]</w:t>
       </w:r>
       <w:r>
         <w:rPr>
@@ -4072,8 +4439,24 @@
         <w:rPr>
           <w:lang w:val="en-US"/>
         </w:rPr>
-        <w:t>\autocite{</w:t>
-      </w:r>
+        <w:t>\</w:t>
+      </w:r>
+      <w:proofErr w:type="spellStart"/>
+      <w:proofErr w:type="gramStart"/>
+      <w:r>
+        <w:rPr>
+          <w:lang w:val="en-US"/>
+        </w:rPr>
+        <w:t>autocite</w:t>
+      </w:r>
+      <w:proofErr w:type="spellEnd"/>
+      <w:r>
+        <w:rPr>
+          <w:lang w:val="en-US"/>
+        </w:rPr>
+        <w:t>{</w:t>
+      </w:r>
+      <w:proofErr w:type="gramEnd"/>
       <w:r>
         <w:rPr>
           <w:lang w:val="en-US"/>
@@ -4157,7 +4540,32 @@
           <w:bCs/>
           <w:lang w:val="en-US"/>
         </w:rPr>
-        <w:t>{subsec:word_embeddings}</w:t>
+        <w:t>{</w:t>
+      </w:r>
+      <w:proofErr w:type="spellStart"/>
+      <w:proofErr w:type="gramStart"/>
+      <w:r>
+        <w:rPr>
+          <w:bCs/>
+          <w:lang w:val="en-US"/>
+        </w:rPr>
+        <w:t>subsec:word</w:t>
+      </w:r>
+      <w:proofErr w:type="gramEnd"/>
+      <w:r>
+        <w:rPr>
+          <w:bCs/>
+          <w:lang w:val="en-US"/>
+        </w:rPr>
+        <w:t>_embeddings</w:t>
+      </w:r>
+      <w:proofErr w:type="spellEnd"/>
+      <w:r>
+        <w:rPr>
+          <w:bCs/>
+          <w:lang w:val="en-US"/>
+        </w:rPr>
+        <w:t>}</w:t>
       </w:r>
       <w:r>
         <w:rPr>
@@ -4266,7 +4674,32 @@
           <w:bCs/>
           <w:lang w:val="en-US"/>
         </w:rPr>
-        <w:t>{fig:learning_approaches_sentiment_analysis}</w:t>
+        <w:t>{</w:t>
+      </w:r>
+      <w:proofErr w:type="spellStart"/>
+      <w:proofErr w:type="gramStart"/>
+      <w:r>
+        <w:rPr>
+          <w:bCs/>
+          <w:lang w:val="en-US"/>
+        </w:rPr>
+        <w:t>fig:learning</w:t>
+      </w:r>
+      <w:proofErr w:type="gramEnd"/>
+      <w:r>
+        <w:rPr>
+          <w:bCs/>
+          <w:lang w:val="en-US"/>
+        </w:rPr>
+        <w:t>_approaches_sentiment_analysis</w:t>
+      </w:r>
+      <w:proofErr w:type="spellEnd"/>
+      <w:r>
+        <w:rPr>
+          <w:bCs/>
+          <w:lang w:val="en-US"/>
+        </w:rPr>
+        <w:t>}</w:t>
       </w:r>
       <w:r>
         <w:rPr>
@@ -4302,7 +4735,29 @@
         <w:rPr>
           <w:lang w:val="en-US"/>
         </w:rPr>
-        <w:t>\autocite{Kharde2016}.</w:t>
+        <w:t>\</w:t>
+      </w:r>
+      <w:proofErr w:type="spellStart"/>
+      <w:proofErr w:type="gramStart"/>
+      <w:r>
+        <w:rPr>
+          <w:lang w:val="en-US"/>
+        </w:rPr>
+        <w:t>autocite</w:t>
+      </w:r>
+      <w:proofErr w:type="spellEnd"/>
+      <w:r>
+        <w:rPr>
+          <w:lang w:val="en-US"/>
+        </w:rPr>
+        <w:t>{</w:t>
+      </w:r>
+      <w:proofErr w:type="gramEnd"/>
+      <w:r>
+        <w:rPr>
+          <w:lang w:val="en-US"/>
+        </w:rPr>
+        <w:t>Kharde2016}.</w:t>
       </w:r>
     </w:p>
     <w:p>
@@ -4574,7 +5029,42 @@
         <w:rPr>
           <w:lang w:val="en-US"/>
         </w:rPr>
-        <w:t>$\gamma:\mathbb{X}\rightarrow\math</w:t>
+        <w:t>$\gamma:\</w:t>
+      </w:r>
+      <w:proofErr w:type="spellStart"/>
+      <w:r>
+        <w:rPr>
+          <w:lang w:val="en-US"/>
+        </w:rPr>
+        <w:t>mathbb</w:t>
+      </w:r>
+      <w:proofErr w:type="spellEnd"/>
+      <w:r>
+        <w:rPr>
+          <w:lang w:val="en-US"/>
+        </w:rPr>
+        <w:t>{X}\</w:t>
+      </w:r>
+      <w:proofErr w:type="spellStart"/>
+      <w:r>
+        <w:rPr>
+          <w:lang w:val="en-US"/>
+        </w:rPr>
+        <w:t>rightarrow</w:t>
+      </w:r>
+      <w:proofErr w:type="spellEnd"/>
+      <w:r>
+        <w:rPr>
+          <w:lang w:val="en-US"/>
+        </w:rPr>
+        <w:t>\</w:t>
+      </w:r>
+      <w:proofErr w:type="spellStart"/>
+      <w:r>
+        <w:rPr>
+          <w:lang w:val="en-US"/>
+        </w:rPr>
+        <w:t>math</w:t>
       </w:r>
       <w:r>
         <w:rPr>
@@ -4582,6 +5072,7 @@
         </w:rPr>
         <w:t>bb</w:t>
       </w:r>
+      <w:proofErr w:type="spellEnd"/>
       <w:r>
         <w:rPr>
           <w:lang w:val="en-US"/>
@@ -4706,8 +5197,24 @@
         <w:rPr>
           <w:lang w:val="en-US"/>
         </w:rPr>
-        <w:t>\autocite{</w:t>
-      </w:r>
+        <w:t>\</w:t>
+      </w:r>
+      <w:proofErr w:type="spellStart"/>
+      <w:proofErr w:type="gramStart"/>
+      <w:r>
+        <w:rPr>
+          <w:lang w:val="en-US"/>
+        </w:rPr>
+        <w:t>autocite</w:t>
+      </w:r>
+      <w:proofErr w:type="spellEnd"/>
+      <w:r>
+        <w:rPr>
+          <w:lang w:val="en-US"/>
+        </w:rPr>
+        <w:t>{</w:t>
+      </w:r>
+      <w:proofErr w:type="gramEnd"/>
       <w:r>
         <w:rPr>
           <w:lang w:val="en-US"/>
@@ -5215,8 +5722,16 @@
         <w:rPr>
           <w:lang w:val="en-US"/>
         </w:rPr>
-        <w:t>\cdot</w:t>
-      </w:r>
+        <w:t>\</w:t>
+      </w:r>
+      <w:proofErr w:type="spellStart"/>
+      <w:r>
+        <w:rPr>
+          <w:lang w:val="en-US"/>
+        </w:rPr>
+        <w:t>cdot</w:t>
+      </w:r>
+      <w:proofErr w:type="spellEnd"/>
       <w:r>
         <w:rPr>
           <w:lang w:val="en-US"/>
@@ -5515,8 +6030,24 @@
         <w:rPr>
           <w:lang w:val="en-US"/>
         </w:rPr>
-        <w:t>\autocite{</w:t>
-      </w:r>
+        <w:t>\</w:t>
+      </w:r>
+      <w:proofErr w:type="spellStart"/>
+      <w:proofErr w:type="gramStart"/>
+      <w:r>
+        <w:rPr>
+          <w:lang w:val="en-US"/>
+        </w:rPr>
+        <w:t>autocite</w:t>
+      </w:r>
+      <w:proofErr w:type="spellEnd"/>
+      <w:r>
+        <w:rPr>
+          <w:lang w:val="en-US"/>
+        </w:rPr>
+        <w:t>{</w:t>
+      </w:r>
+      <w:proofErr w:type="gramEnd"/>
       <w:r>
         <w:rPr>
           <w:lang w:val="en-US"/>
@@ -5764,7 +6295,21 @@
         <w:rPr>
           <w:lang w:val="en-US"/>
         </w:rPr>
-        <w:t xml:space="preserve"> classifier types are applied to binary classification problems. If there are three ore more classes, the classifier possibly has to be extended to handle this multiclass problem, e.g. for SVM Classifiers. Another possibility is to </w:t>
+        <w:t xml:space="preserve"> classifier types are applied to binary classification problems. If there are three </w:t>
+      </w:r>
+      <w:proofErr w:type="spellStart"/>
+      <w:r>
+        <w:rPr>
+          <w:lang w:val="en-US"/>
+        </w:rPr>
+        <w:t>ore</w:t>
+      </w:r>
+      <w:proofErr w:type="spellEnd"/>
+      <w:r>
+        <w:rPr>
+          <w:lang w:val="en-US"/>
+        </w:rPr>
+        <w:t xml:space="preserve"> more classes, the classifier possibly has to be extended to handle this multiclass problem, e.g. for SVM Classifiers. Another possibility is to </w:t>
       </w:r>
       <w:r>
         <w:rPr>
@@ -5803,7 +6348,32 @@
           <w:bCs/>
           <w:lang w:val="en-US"/>
         </w:rPr>
-        <w:t>{subsec:multi_class_problems}</w:t>
+        <w:t>{</w:t>
+      </w:r>
+      <w:proofErr w:type="spellStart"/>
+      <w:proofErr w:type="gramStart"/>
+      <w:r>
+        <w:rPr>
+          <w:bCs/>
+          <w:lang w:val="en-US"/>
+        </w:rPr>
+        <w:t>subsec:multi</w:t>
+      </w:r>
+      <w:proofErr w:type="gramEnd"/>
+      <w:r>
+        <w:rPr>
+          <w:bCs/>
+          <w:lang w:val="en-US"/>
+        </w:rPr>
+        <w:t>_class_problems</w:t>
+      </w:r>
+      <w:proofErr w:type="spellEnd"/>
+      <w:r>
+        <w:rPr>
+          <w:bCs/>
+          <w:lang w:val="en-US"/>
+        </w:rPr>
+        <w:t>}</w:t>
       </w:r>
       <w:r>
         <w:rPr>
@@ -5881,8 +6451,24 @@
         <w:rPr>
           <w:lang w:val="en-US"/>
         </w:rPr>
-        <w:t>\autocite{</w:t>
-      </w:r>
+        <w:t>\</w:t>
+      </w:r>
+      <w:proofErr w:type="spellStart"/>
+      <w:proofErr w:type="gramStart"/>
+      <w:r>
+        <w:rPr>
+          <w:lang w:val="en-US"/>
+        </w:rPr>
+        <w:t>autocite</w:t>
+      </w:r>
+      <w:proofErr w:type="spellEnd"/>
+      <w:r>
+        <w:rPr>
+          <w:lang w:val="en-US"/>
+        </w:rPr>
+        <w:t>{</w:t>
+      </w:r>
+      <w:proofErr w:type="gramEnd"/>
       <w:r>
         <w:rPr>
           <w:lang w:val="en-US"/>
@@ -6098,7 +6684,29 @@
         <w:rPr>
           <w:lang w:val="en-US"/>
         </w:rPr>
-        <w:t>\autocite{Kharde2016}</w:t>
+        <w:t>\</w:t>
+      </w:r>
+      <w:proofErr w:type="spellStart"/>
+      <w:proofErr w:type="gramStart"/>
+      <w:r>
+        <w:rPr>
+          <w:lang w:val="en-US"/>
+        </w:rPr>
+        <w:t>autocite</w:t>
+      </w:r>
+      <w:proofErr w:type="spellEnd"/>
+      <w:r>
+        <w:rPr>
+          <w:lang w:val="en-US"/>
+        </w:rPr>
+        <w:t>{</w:t>
+      </w:r>
+      <w:proofErr w:type="gramEnd"/>
+      <w:r>
+        <w:rPr>
+          <w:lang w:val="en-US"/>
+        </w:rPr>
+        <w:t>Kharde2016}</w:t>
       </w:r>
       <w:r>
         <w:rPr>
@@ -6203,7 +6811,29 @@
         <w:rPr>
           <w:lang w:val="en-US"/>
         </w:rPr>
-        <w:t>{subsec:definition_of_the_problem_and_goals}</w:t>
+        <w:t>{</w:t>
+      </w:r>
+      <w:proofErr w:type="spellStart"/>
+      <w:proofErr w:type="gramStart"/>
+      <w:r>
+        <w:rPr>
+          <w:lang w:val="en-US"/>
+        </w:rPr>
+        <w:t>subsec:definition</w:t>
+      </w:r>
+      <w:proofErr w:type="gramEnd"/>
+      <w:r>
+        <w:rPr>
+          <w:lang w:val="en-US"/>
+        </w:rPr>
+        <w:t>_of_the_problem_and_goals</w:t>
+      </w:r>
+      <w:proofErr w:type="spellEnd"/>
+      <w:r>
+        <w:rPr>
+          <w:lang w:val="en-US"/>
+        </w:rPr>
+        <w:t>}</w:t>
       </w:r>
       <w:r>
         <w:rPr>
@@ -6372,7 +7002,14 @@
         <w:rPr>
           <w:lang w:val="en-US"/>
         </w:rPr>
-        <w:t>$\math</w:t>
+        <w:t>$\</w:t>
+      </w:r>
+      <w:proofErr w:type="spellStart"/>
+      <w:r>
+        <w:rPr>
+          <w:lang w:val="en-US"/>
+        </w:rPr>
+        <w:t>math</w:t>
       </w:r>
       <w:r>
         <w:rPr>
@@ -6380,6 +7017,7 @@
         </w:rPr>
         <w:t>bb</w:t>
       </w:r>
+      <w:proofErr w:type="spellEnd"/>
       <w:r>
         <w:rPr>
           <w:lang w:val="en-US"/>
@@ -6414,20 +7052,46 @@
         <w:rPr>
           <w:lang w:val="en-US"/>
         </w:rPr>
-        <w:t>$\langle</w:t>
-      </w:r>
+        <w:t>$\</w:t>
+      </w:r>
+      <w:proofErr w:type="spellStart"/>
+      <w:r>
+        <w:rPr>
+          <w:lang w:val="en-US"/>
+        </w:rPr>
+        <w:t>langle</w:t>
+      </w:r>
+      <w:proofErr w:type="spellEnd"/>
       <w:r>
         <w:rPr>
           <w:lang w:val="en-US"/>
         </w:rPr>
         <w:t xml:space="preserve"> </w:t>
       </w:r>
-      <w:r>
-        <w:rPr>
-          <w:lang w:val="en-US"/>
-        </w:rPr>
-        <w:t>d,c\rangle</w:t>
-      </w:r>
+      <w:proofErr w:type="spellStart"/>
+      <w:proofErr w:type="gramStart"/>
+      <w:r>
+        <w:rPr>
+          <w:lang w:val="en-US"/>
+        </w:rPr>
+        <w:t>d,c</w:t>
+      </w:r>
+      <w:proofErr w:type="spellEnd"/>
+      <w:proofErr w:type="gramEnd"/>
+      <w:r>
+        <w:rPr>
+          <w:lang w:val="en-US"/>
+        </w:rPr>
+        <w:t>\</w:t>
+      </w:r>
+      <w:proofErr w:type="spellStart"/>
+      <w:r>
+        <w:rPr>
+          <w:lang w:val="en-US"/>
+        </w:rPr>
+        <w:t>rangle</w:t>
+      </w:r>
+      <w:proofErr w:type="spellEnd"/>
       <w:r>
         <w:rPr>
           <w:lang w:val="en-US"/>
@@ -6456,19 +7120,70 @@
         <w:rPr>
           <w:lang w:val="en-US"/>
         </w:rPr>
-        <w:t>$\langle</w:t>
-      </w:r>
+        <w:t>$\</w:t>
+      </w:r>
+      <w:proofErr w:type="spellStart"/>
+      <w:r>
+        <w:rPr>
+          <w:lang w:val="en-US"/>
+        </w:rPr>
+        <w:t>langle</w:t>
+      </w:r>
+      <w:proofErr w:type="spellEnd"/>
       <w:r>
         <w:rPr>
           <w:lang w:val="en-US"/>
         </w:rPr>
         <w:t xml:space="preserve"> </w:t>
       </w:r>
-      <w:r>
-        <w:rPr>
-          <w:lang w:val="en-US"/>
-        </w:rPr>
-        <w:t>d,c\rangle\in\mathbb{X}\times\mathb</w:t>
+      <w:proofErr w:type="spellStart"/>
+      <w:r>
+        <w:rPr>
+          <w:lang w:val="en-US"/>
+        </w:rPr>
+        <w:t>d,c</w:t>
+      </w:r>
+      <w:proofErr w:type="spellEnd"/>
+      <w:r>
+        <w:rPr>
+          <w:lang w:val="en-US"/>
+        </w:rPr>
+        <w:t>\</w:t>
+      </w:r>
+      <w:proofErr w:type="spellStart"/>
+      <w:r>
+        <w:rPr>
+          <w:lang w:val="en-US"/>
+        </w:rPr>
+        <w:t>rangle</w:t>
+      </w:r>
+      <w:proofErr w:type="spellEnd"/>
+      <w:r>
+        <w:rPr>
+          <w:lang w:val="en-US"/>
+        </w:rPr>
+        <w:t>\in\</w:t>
+      </w:r>
+      <w:proofErr w:type="spellStart"/>
+      <w:r>
+        <w:rPr>
+          <w:lang w:val="en-US"/>
+        </w:rPr>
+        <w:t>mathbb</w:t>
+      </w:r>
+      <w:proofErr w:type="spellEnd"/>
+      <w:r>
+        <w:rPr>
+          <w:lang w:val="en-US"/>
+        </w:rPr>
+        <w:t>{X}\times\</w:t>
+      </w:r>
+      <w:proofErr w:type="spellStart"/>
+      <w:r>
+        <w:rPr>
+          <w:lang w:val="en-US"/>
+        </w:rPr>
+        <w:t>mathb</w:t>
       </w:r>
       <w:r>
         <w:rPr>
@@ -6476,6 +7191,7 @@
         </w:rPr>
         <w:t>b</w:t>
       </w:r>
+      <w:proofErr w:type="spellEnd"/>
       <w:r>
         <w:rPr>
           <w:lang w:val="en-US"/>
@@ -6522,8 +7238,17 @@
         <w:rPr>
           <w:lang w:val="en-US"/>
         </w:rPr>
-        <w:t>\autocite</w:t>
-      </w:r>
+        <w:t>\</w:t>
+      </w:r>
+      <w:proofErr w:type="spellStart"/>
+      <w:proofErr w:type="gramStart"/>
+      <w:r>
+        <w:rPr>
+          <w:lang w:val="en-US"/>
+        </w:rPr>
+        <w:t>autocite</w:t>
+      </w:r>
+      <w:proofErr w:type="spellEnd"/>
       <w:r>
         <w:rPr>
           <w:color w:val="000000"/>
@@ -6531,6 +7256,7 @@
         </w:rPr>
         <w:t>[</w:t>
       </w:r>
+      <w:proofErr w:type="gramEnd"/>
       <w:r>
         <w:rPr>
           <w:color w:val="000000"/>
@@ -6629,8 +7355,17 @@
         <w:rPr>
           <w:lang w:val="en-US"/>
         </w:rPr>
-        <w:t>\autocite</w:t>
-      </w:r>
+        <w:t>\</w:t>
+      </w:r>
+      <w:proofErr w:type="spellStart"/>
+      <w:proofErr w:type="gramStart"/>
+      <w:r>
+        <w:rPr>
+          <w:lang w:val="en-US"/>
+        </w:rPr>
+        <w:t>autocite</w:t>
+      </w:r>
+      <w:proofErr w:type="spellEnd"/>
       <w:r>
         <w:rPr>
           <w:color w:val="000000"/>
@@ -6638,6 +7373,7 @@
         </w:rPr>
         <w:t>[</w:t>
       </w:r>
+      <w:proofErr w:type="gramEnd"/>
       <w:r>
         <w:rPr>
           <w:color w:val="000000"/>
@@ -6883,7 +7619,28 @@
         <w:rPr>
           <w:lang w:val="en-US"/>
         </w:rPr>
-        <w:t>\binom{n}{k}</w:t>
+        <w:t>\</w:t>
+      </w:r>
+      <w:proofErr w:type="spellStart"/>
+      <w:r>
+        <w:rPr>
+          <w:lang w:val="en-US"/>
+        </w:rPr>
+        <w:t>binom</w:t>
+      </w:r>
+      <w:proofErr w:type="spellEnd"/>
+      <w:r>
+        <w:rPr>
+          <w:lang w:val="en-US"/>
+        </w:rPr>
+        <w:t>{n}{</w:t>
+      </w:r>
+      <w:proofErr w:type="gramStart"/>
+      <w:r>
+        <w:rPr>
+          <w:lang w:val="en-US"/>
+        </w:rPr>
+        <w:t>k}</w:t>
       </w:r>
       <w:r>
         <w:rPr>
@@ -6891,12 +7648,21 @@
         </w:rPr>
         <w:t>$</w:t>
       </w:r>
-      <w:r>
-        <w:rPr>
-          <w:lang w:val="en-US"/>
-        </w:rPr>
-        <w:t xml:space="preserve"> possiblities</w:t>
-      </w:r>
+      <w:proofErr w:type="gramEnd"/>
+      <w:r>
+        <w:rPr>
+          <w:lang w:val="en-US"/>
+        </w:rPr>
+        <w:t xml:space="preserve"> </w:t>
+      </w:r>
+      <w:proofErr w:type="spellStart"/>
+      <w:r>
+        <w:rPr>
+          <w:lang w:val="en-US"/>
+        </w:rPr>
+        <w:t>possiblities</w:t>
+      </w:r>
+      <w:proofErr w:type="spellEnd"/>
       <w:r>
         <w:rPr>
           <w:lang w:val="en-US"/>
@@ -6913,8 +7679,16 @@
         <w:rPr>
           <w:lang w:val="en-US"/>
         </w:rPr>
-        <w:t>\autocite</w:t>
-      </w:r>
+        <w:t>\</w:t>
+      </w:r>
+      <w:proofErr w:type="spellStart"/>
+      <w:r>
+        <w:rPr>
+          <w:lang w:val="en-US"/>
+        </w:rPr>
+        <w:t>autocite</w:t>
+      </w:r>
+      <w:proofErr w:type="spellEnd"/>
       <w:r>
         <w:rPr>
           <w:color w:val="000000"/>
@@ -7115,7 +7889,35 @@
         <w:rPr>
           <w:lang w:val="en-US"/>
         </w:rPr>
-        <w:t xml:space="preserve">atrix $M$ is usually created, where a value $M_{ij}$ specifies how many instances of the class $i$ were classified as class $j$. </w:t>
+        <w:t>atrix $M$ is usually created, where a value $M_{</w:t>
+      </w:r>
+      <w:proofErr w:type="spellStart"/>
+      <w:r>
+        <w:rPr>
+          <w:lang w:val="en-US"/>
+        </w:rPr>
+        <w:t>ij</w:t>
+      </w:r>
+      <w:proofErr w:type="spellEnd"/>
+      <w:r>
+        <w:rPr>
+          <w:lang w:val="en-US"/>
+        </w:rPr>
+        <w:t>}$ specifies how many instances of the class $</w:t>
+      </w:r>
+      <w:proofErr w:type="spellStart"/>
+      <w:r>
+        <w:rPr>
+          <w:lang w:val="en-US"/>
+        </w:rPr>
+        <w:t>i</w:t>
+      </w:r>
+      <w:proofErr w:type="spellEnd"/>
+      <w:r>
+        <w:rPr>
+          <w:lang w:val="en-US"/>
+        </w:rPr>
+        <w:t xml:space="preserve">$ were classified as class $j$. </w:t>
       </w:r>
       <w:r>
         <w:rPr>
@@ -7151,7 +7953,21 @@
         <w:rPr>
           <w:lang w:val="en-US"/>
         </w:rPr>
-        <w:t>atrix (i.e. $i=j$) divided by the total number of instances.</w:t>
+        <w:t>atrix (i.e. $</w:t>
+      </w:r>
+      <w:proofErr w:type="spellStart"/>
+      <w:r>
+        <w:rPr>
+          <w:lang w:val="en-US"/>
+        </w:rPr>
+        <w:t>i</w:t>
+      </w:r>
+      <w:proofErr w:type="spellEnd"/>
+      <w:r>
+        <w:rPr>
+          <w:lang w:val="en-US"/>
+        </w:rPr>
+        <w:t>=j$) divided by the total number of instances.</w:t>
       </w:r>
     </w:p>
     <w:p>
@@ -7188,7 +8004,29 @@
         <w:rPr>
           <w:lang w:val="en-US"/>
         </w:rPr>
-        <w:t xml:space="preserve">\citeauthor{Witten2005} </w:t>
+        <w:t>\</w:t>
+      </w:r>
+      <w:proofErr w:type="spellStart"/>
+      <w:proofErr w:type="gramStart"/>
+      <w:r>
+        <w:rPr>
+          <w:lang w:val="en-US"/>
+        </w:rPr>
+        <w:t>citeauthor</w:t>
+      </w:r>
+      <w:proofErr w:type="spellEnd"/>
+      <w:r>
+        <w:rPr>
+          <w:lang w:val="en-US"/>
+        </w:rPr>
+        <w:t>{</w:t>
+      </w:r>
+      <w:proofErr w:type="gramEnd"/>
+      <w:r>
+        <w:rPr>
+          <w:lang w:val="en-US"/>
+        </w:rPr>
+        <w:t xml:space="preserve">Witten2005} </w:t>
       </w:r>
       <w:r>
         <w:rPr>
@@ -7659,13 +8497,34 @@
         <w:rPr>
           <w:lang w:val="en-US"/>
         </w:rPr>
-        <w:t>might have the average class as the only output instead of the most common class.</w:t>
-      </w:r>
-      <w:r>
-        <w:rPr>
-          <w:lang w:val="en-US"/>
-        </w:rPr>
-        <w:t xml:space="preserve"> Differences between cost-sensitive classification and cost-sensitive learning have already been discussed in </w:t>
+        <w:t>might have the average class as the only output instead of the most co</w:t>
+      </w:r>
+      <w:bookmarkStart w:id="0" w:name="_GoBack"/>
+      <w:bookmarkEnd w:id="0"/>
+      <w:r>
+        <w:rPr>
+          <w:lang w:val="en-US"/>
+        </w:rPr>
+        <w:t>mmon class.</w:t>
+      </w:r>
+      <w:r>
+        <w:rPr>
+          <w:lang w:val="en-US"/>
+        </w:rPr>
+        <w:t xml:space="preserve"> </w:t>
+      </w:r>
+      <w:r>
+        <w:rPr>
+          <w:color w:val="000000"/>
+          <w:lang w:val="en-US"/>
+        </w:rPr>
+        <w:t xml:space="preserve">The influence of costs in </w:t>
+      </w:r>
+      <w:r>
+        <w:rPr>
+          <w:lang w:val="en-US"/>
+        </w:rPr>
+        <w:t xml:space="preserve">cost-sensitive learning have already been discussed in </w:t>
       </w:r>
       <w:r>
         <w:rPr>
@@ -7692,7 +8551,32 @@
           <w:bCs/>
           <w:lang w:val="en-US"/>
         </w:rPr>
-        <w:t>{subsec:cost_sensitive_learning}</w:t>
+        <w:t>{</w:t>
+      </w:r>
+      <w:proofErr w:type="spellStart"/>
+      <w:proofErr w:type="gramStart"/>
+      <w:r>
+        <w:rPr>
+          <w:bCs/>
+          <w:lang w:val="en-US"/>
+        </w:rPr>
+        <w:t>subsec:cost</w:t>
+      </w:r>
+      <w:proofErr w:type="gramEnd"/>
+      <w:r>
+        <w:rPr>
+          <w:bCs/>
+          <w:lang w:val="en-US"/>
+        </w:rPr>
+        <w:t>_sensitive_learning</w:t>
+      </w:r>
+      <w:proofErr w:type="spellEnd"/>
+      <w:r>
+        <w:rPr>
+          <w:bCs/>
+          <w:lang w:val="en-US"/>
+        </w:rPr>
+        <w:t>}</w:t>
       </w:r>
       <w:r>
         <w:rPr>
@@ -7772,7 +8656,77 @@
         <w:rPr>
           <w:lang w:val="en-US"/>
         </w:rPr>
-        <w:t xml:space="preserve">recision_{i}=\frac{M_{i i}}{\sum_{j}M_{ji}} \quad \textrm{and} \quad </w:t>
+        <w:t>recision_{</w:t>
+      </w:r>
+      <w:proofErr w:type="spellStart"/>
+      <w:r>
+        <w:rPr>
+          <w:lang w:val="en-US"/>
+        </w:rPr>
+        <w:t>i</w:t>
+      </w:r>
+      <w:proofErr w:type="spellEnd"/>
+      <w:r>
+        <w:rPr>
+          <w:lang w:val="en-US"/>
+        </w:rPr>
+        <w:t>}=\</w:t>
+      </w:r>
+      <w:proofErr w:type="gramStart"/>
+      <w:r>
+        <w:rPr>
+          <w:lang w:val="en-US"/>
+        </w:rPr>
+        <w:t>frac{</w:t>
+      </w:r>
+      <w:proofErr w:type="gramEnd"/>
+      <w:r>
+        <w:rPr>
+          <w:lang w:val="en-US"/>
+        </w:rPr>
+        <w:t>M_{</w:t>
+      </w:r>
+      <w:proofErr w:type="spellStart"/>
+      <w:r>
+        <w:rPr>
+          <w:lang w:val="en-US"/>
+        </w:rPr>
+        <w:t>i</w:t>
+      </w:r>
+      <w:proofErr w:type="spellEnd"/>
+      <w:r>
+        <w:rPr>
+          <w:lang w:val="en-US"/>
+        </w:rPr>
+        <w:t xml:space="preserve"> </w:t>
+      </w:r>
+      <w:proofErr w:type="spellStart"/>
+      <w:r>
+        <w:rPr>
+          <w:lang w:val="en-US"/>
+        </w:rPr>
+        <w:t>i</w:t>
+      </w:r>
+      <w:proofErr w:type="spellEnd"/>
+      <w:r>
+        <w:rPr>
+          <w:lang w:val="en-US"/>
+        </w:rPr>
+        <w:t>}}{\sum_{j}M_{ji}} \quad \</w:t>
+      </w:r>
+      <w:proofErr w:type="spellStart"/>
+      <w:r>
+        <w:rPr>
+          <w:lang w:val="en-US"/>
+        </w:rPr>
+        <w:t>textrm</w:t>
+      </w:r>
+      <w:proofErr w:type="spellEnd"/>
+      <w:r>
+        <w:rPr>
+          <w:lang w:val="en-US"/>
+        </w:rPr>
+        <w:t xml:space="preserve">{and} \quad </w:t>
       </w:r>
       <w:r>
         <w:rPr>
@@ -7784,7 +8738,63 @@
         <w:rPr>
           <w:lang w:val="en-US"/>
         </w:rPr>
-        <w:t>ecall_{i}=\frac{M_{i i}}{\sum_{j}M_{ij}}\]</w:t>
+        <w:t>ecall_{</w:t>
+      </w:r>
+      <w:proofErr w:type="spellStart"/>
+      <w:r>
+        <w:rPr>
+          <w:lang w:val="en-US"/>
+        </w:rPr>
+        <w:t>i</w:t>
+      </w:r>
+      <w:proofErr w:type="spellEnd"/>
+      <w:r>
+        <w:rPr>
+          <w:lang w:val="en-US"/>
+        </w:rPr>
+        <w:t>}=\frac{M_{</w:t>
+      </w:r>
+      <w:proofErr w:type="spellStart"/>
+      <w:r>
+        <w:rPr>
+          <w:lang w:val="en-US"/>
+        </w:rPr>
+        <w:t>i</w:t>
+      </w:r>
+      <w:proofErr w:type="spellEnd"/>
+      <w:r>
+        <w:rPr>
+          <w:lang w:val="en-US"/>
+        </w:rPr>
+        <w:t xml:space="preserve"> </w:t>
+      </w:r>
+      <w:proofErr w:type="spellStart"/>
+      <w:r>
+        <w:rPr>
+          <w:lang w:val="en-US"/>
+        </w:rPr>
+        <w:t>i</w:t>
+      </w:r>
+      <w:proofErr w:type="spellEnd"/>
+      <w:r>
+        <w:rPr>
+          <w:lang w:val="en-US"/>
+        </w:rPr>
+        <w:t>}}{\sum_{j}M_{</w:t>
+      </w:r>
+      <w:proofErr w:type="spellStart"/>
+      <w:r>
+        <w:rPr>
+          <w:lang w:val="en-US"/>
+        </w:rPr>
+        <w:t>ij</w:t>
+      </w:r>
+      <w:proofErr w:type="spellEnd"/>
+      <w:r>
+        <w:rPr>
+          <w:lang w:val="en-US"/>
+        </w:rPr>
+        <w:t>}}\]</w:t>
       </w:r>
     </w:p>
     <w:p>
@@ -7797,7 +8807,35 @@
         <w:rPr>
           <w:lang w:val="en-US"/>
         </w:rPr>
-        <w:t>The precision thus describes how high the quota of correctly classified instances is among all instances classified as class $i$, while the recall describes the quota of correctly classified instances among all instances that actually belong to class $i$.</w:t>
+        <w:t>The precision thus describes how high the quota of correctly classified instances is among all instances classified as class $</w:t>
+      </w:r>
+      <w:proofErr w:type="spellStart"/>
+      <w:r>
+        <w:rPr>
+          <w:lang w:val="en-US"/>
+        </w:rPr>
+        <w:t>i</w:t>
+      </w:r>
+      <w:proofErr w:type="spellEnd"/>
+      <w:r>
+        <w:rPr>
+          <w:lang w:val="en-US"/>
+        </w:rPr>
+        <w:t>$, while the recall describes the quota of correctly classified instances among all instances that actually belong to class $</w:t>
+      </w:r>
+      <w:proofErr w:type="spellStart"/>
+      <w:r>
+        <w:rPr>
+          <w:lang w:val="en-US"/>
+        </w:rPr>
+        <w:t>i</w:t>
+      </w:r>
+      <w:proofErr w:type="spellEnd"/>
+      <w:r>
+        <w:rPr>
+          <w:lang w:val="en-US"/>
+        </w:rPr>
+        <w:t>$.</w:t>
       </w:r>
       <w:r>
         <w:rPr>
@@ -7834,7 +8872,49 @@
         <w:rPr>
           <w:lang w:val="en-US"/>
         </w:rPr>
-        <w:t xml:space="preserve">recision=\frac{tp}{tp+fp} \quad \textrm{and} \quad </w:t>
+        <w:t>recision=\frac{</w:t>
+      </w:r>
+      <w:proofErr w:type="spellStart"/>
+      <w:r>
+        <w:rPr>
+          <w:lang w:val="en-US"/>
+        </w:rPr>
+        <w:t>tp</w:t>
+      </w:r>
+      <w:proofErr w:type="spellEnd"/>
+      <w:r>
+        <w:rPr>
+          <w:lang w:val="en-US"/>
+        </w:rPr>
+        <w:t>}{</w:t>
+      </w:r>
+      <w:proofErr w:type="spellStart"/>
+      <w:r>
+        <w:rPr>
+          <w:lang w:val="en-US"/>
+        </w:rPr>
+        <w:t>tp+fp</w:t>
+      </w:r>
+      <w:proofErr w:type="spellEnd"/>
+      <w:r>
+        <w:rPr>
+          <w:lang w:val="en-US"/>
+        </w:rPr>
+        <w:t>} \quad \</w:t>
+      </w:r>
+      <w:proofErr w:type="spellStart"/>
+      <w:r>
+        <w:rPr>
+          <w:lang w:val="en-US"/>
+        </w:rPr>
+        <w:t>textrm</w:t>
+      </w:r>
+      <w:proofErr w:type="spellEnd"/>
+      <w:r>
+        <w:rPr>
+          <w:lang w:val="en-US"/>
+        </w:rPr>
+        <w:t xml:space="preserve">{and} \quad </w:t>
       </w:r>
       <w:r>
         <w:rPr>
@@ -7846,7 +8926,49 @@
         <w:rPr>
           <w:lang w:val="en-US"/>
         </w:rPr>
-        <w:t>ecall=\frac{tp}{tp+fn}\]</w:t>
+        <w:t>ecall=\frac{</w:t>
+      </w:r>
+      <w:proofErr w:type="spellStart"/>
+      <w:r>
+        <w:rPr>
+          <w:lang w:val="en-US"/>
+        </w:rPr>
+        <w:t>tp</w:t>
+      </w:r>
+      <w:proofErr w:type="spellEnd"/>
+      <w:r>
+        <w:rPr>
+          <w:lang w:val="en-US"/>
+        </w:rPr>
+        <w:t>}{</w:t>
+      </w:r>
+      <w:proofErr w:type="spellStart"/>
+      <w:r>
+        <w:rPr>
+          <w:lang w:val="en-US"/>
+        </w:rPr>
+        <w:t>tp+</w:t>
+      </w:r>
+      <w:proofErr w:type="gramStart"/>
+      <w:r>
+        <w:rPr>
+          <w:lang w:val="en-US"/>
+        </w:rPr>
+        <w:t>fn</w:t>
+      </w:r>
+      <w:proofErr w:type="spellEnd"/>
+      <w:r>
+        <w:rPr>
+          <w:lang w:val="en-US"/>
+        </w:rPr>
+        <w:t>}\</w:t>
+      </w:r>
+      <w:proofErr w:type="gramEnd"/>
+      <w:r>
+        <w:rPr>
+          <w:lang w:val="en-US"/>
+        </w:rPr>
+        <w:t>]</w:t>
       </w:r>
     </w:p>
     <w:p>
@@ -7859,7 +8981,49 @@
         <w:rPr>
           <w:lang w:val="en-US"/>
         </w:rPr>
-        <w:t>where $tp$ is true positives, $fp$ false positives and $fn$ false negatives.</w:t>
+        <w:t>where $</w:t>
+      </w:r>
+      <w:proofErr w:type="spellStart"/>
+      <w:r>
+        <w:rPr>
+          <w:lang w:val="en-US"/>
+        </w:rPr>
+        <w:t>tp</w:t>
+      </w:r>
+      <w:proofErr w:type="spellEnd"/>
+      <w:r>
+        <w:rPr>
+          <w:lang w:val="en-US"/>
+        </w:rPr>
+        <w:t>$ is true positives, $</w:t>
+      </w:r>
+      <w:proofErr w:type="spellStart"/>
+      <w:r>
+        <w:rPr>
+          <w:lang w:val="en-US"/>
+        </w:rPr>
+        <w:t>fp</w:t>
+      </w:r>
+      <w:proofErr w:type="spellEnd"/>
+      <w:r>
+        <w:rPr>
+          <w:lang w:val="en-US"/>
+        </w:rPr>
+        <w:t>$ false positives and $</w:t>
+      </w:r>
+      <w:proofErr w:type="spellStart"/>
+      <w:r>
+        <w:rPr>
+          <w:lang w:val="en-US"/>
+        </w:rPr>
+        <w:t>fn</w:t>
+      </w:r>
+      <w:proofErr w:type="spellEnd"/>
+      <w:r>
+        <w:rPr>
+          <w:lang w:val="en-US"/>
+        </w:rPr>
+        <w:t>$ false negatives.</w:t>
       </w:r>
       <w:r>
         <w:rPr>
@@ -7896,7 +9060,21 @@
         <w:rPr>
           <w:lang w:val="en-US"/>
         </w:rPr>
-        <w:t>F=2\cdot\frac{\text{precision}\cdot\text{recall}}{\text{precision}+\text{recall}}</w:t>
+        <w:t>F=2\cdot\frac{\text{precision}\cdot\text{recall</w:t>
+      </w:r>
+      <w:proofErr w:type="gramStart"/>
+      <w:r>
+        <w:rPr>
+          <w:lang w:val="en-US"/>
+        </w:rPr>
+        <w:t>}}{</w:t>
+      </w:r>
+      <w:proofErr w:type="gramEnd"/>
+      <w:r>
+        <w:rPr>
+          <w:lang w:val="en-US"/>
+        </w:rPr>
+        <w:t>\text{precision}+\text{recall}}</w:t>
       </w:r>
       <w:r>
         <w:rPr>
@@ -8072,7 +9250,21 @@
         <w:rPr>
           <w:lang w:val="en-US"/>
         </w:rPr>
-        <w:t>\begin{itemize}[noitemsep]</w:t>
+        <w:t>\begin{itemize}[</w:t>
+      </w:r>
+      <w:proofErr w:type="spellStart"/>
+      <w:r>
+        <w:rPr>
+          <w:lang w:val="en-US"/>
+        </w:rPr>
+        <w:t>noitemsep</w:t>
+      </w:r>
+      <w:proofErr w:type="spellEnd"/>
+      <w:r>
+        <w:rPr>
+          <w:lang w:val="en-US"/>
+        </w:rPr>
+        <w:t>]</w:t>
       </w:r>
     </w:p>
     <w:p>
@@ -8130,6 +9322,7 @@
         </w:rPr>
         <w:t>}{</w:t>
       </w:r>
+      <w:proofErr w:type="gramStart"/>
       <w:r>
         <w:rPr>
           <w:lang w:val="en-US"/>
@@ -8146,7 +9339,14 @@
         <w:rPr>
           <w:lang w:val="en-US"/>
         </w:rPr>
-        <w:t>$ units to the top in case of a true positive (where $P$ is the total number of positives),</w:t>
+        <w:t>$</w:t>
+      </w:r>
+      <w:proofErr w:type="gramEnd"/>
+      <w:r>
+        <w:rPr>
+          <w:lang w:val="en-US"/>
+        </w:rPr>
+        <w:t xml:space="preserve"> units to the top in case of a true positive (where $P$ is the total number of positives),</w:t>
       </w:r>
     </w:p>
     <w:p>
@@ -8183,13 +9383,27 @@
         <w:rPr>
           <w:lang w:val="en-US"/>
         </w:rPr>
-        <w:t>}{N}</w:t>
-      </w:r>
-      <w:r>
-        <w:rPr>
-          <w:lang w:val="en-US"/>
-        </w:rPr>
-        <w:t>$ units to the right in case of a false positive (where $N$ is the total number of negatives)</w:t>
+        <w:t>}{</w:t>
+      </w:r>
+      <w:proofErr w:type="gramStart"/>
+      <w:r>
+        <w:rPr>
+          <w:lang w:val="en-US"/>
+        </w:rPr>
+        <w:t>N}</w:t>
+      </w:r>
+      <w:r>
+        <w:rPr>
+          <w:lang w:val="en-US"/>
+        </w:rPr>
+        <w:t>$</w:t>
+      </w:r>
+      <w:proofErr w:type="gramEnd"/>
+      <w:r>
+        <w:rPr>
+          <w:lang w:val="en-US"/>
+        </w:rPr>
+        <w:t xml:space="preserve"> units to the right in case of a false positive (where $N$ is the total number of negatives)</w:t>
       </w:r>
     </w:p>
     <w:p>
@@ -8294,8 +9508,24 @@
         <w:rPr>
           <w:lang w:val="en-US"/>
         </w:rPr>
-        <w:t>\autocite{</w:t>
-      </w:r>
+        <w:t>\</w:t>
+      </w:r>
+      <w:proofErr w:type="spellStart"/>
+      <w:proofErr w:type="gramStart"/>
+      <w:r>
+        <w:rPr>
+          <w:lang w:val="en-US"/>
+        </w:rPr>
+        <w:t>autocite</w:t>
+      </w:r>
+      <w:proofErr w:type="spellEnd"/>
+      <w:r>
+        <w:rPr>
+          <w:lang w:val="en-US"/>
+        </w:rPr>
+        <w:t>{</w:t>
+      </w:r>
+      <w:proofErr w:type="gramEnd"/>
       <w:r>
         <w:rPr>
           <w:lang w:val="en-US"/>

</xml_diff>

<commit_message>
little fixes in chapter 3
</commit_message>
<xml_diff>
--- a/concept_chapter_3.docx
+++ b/concept_chapter_3.docx
@@ -778,7 +778,15 @@
           <w:lang w:val="en-US"/>
         </w:rPr>
         <w:lastRenderedPageBreak/>
-        <w:t>As well as for the input we need to determine the type of output we want to receive. But not only the type, also the precision in the range of values is important for the difficulty of the task. In the case of product reviews already mentioned above the easiest output “good review vs. bad review” could be complicated by using the ten values of a five-star rating or by distinguishing between different ratings for the quality, the price-performance ratio, the delivery etc. The aforementioned examples have in common that the number of possible output values is fixed which means a classification problem is concerned, not a regression problem.</w:t>
+        <w:t xml:space="preserve">As well as for the input we need to determine the type of output we want to receive. But not only the type, also the precision in the range of values is important for the difficulty of the task. In the case of product reviews </w:t>
+      </w:r>
+      <w:bookmarkStart w:id="0" w:name="_GoBack"/>
+      <w:bookmarkEnd w:id="0"/>
+      <w:r>
+        <w:rPr>
+          <w:lang w:val="en-US"/>
+        </w:rPr>
+        <w:t>the easiest output “good review vs. bad review” could be complicated by using the ten values of a five-star rating or by distinguishing between different ratings for the quality, the price-performance ratio, the delivery etc. The aforementioned examples have in common that the number of possible output values is fixed which means a classification problem is concerned, not a regression problem.</w:t>
       </w:r>
       <w:r>
         <w:rPr>
@@ -1698,6 +1706,7 @@
         <w:rPr>
           <w:lang w:val="en-US"/>
         </w:rPr>
+        <w:lastRenderedPageBreak/>
         <w:t xml:space="preserve">2) </w:t>
       </w:r>
       <w:r>
@@ -2186,7 +2195,31 @@
         <w:rPr>
           <w:lang w:val="en-US"/>
         </w:rPr>
-        <w:t xml:space="preserve"> in the internet exist in the form of natural language. Usually, it is hard to evaluate the information contained in this data, because they are not structured in the same way. For example, in product reviews every customer can write his comment in a different kind, so that there is neither a certain order of the information nor a specification, which information the comment should provide. However, on the basis of an additional star rating it is possible to get a fast assessment of the customer’s attitude towards the product. So, if there is a need of further evaluation, it is helpful to have the data in a structured form instead of an unstructured form.</w:t>
+        <w:t xml:space="preserve"> in the internet exist</w:t>
+      </w:r>
+      <w:r>
+        <w:rPr>
+          <w:lang w:val="en-US"/>
+        </w:rPr>
+        <w:t>s</w:t>
+      </w:r>
+      <w:r>
+        <w:rPr>
+          <w:lang w:val="en-US"/>
+        </w:rPr>
+        <w:t xml:space="preserve"> in the form of natural language. Usually, it is hard to evaluate the information contained in this data, because </w:t>
+      </w:r>
+      <w:r>
+        <w:rPr>
+          <w:lang w:val="en-US"/>
+        </w:rPr>
+        <w:t>it is</w:t>
+      </w:r>
+      <w:r>
+        <w:rPr>
+          <w:lang w:val="en-US"/>
+        </w:rPr>
+        <w:t xml:space="preserve"> not structured in the same way. For example, in product reviews every customer can write his comment in a different kind, so that there is neither a certain order of the information nor a specification, which information the comment should provide. However, on the basis of an additional star rating it is possible to get a fast assessment of the customer’s attitude towards the product. So, if there is a need of further evaluation, it is helpful to have the data in a structured form instead of an unstructured form.</w:t>
       </w:r>
     </w:p>
     <w:p>
@@ -3967,7 +4000,19 @@
         <w:rPr>
           <w:lang w:val="en-US"/>
         </w:rPr>
-        <w:t xml:space="preserve"> avoid redundancy an to</w:t>
+        <w:t xml:space="preserve"> avoid redundancy an</w:t>
+      </w:r>
+      <w:r>
+        <w:rPr>
+          <w:lang w:val="en-US"/>
+        </w:rPr>
+        <w:t>d</w:t>
+      </w:r>
+      <w:r>
+        <w:rPr>
+          <w:lang w:val="en-US"/>
+        </w:rPr>
+        <w:t xml:space="preserve"> to</w:t>
       </w:r>
       <w:r>
         <w:rPr>
@@ -6295,21 +6340,7 @@
         <w:rPr>
           <w:lang w:val="en-US"/>
         </w:rPr>
-        <w:t xml:space="preserve"> classifier types are applied to binary classification problems. If there are three </w:t>
-      </w:r>
-      <w:proofErr w:type="spellStart"/>
-      <w:r>
-        <w:rPr>
-          <w:lang w:val="en-US"/>
-        </w:rPr>
-        <w:t>ore</w:t>
-      </w:r>
-      <w:proofErr w:type="spellEnd"/>
-      <w:r>
-        <w:rPr>
-          <w:lang w:val="en-US"/>
-        </w:rPr>
-        <w:t xml:space="preserve"> more classes, the classifier possibly has to be extended to handle this multiclass problem, e.g. for SVM Classifiers. Another possibility is to </w:t>
+        <w:t xml:space="preserve"> classifier types are applied to binary classification problems. If there are three or more classes, the classifier possibly has to be extended to handle this multiclass problem, e.g. for SVM Classifiers. Another possibility is to </w:t>
       </w:r>
       <w:r>
         <w:rPr>
@@ -8497,15 +8528,7 @@
         <w:rPr>
           <w:lang w:val="en-US"/>
         </w:rPr>
-        <w:t>might have the average class as the only output instead of the most co</w:t>
-      </w:r>
-      <w:bookmarkStart w:id="0" w:name="_GoBack"/>
-      <w:bookmarkEnd w:id="0"/>
-      <w:r>
-        <w:rPr>
-          <w:lang w:val="en-US"/>
-        </w:rPr>
-        <w:t>mmon class.</w:t>
+        <w:t>might have the average class as the only output instead of the most common class.</w:t>
       </w:r>
       <w:r>
         <w:rPr>

</xml_diff>